<commit_message>
added the filters and hebergement section
</commit_message>
<xml_diff>
--- a/Project 2-step-by-step.docx
+++ b/Project 2-step-by-step.docx
@@ -37,70 +37,64 @@
           <w:bCs/>
           <w:lang w:val="en-US"/>
         </w:rPr>
-        <w:t xml:space="preserve">Date de </w:t>
-      </w:r>
-      <w:proofErr w:type="spellStart"/>
-      <w:proofErr w:type="gramStart"/>
+        <w:t xml:space="preserve">Date de soutenance : </w:t>
+      </w:r>
       <w:r>
         <w:rPr>
           <w:b/>
           <w:bCs/>
           <w:lang w:val="en-US"/>
         </w:rPr>
-        <w:t>soutenance</w:t>
-      </w:r>
-      <w:proofErr w:type="spellEnd"/>
+        <w:t>02</w:t>
+      </w:r>
       <w:r>
         <w:rPr>
           <w:b/>
           <w:bCs/>
           <w:lang w:val="en-US"/>
         </w:rPr>
-        <w:t> :</w:t>
-      </w:r>
-      <w:proofErr w:type="gramEnd"/>
-      <w:r>
+        <w:t>/05/2025</w:t>
+      </w:r>
+    </w:p>
+    <w:p>
+      <w:pPr>
         <w:rPr>
           <w:b/>
           <w:bCs/>
           <w:lang w:val="en-US"/>
         </w:rPr>
-        <w:t xml:space="preserve"> 12/05/2025</w:t>
-      </w:r>
-    </w:p>
-    <w:p>
-      <w:pPr>
+      </w:pPr>
+      <w:r>
         <w:rPr>
           <w:b/>
           <w:bCs/>
           <w:lang w:val="en-US"/>
         </w:rPr>
-      </w:pPr>
+        <w:t xml:space="preserve">days till soutenance: </w:t>
+      </w:r>
       <w:r>
         <w:rPr>
           <w:b/>
           <w:bCs/>
           <w:lang w:val="en-US"/>
         </w:rPr>
-        <w:t xml:space="preserve">days till </w:t>
-      </w:r>
-      <w:proofErr w:type="spellStart"/>
+        <w:t>3</w:t>
+      </w:r>
       <w:r>
         <w:rPr>
           <w:b/>
           <w:bCs/>
           <w:lang w:val="en-US"/>
         </w:rPr>
-        <w:t>soutenance</w:t>
-      </w:r>
-      <w:proofErr w:type="spellEnd"/>
+        <w:t xml:space="preserve"> </w:t>
+      </w:r>
       <w:r>
         <w:rPr>
           <w:b/>
           <w:bCs/>
           <w:lang w:val="en-US"/>
         </w:rPr>
-        <w:t>: 1 month</w:t>
+        <w:t>weeks</w:t>
       </w:r>
     </w:p>
     <w:p>
@@ -118,116 +112,83 @@
           <w:lang w:val="en-US"/>
         </w:rPr>
       </w:pPr>
-      <w:proofErr w:type="gramStart"/>
       <w:r>
         <w:rPr>
           <w:b/>
           <w:bCs/>
           <w:lang w:val="en-US"/>
         </w:rPr>
-        <w:t>Objectif :</w:t>
-      </w:r>
-      <w:proofErr w:type="gramEnd"/>
+        <w:t xml:space="preserve">Objectif : </w:t>
+      </w:r>
+    </w:p>
+    <w:p>
+      <w:r>
+        <w:t xml:space="preserve">Je dois </w:t>
+      </w:r>
+      <w:r>
+        <w:t>intégrer l'interface du site avec du code HTML et CSS</w:t>
+      </w:r>
+      <w:r>
+        <w:t xml:space="preserve"> sur la base de maquettes Figma, et m’assurer que le code correspond aux différentes tailles d’écran </w:t>
+      </w:r>
+      <w:r>
+        <w:t xml:space="preserve">(mobile, tablette, desktop, large desktop) </w:t>
+      </w:r>
+      <w:r>
+        <w:t>pour un design RESPONSIVE</w:t>
+      </w:r>
+    </w:p>
+    <w:p>
+      <w:pPr>
+        <w:pStyle w:val="Paragraphedeliste"/>
+      </w:pPr>
+    </w:p>
+    <w:p>
+      <w:pPr>
+        <w:pStyle w:val="Titre2"/>
+      </w:pPr>
+      <w:r>
+        <w:t>Done</w:t>
+      </w:r>
+    </w:p>
+    <w:p/>
+    <w:p>
+      <w:pPr>
+        <w:pStyle w:val="Titre3"/>
+      </w:pPr>
+      <w:r>
+        <w:t>09/08/2025</w:t>
+      </w:r>
+    </w:p>
+    <w:p>
+      <w:pPr>
+        <w:pStyle w:val="Paragraphedeliste"/>
+        <w:numPr>
+          <w:ilvl w:val="0"/>
+          <w:numId w:val="3"/>
+        </w:numPr>
+      </w:pPr>
+      <w:r>
+        <w:t>Lecture de la présentation du projet (objectifs, cours dispo, livrables)</w:t>
+      </w:r>
+    </w:p>
+    <w:p>
+      <w:pPr>
+        <w:pStyle w:val="Paragraphedeliste"/>
+        <w:numPr>
+          <w:ilvl w:val="0"/>
+          <w:numId w:val="3"/>
+        </w:numPr>
+      </w:pPr>
       <w:r>
         <w:rPr>
           <w:b/>
           <w:bCs/>
-          <w:lang w:val="en-US"/>
-        </w:rPr>
-        <w:t xml:space="preserve"> </w:t>
-      </w:r>
-    </w:p>
-    <w:p>
-      <w:r>
-        <w:t xml:space="preserve">Je dois </w:t>
-      </w:r>
-      <w:r>
-        <w:t>intégrer l'interface du site avec du code HTML et CSS</w:t>
-      </w:r>
-      <w:r>
-        <w:t xml:space="preserve"> sur la base de maquettes </w:t>
-      </w:r>
-      <w:proofErr w:type="spellStart"/>
-      <w:r>
-        <w:t>Figma</w:t>
-      </w:r>
-      <w:proofErr w:type="spellEnd"/>
-      <w:r>
-        <w:t xml:space="preserve">, et m’assurer que le code correspond aux différentes tailles d’écran </w:t>
-      </w:r>
-      <w:r>
-        <w:t xml:space="preserve">(mobile, tablette, desktop, large desktop) </w:t>
-      </w:r>
-      <w:r>
-        <w:t xml:space="preserve">pour </w:t>
-      </w:r>
-      <w:proofErr w:type="gramStart"/>
-      <w:r>
-        <w:t>un design RESPONSIVE</w:t>
-      </w:r>
-      <w:proofErr w:type="gramEnd"/>
-    </w:p>
-    <w:p>
-      <w:pPr>
-        <w:pStyle w:val="Paragraphedeliste"/>
-      </w:pPr>
-    </w:p>
-    <w:p>
-      <w:pPr>
-        <w:pStyle w:val="Titre2"/>
-      </w:pPr>
-      <w:proofErr w:type="spellStart"/>
-      <w:r>
-        <w:t>Done</w:t>
-      </w:r>
-      <w:proofErr w:type="spellEnd"/>
-    </w:p>
-    <w:p/>
-    <w:p>
-      <w:pPr>
-        <w:pStyle w:val="Titre3"/>
-      </w:pPr>
-      <w:r>
-        <w:t>09/08/2025</w:t>
-      </w:r>
-    </w:p>
-    <w:p>
-      <w:pPr>
-        <w:pStyle w:val="Paragraphedeliste"/>
-        <w:numPr>
-          <w:ilvl w:val="0"/>
-          <w:numId w:val="3"/>
-        </w:numPr>
-      </w:pPr>
-      <w:r>
-        <w:t>Lecture de la présentation du projet (objectifs, cours dispo, livrables)</w:t>
-      </w:r>
-    </w:p>
-    <w:p>
-      <w:pPr>
-        <w:pStyle w:val="Paragraphedeliste"/>
-        <w:numPr>
-          <w:ilvl w:val="0"/>
-          <w:numId w:val="3"/>
-        </w:numPr>
-      </w:pPr>
-      <w:r>
-        <w:rPr>
-          <w:b/>
-          <w:bCs/>
         </w:rPr>
         <w:t>Etape 1 du projet</w:t>
       </w:r>
       <w:r>
-        <w:t xml:space="preserve"> : cloné projet, création et initialisation du </w:t>
-      </w:r>
-      <w:proofErr w:type="spellStart"/>
-      <w:r>
-        <w:t>répo</w:t>
-      </w:r>
-      <w:proofErr w:type="spellEnd"/>
-      <w:r>
-        <w:t>, mise en place de mon environnement de dev</w:t>
+        <w:t> : cloné projet, création et initialisation du répo, mise en place de mon environnement de dev</w:t>
       </w:r>
     </w:p>
     <w:p>
@@ -293,15 +254,7 @@
         <w:t>Visionnage</w:t>
       </w:r>
       <w:r>
-        <w:t xml:space="preserve"> cours </w:t>
-      </w:r>
-      <w:proofErr w:type="spellStart"/>
-      <w:r>
-        <w:t>FreeCodeCamp</w:t>
-      </w:r>
-      <w:proofErr w:type="spellEnd"/>
-      <w:r>
-        <w:t xml:space="preserve"> sur responsive design</w:t>
+        <w:t xml:space="preserve"> cours FreeCodeCamp sur responsive design</w:t>
       </w:r>
     </w:p>
     <w:p>
@@ -316,13 +269,8 @@
         <w:t>E</w:t>
       </w:r>
       <w:r>
-        <w:t xml:space="preserve">xos sur le responsive design </w:t>
-      </w:r>
-      <w:proofErr w:type="spellStart"/>
-      <w:r>
-        <w:t>FreeCodeCamp</w:t>
-      </w:r>
-      <w:proofErr w:type="spellEnd"/>
+        <w:t>xos sur le responsive design FreeCodeCamp</w:t>
+      </w:r>
     </w:p>
     <w:p>
       <w:pPr>
@@ -335,19 +283,11 @@
           <w:lang w:val="en-US"/>
         </w:rPr>
       </w:pPr>
-      <w:proofErr w:type="spellStart"/>
-      <w:r>
-        <w:rPr>
-          <w:lang w:val="en-US"/>
-        </w:rPr>
-        <w:t>travaillé</w:t>
-      </w:r>
-      <w:proofErr w:type="spellEnd"/>
-      <w:r>
-        <w:rPr>
-          <w:lang w:val="en-US"/>
-        </w:rPr>
-        <w:t xml:space="preserve"> les notions de</w:t>
+      <w:r>
+        <w:rPr>
+          <w:lang w:val="en-US"/>
+        </w:rPr>
+        <w:t>travaillé les notions de</w:t>
       </w:r>
       <w:r>
         <w:rPr>
@@ -391,33 +331,11 @@
           <w:lang w:val="en-US"/>
         </w:rPr>
       </w:pPr>
-      <w:proofErr w:type="spellStart"/>
-      <w:r>
-        <w:rPr>
-          <w:lang w:val="en-US"/>
-        </w:rPr>
-        <w:t>box-</w:t>
-      </w:r>
-      <w:proofErr w:type="gramStart"/>
-      <w:r>
-        <w:rPr>
-          <w:lang w:val="en-US"/>
-        </w:rPr>
-        <w:t>sizing:border</w:t>
-      </w:r>
-      <w:proofErr w:type="gramEnd"/>
-      <w:r>
-        <w:rPr>
-          <w:lang w:val="en-US"/>
-        </w:rPr>
-        <w:t>-box</w:t>
-      </w:r>
-      <w:proofErr w:type="spellEnd"/>
-      <w:r>
-        <w:rPr>
-          <w:lang w:val="en-US"/>
-        </w:rPr>
-        <w:t> (to in</w:t>
+      <w:r>
+        <w:rPr>
+          <w:lang w:val="en-US"/>
+        </w:rPr>
+        <w:t>box-sizing:border-box (to in</w:t>
       </w:r>
       <w:r>
         <w:rPr>
@@ -464,72 +382,11 @@
           <w:numId w:val="3"/>
         </w:numPr>
       </w:pPr>
-      <w:proofErr w:type="gramStart"/>
-      <w:r>
-        <w:t>pseudo</w:t>
-      </w:r>
-      <w:proofErr w:type="gramEnd"/>
-      <w:r>
-        <w:t>-</w:t>
-      </w:r>
-      <w:proofErr w:type="spellStart"/>
-      <w:r>
-        <w:t>e</w:t>
-      </w:r>
-      <w:r>
-        <w:t>lements</w:t>
-      </w:r>
-      <w:proofErr w:type="spellEnd"/>
-      <w:r>
-        <w:t> ::</w:t>
-      </w:r>
-      <w:proofErr w:type="spellStart"/>
-      <w:r>
-        <w:t>before</w:t>
-      </w:r>
-      <w:proofErr w:type="spellEnd"/>
-      <w:r>
-        <w:t xml:space="preserve"> et ::</w:t>
-      </w:r>
-      <w:proofErr w:type="spellStart"/>
-      <w:r>
-        <w:t>after</w:t>
-      </w:r>
-      <w:proofErr w:type="spellEnd"/>
-      <w:r>
-        <w:t xml:space="preserve">  (à ne pas confondre avec les pseudo-classes comme :</w:t>
-      </w:r>
-      <w:proofErr w:type="spellStart"/>
-      <w:r>
-        <w:t>hover</w:t>
-      </w:r>
-      <w:proofErr w:type="spellEnd"/>
-      <w:r>
-        <w:t>). Pseudo-</w:t>
-      </w:r>
-      <w:proofErr w:type="spellStart"/>
-      <w:r>
-        <w:t>elements</w:t>
-      </w:r>
-      <w:proofErr w:type="spellEnd"/>
-      <w:r>
-        <w:t xml:space="preserve"> </w:t>
-      </w:r>
-      <w:proofErr w:type="spellStart"/>
-      <w:r>
-        <w:t>create</w:t>
-      </w:r>
-      <w:proofErr w:type="spellEnd"/>
-      <w:r>
-        <w:t xml:space="preserve"> new </w:t>
-      </w:r>
-      <w:proofErr w:type="spellStart"/>
-      <w:r>
-        <w:t>elements</w:t>
-      </w:r>
-      <w:proofErr w:type="spellEnd"/>
-      <w:r>
-        <w:t xml:space="preserve"> in the DOM.</w:t>
+      <w:r>
+        <w:t>pseudo-e</w:t>
+      </w:r>
+      <w:r>
+        <w:t>lements ::before et ::after  (à ne pas confondre avec les pseudo-classes comme :hover). Pseudo-elements create new elements in the DOM.</w:t>
       </w:r>
     </w:p>
     <w:p>
@@ -548,13 +405,8 @@
           <w:numId w:val="4"/>
         </w:numPr>
       </w:pPr>
-      <w:proofErr w:type="gramStart"/>
-      <w:r>
-        <w:t>continué</w:t>
-      </w:r>
-      <w:proofErr w:type="gramEnd"/>
-      <w:r>
-        <w:t xml:space="preserve"> le découpage de la maquette</w:t>
+      <w:r>
+        <w:t>continué le découpage de la maquette</w:t>
       </w:r>
     </w:p>
     <w:p>
@@ -565,86 +417,8 @@
           <w:numId w:val="4"/>
         </w:numPr>
       </w:pPr>
-      <w:proofErr w:type="gramStart"/>
-      <w:r>
-        <w:t>finalis</w:t>
-      </w:r>
-      <w:r>
-        <w:t>é</w:t>
-      </w:r>
-      <w:proofErr w:type="gramEnd"/>
-      <w:r>
-        <w:t xml:space="preserve"> </w:t>
-      </w:r>
-      <w:r>
-        <w:t>étape 3 &lt;</w:t>
-      </w:r>
-      <w:proofErr w:type="spellStart"/>
-      <w:r>
-        <w:t>nav</w:t>
-      </w:r>
-      <w:proofErr w:type="spellEnd"/>
-      <w:r>
-        <w:t>&gt;</w:t>
-      </w:r>
-      <w:r>
-        <w:t xml:space="preserve"> (HTML+CSS) : intégré la barre de navigation, le logo et les liens, utilisé </w:t>
-      </w:r>
-      <w:proofErr w:type="spellStart"/>
-      <w:r>
-        <w:t>Flexbox</w:t>
-      </w:r>
-      <w:proofErr w:type="spellEnd"/>
-      <w:r>
-        <w:t xml:space="preserve"> pour tout positionner en ligne horizontale, utilisé </w:t>
-      </w:r>
-      <w:proofErr w:type="spellStart"/>
-      <w:r>
-        <w:t>justify</w:t>
-      </w:r>
-      <w:proofErr w:type="spellEnd"/>
-      <w:r>
-        <w:t xml:space="preserve">-content : </w:t>
-      </w:r>
-      <w:proofErr w:type="spellStart"/>
-      <w:r>
-        <w:t>space</w:t>
-      </w:r>
-      <w:proofErr w:type="spellEnd"/>
-      <w:r>
-        <w:t xml:space="preserve"> </w:t>
-      </w:r>
-      <w:proofErr w:type="spellStart"/>
-      <w:r>
-        <w:t>between</w:t>
-      </w:r>
-      <w:proofErr w:type="spellEnd"/>
-      <w:r>
-        <w:t xml:space="preserve"> pour éloigner le logo des liens, et modifié les marges/</w:t>
-      </w:r>
-      <w:proofErr w:type="spellStart"/>
-      <w:r>
-        <w:t>padding</w:t>
-      </w:r>
-      <w:proofErr w:type="spellEnd"/>
-      <w:r>
-        <w:t xml:space="preserve">. </w:t>
-      </w:r>
-      <w:proofErr w:type="gramStart"/>
-      <w:r>
-        <w:t>rajouté</w:t>
-      </w:r>
-      <w:proofErr w:type="gramEnd"/>
-      <w:r>
-        <w:t xml:space="preserve"> les </w:t>
-      </w:r>
-      <w:proofErr w:type="spellStart"/>
-      <w:r>
-        <w:t>hover</w:t>
-      </w:r>
-      <w:proofErr w:type="spellEnd"/>
-      <w:r>
-        <w:t xml:space="preserve">. </w:t>
+      <w:r>
+        <w:t xml:space="preserve">finalisé étape 3 &lt;nav&gt; (HTML+CSS) : intégré la barre de navigation, le logo et les liens, utilisé Flexbox pour tout positionner en ligne horizontale, utilisé justify-content : space between pour éloigner le logo des liens, et modifié les marges/padding. rajouté les hover. </w:t>
       </w:r>
     </w:p>
     <w:p>
@@ -655,6 +429,282 @@
           <w:numId w:val="4"/>
         </w:numPr>
       </w:pPr>
+      <w:r>
+        <w:t xml:space="preserve">Géré un bug avec mon repo (j’avais pas utilisé le bon dossier comme origin), effectué le premier commit/push. </w:t>
+      </w:r>
+      <w:r>
+        <w:t>Mon repo est maintenant public</w:t>
+      </w:r>
+    </w:p>
+    <w:p/>
+    <w:p>
+      <w:pPr>
+        <w:pStyle w:val="Titre3"/>
+      </w:pPr>
+      <w:r>
+        <w:t>11/04/2025</w:t>
+      </w:r>
+    </w:p>
+    <w:p>
+      <w:pPr>
+        <w:pStyle w:val="Paragraphedeliste"/>
+        <w:numPr>
+          <w:ilvl w:val="0"/>
+          <w:numId w:val="5"/>
+        </w:numPr>
+      </w:pPr>
+      <w:r>
+        <w:t>Etape 5</w:t>
+      </w:r>
+    </w:p>
+    <w:p>
+      <w:pPr>
+        <w:pStyle w:val="Paragraphedeliste"/>
+        <w:numPr>
+          <w:ilvl w:val="1"/>
+          <w:numId w:val="5"/>
+        </w:numPr>
+      </w:pPr>
+      <w:r>
+        <w:t xml:space="preserve">Intégré la barre de recherche. J’ai notamment utilisé les valeurs « inherit » pour que les enfants du container récupèrent les mêmes attributs appliqués à leur parent. </w:t>
+      </w:r>
+    </w:p>
+    <w:p>
+      <w:pPr>
+        <w:pStyle w:val="Paragraphedeliste"/>
+        <w:numPr>
+          <w:ilvl w:val="1"/>
+          <w:numId w:val="5"/>
+        </w:numPr>
+      </w:pPr>
+      <w:r>
+        <w:lastRenderedPageBreak/>
+        <w:t>J’ai également appliqué le shorthand flex grow shrink basis pour gérer le</w:t>
+      </w:r>
+      <w:r>
+        <w:t xml:space="preserve">s tailles des différents éléments dans la barre. </w:t>
+      </w:r>
+    </w:p>
+    <w:p>
+      <w:pPr>
+        <w:pStyle w:val="Paragraphedeliste"/>
+        <w:numPr>
+          <w:ilvl w:val="1"/>
+          <w:numId w:val="5"/>
+        </w:numPr>
+      </w:pPr>
+      <w:r>
+        <w:t>intégré la loupe qui apparaîtra dans la version mobile (avec display :none pour l’instant)</w:t>
+      </w:r>
+    </w:p>
+    <w:p>
+      <w:pPr>
+        <w:pStyle w:val="Paragraphedeliste"/>
+        <w:numPr>
+          <w:ilvl w:val="1"/>
+          <w:numId w:val="5"/>
+        </w:numPr>
+      </w:pPr>
+      <w:r>
+        <w:t>j’ai customisé les boutons des filtres et rajouté l’effet hover avec un petit peu de transparence pour atteindre la couleur souhaitée bleu clair</w:t>
+      </w:r>
+    </w:p>
+    <w:p>
+      <w:pPr>
+        <w:pStyle w:val="Paragraphedeliste"/>
+        <w:numPr>
+          <w:ilvl w:val="1"/>
+          <w:numId w:val="5"/>
+        </w:numPr>
+      </w:pPr>
+      <w:r>
+        <w:t>j’ai centr</w:t>
+      </w:r>
+      <w:r>
+        <w:t xml:space="preserve">é </w:t>
+      </w:r>
+      <w:r>
+        <w:t xml:space="preserve">l’icone </w:t>
+      </w:r>
+      <w:r>
+        <w:t xml:space="preserve">info </w:t>
+      </w:r>
+      <w:r>
+        <w:t>dans le cercle</w:t>
+      </w:r>
+      <w:r>
+        <w:t xml:space="preserve">. Pour cela il a fallu mettre un display :flex pour l’icone aussi. </w:t>
+      </w:r>
+    </w:p>
+    <w:p>
+      <w:pPr>
+        <w:pStyle w:val="Paragraphedeliste"/>
+        <w:numPr>
+          <w:ilvl w:val="1"/>
+          <w:numId w:val="5"/>
+        </w:numPr>
+      </w:pPr>
+      <w:r>
+        <w:t>j’ai fini avec un ptit git commit/push </w:t>
+      </w:r>
+      <w:r>
+        <w:rPr>
+          <mc:AlternateContent>
+            <mc:Choice Requires="w16se"/>
+            <mc:Fallback>
+              <w:rFonts w:ascii="Segoe UI Emoji" w:eastAsia="Segoe UI Emoji" w:hAnsi="Segoe UI Emoji" w:cs="Segoe UI Emoji"/>
+            </mc:Fallback>
+          </mc:AlternateContent>
+        </w:rPr>
+        <mc:AlternateContent>
+          <mc:Choice Requires="w16se">
+            <w16se:symEx w16se:font="Segoe UI Emoji" w16se:char="1F609"/>
+          </mc:Choice>
+          <mc:Fallback>
+            <w:t>😉</w:t>
+          </mc:Fallback>
+        </mc:AlternateContent>
+      </w:r>
+    </w:p>
+    <w:p>
+      <w:pPr>
+        <w:pStyle w:val="Paragraphedeliste"/>
+        <w:numPr>
+          <w:ilvl w:val="0"/>
+          <w:numId w:val="5"/>
+        </w:numPr>
+      </w:pPr>
+      <w:r>
+        <w:t>Etape 6</w:t>
+      </w:r>
+    </w:p>
+    <w:p>
+      <w:pPr>
+        <w:pStyle w:val="Paragraphedeliste"/>
+        <w:numPr>
+          <w:ilvl w:val="1"/>
+          <w:numId w:val="5"/>
+        </w:numPr>
+      </w:pPr>
+      <w:r>
+        <w:t xml:space="preserve">J’ai commencé à travailler la section </w:t>
+      </w:r>
+      <w:r>
+        <w:t xml:space="preserve">« hebergements ». C’était simple car j’ai copié le code qu’il y avait pour la section « populaires », donc c’était pas grande chose. </w:t>
+      </w:r>
+    </w:p>
+    <w:p>
+      <w:pPr>
+        <w:pStyle w:val="Paragraphedeliste"/>
+        <w:numPr>
+          <w:ilvl w:val="1"/>
+          <w:numId w:val="5"/>
+        </w:numPr>
+        <w:rPr>
+          <w:highlight w:val="yellow"/>
+        </w:rPr>
+      </w:pPr>
+      <w:r>
+        <w:rPr>
+          <w:highlight w:val="yellow"/>
+        </w:rPr>
+        <w:t>C’est quasiment fait mais je dois encore retravailler les détails des marges/padding</w:t>
+      </w:r>
+      <w:r>
+        <w:rPr>
+          <w:highlight w:val="yellow"/>
+        </w:rPr>
+        <w:t xml:space="preserve"> des cartes entre elles</w:t>
+      </w:r>
+    </w:p>
+    <w:p>
+      <w:pPr>
+        <w:pStyle w:val="Titre2"/>
+      </w:pPr>
+      <w:r>
+        <w:t xml:space="preserve">Ongoing- </w:t>
+      </w:r>
+      <w:r>
+        <w:t>Today</w:t>
+      </w:r>
+    </w:p>
+    <w:p>
+      <w:pPr>
+        <w:pStyle w:val="Paragraphedeliste"/>
+        <w:ind w:left="0"/>
+      </w:pPr>
+    </w:p>
+    <w:p>
+      <w:pPr>
+        <w:pStyle w:val="Paragraphedeliste"/>
+        <w:numPr>
+          <w:ilvl w:val="0"/>
+          <w:numId w:val="7"/>
+        </w:numPr>
+        <w:rPr>
+          <w:lang w:val="en-US"/>
+        </w:rPr>
+      </w:pPr>
+      <w:r>
+        <w:rPr>
+          <w:lang w:val="en-US"/>
+        </w:rPr>
+        <w:t xml:space="preserve">Finish etape 6-7: </w:t>
+      </w:r>
+      <w:r>
+        <w:rPr>
+          <w:lang w:val="en-US"/>
+        </w:rPr>
+        <w:t>Ask chatgpt to check my</w:t>
+      </w:r>
+      <w:r>
+        <w:rPr>
+          <w:lang w:val="en-US"/>
+        </w:rPr>
+        <w:t xml:space="preserve"> “hebergements” code. particularly the problems I have with spacing out the individual cards within the container. </w:t>
+      </w:r>
+      <w:r>
+        <w:rPr>
+          <w:lang w:val="en-US"/>
+        </w:rPr>
+        <w:t>check if my code can be enhanced</w:t>
+      </w:r>
+      <w:r>
+        <w:rPr>
+          <w:lang w:val="en-US"/>
+        </w:rPr>
+        <w:t xml:space="preserve"> for future responsiveness and shit. </w:t>
+      </w:r>
+    </w:p>
+    <w:p>
+      <w:pPr>
+        <w:pStyle w:val="Paragraphedeliste"/>
+        <w:numPr>
+          <w:ilvl w:val="0"/>
+          <w:numId w:val="7"/>
+        </w:numPr>
+        <w:rPr>
+          <w:lang w:val="en-US"/>
+        </w:rPr>
+      </w:pPr>
+      <w:r>
+        <w:rPr>
+          <w:lang w:val="en-US"/>
+        </w:rPr>
+        <w:t xml:space="preserve">recommandations OC: </w:t>
+      </w:r>
+    </w:p>
+    <w:p>
+      <w:pPr>
+        <w:pStyle w:val="Paragraphedeliste"/>
+        <w:numPr>
+          <w:ilvl w:val="1"/>
+          <w:numId w:val="7"/>
+        </w:numPr>
+      </w:pPr>
+      <w:r>
+        <w:t>Une fois dimensionnée, l’image devrait être déformée. La propriété CSS `object-fit` permettra de corriger cela.</w:t>
+      </w:r>
     </w:p>
     <w:p>
       <w:pPr>
@@ -666,19 +716,9 @@
       <w:pPr>
         <w:pStyle w:val="Titre2"/>
       </w:pPr>
-      <w:proofErr w:type="spellStart"/>
-      <w:r>
-        <w:t>Ongoing</w:t>
-      </w:r>
-      <w:proofErr w:type="spellEnd"/>
-      <w:r>
-        <w:t xml:space="preserve">- </w:t>
-      </w:r>
-      <w:proofErr w:type="spellStart"/>
-      <w:r>
-        <w:t>Today</w:t>
-      </w:r>
-      <w:proofErr w:type="spellEnd"/>
+      <w:r>
+        <w:t>Questions</w:t>
+      </w:r>
     </w:p>
     <w:p>
       <w:pPr>
@@ -689,21 +729,70 @@
         </w:numPr>
       </w:pPr>
       <w:r>
-        <w:t xml:space="preserve">Etape 2 + </w:t>
-      </w:r>
-      <w:r>
-        <w:t>4</w:t>
-      </w:r>
-      <w:r>
-        <w:t xml:space="preserve"> du projet : Découpage de la maquette + création du HTML &lt;</w:t>
-      </w:r>
-      <w:proofErr w:type="spellStart"/>
-      <w:r>
-        <w:t>nav</w:t>
-      </w:r>
-      <w:proofErr w:type="spellEnd"/>
-      <w:r>
-        <w:t>&gt; + &lt;header&gt;</w:t>
+        <w:t>Générales</w:t>
+      </w:r>
+    </w:p>
+    <w:p>
+      <w:pPr>
+        <w:pStyle w:val="Paragraphedeliste"/>
+        <w:numPr>
+          <w:ilvl w:val="1"/>
+          <w:numId w:val="2"/>
+        </w:numPr>
+      </w:pPr>
+      <w:r>
+        <w:t xml:space="preserve">Pas l’habitude de commit &amp; push. </w:t>
+      </w:r>
+      <w:r>
+        <w:t>Q</w:t>
+      </w:r>
+      <w:r>
+        <w:t xml:space="preserve">uelles recommandations ? </w:t>
+      </w:r>
+      <w:r>
+        <w:t xml:space="preserve">par étape ? par jour ? </w:t>
+      </w:r>
+    </w:p>
+    <w:p>
+      <w:pPr>
+        <w:pStyle w:val="Paragraphedeliste"/>
+        <w:numPr>
+          <w:ilvl w:val="1"/>
+          <w:numId w:val="2"/>
+        </w:numPr>
+      </w:pPr>
+      <w:r>
+        <w:t xml:space="preserve">Sur OC : recommandé de commencer par la version Desktop. mais qu’en est il du </w:t>
+      </w:r>
+      <w:r>
+        <w:t xml:space="preserve">Mobile first responsive design : </w:t>
+      </w:r>
+      <w:r>
+        <w:t>améliore</w:t>
+      </w:r>
+      <w:r>
+        <w:t xml:space="preserve"> le SEO (search engine optimization/ optimisation pour les moteurs de recherche,) d’une page</w:t>
+      </w:r>
+      <w:r>
+        <w:t xml:space="preserve"> ? </w:t>
+      </w:r>
+    </w:p>
+    <w:p>
+      <w:pPr>
+        <w:pStyle w:val="Paragraphedeliste"/>
+        <w:numPr>
+          <w:ilvl w:val="1"/>
+          <w:numId w:val="2"/>
+        </w:numPr>
+      </w:pPr>
+      <w:r>
+        <w:t xml:space="preserve">sur OC : </w:t>
+      </w:r>
+      <w:r>
+        <w:t>Il est préférable d’utiliser des pixels plutôt que des pourcentages pour les valeurs des marges et des paddings.</w:t>
+      </w:r>
+      <w:r>
+        <w:t xml:space="preserve"> Pourquoi ? </w:t>
       </w:r>
     </w:p>
     <w:p>
@@ -714,21 +803,52 @@
           <w:numId w:val="2"/>
         </w:numPr>
       </w:pPr>
-      <w:proofErr w:type="gramStart"/>
-      <w:r>
-        <w:t>continuer</w:t>
-      </w:r>
-      <w:proofErr w:type="gramEnd"/>
-      <w:r>
-        <w:t xml:space="preserve"> </w:t>
-      </w:r>
-      <w:proofErr w:type="spellStart"/>
-      <w:r>
-        <w:t>visionage</w:t>
-      </w:r>
-      <w:proofErr w:type="spellEnd"/>
-      <w:r>
-        <w:t xml:space="preserve"> sur découpage de maquette</w:t>
+      <w:r>
+        <w:t xml:space="preserve">Projet 2 : </w:t>
+      </w:r>
+    </w:p>
+    <w:p>
+      <w:pPr>
+        <w:pStyle w:val="Paragraphedeliste"/>
+        <w:numPr>
+          <w:ilvl w:val="1"/>
+          <w:numId w:val="2"/>
+        </w:numPr>
+      </w:pPr>
+      <w:r>
+        <w:t xml:space="preserve">je galère à espacer les cartes dans </w:t>
+      </w:r>
+      <w:r>
+        <w:t xml:space="preserve">la section hébergements. le </w:t>
+      </w:r>
+      <w:r>
+        <w:t>justify-content: space-between;</w:t>
+      </w:r>
+      <w:r>
+        <w:t xml:space="preserve"> ne fait rien. J’ai du rajouter manuellement des marges, et ce, au niveau de l’élément &lt;a&gt; ! car aucune indication de gap etc. ne s’appliquait directement au child element. </w:t>
+      </w:r>
+    </w:p>
+    <w:p>
+      <w:pPr>
+        <w:pStyle w:val="Paragraphedeliste"/>
+        <w:numPr>
+          <w:ilvl w:val="1"/>
+          <w:numId w:val="2"/>
+        </w:numPr>
+      </w:pPr>
+    </w:p>
+    <w:p>
+      <w:pPr>
+        <w:pStyle w:val="Paragraphedeliste"/>
+        <w:ind w:left="1440"/>
+      </w:pPr>
+    </w:p>
+    <w:p>
+      <w:pPr>
+        <w:pStyle w:val="Titre2"/>
+      </w:pPr>
+      <w:r>
+        <w:t>Tomorrow/Soon</w:t>
       </w:r>
     </w:p>
     <w:p>
@@ -738,50 +858,40 @@
           <w:ilvl w:val="0"/>
           <w:numId w:val="2"/>
         </w:numPr>
-        <w:rPr>
-          <w:b/>
-          <w:bCs/>
-        </w:rPr>
-      </w:pPr>
-      <w:proofErr w:type="gramStart"/>
-      <w:r>
-        <w:rPr>
-          <w:b/>
-          <w:bCs/>
-        </w:rPr>
-        <w:t>réfléchir</w:t>
-      </w:r>
-      <w:proofErr w:type="gramEnd"/>
-      <w:r>
-        <w:rPr>
-          <w:b/>
-          <w:bCs/>
-        </w:rPr>
-        <w:t xml:space="preserve"> </w:t>
-      </w:r>
-      <w:r>
-        <w:rPr>
-          <w:b/>
-          <w:bCs/>
-        </w:rPr>
-        <w:t xml:space="preserve">et noter les </w:t>
-      </w:r>
-      <w:r>
-        <w:rPr>
-          <w:b/>
-          <w:bCs/>
-        </w:rPr>
-        <w:t xml:space="preserve">difficultés : en parler à mon mentor jeudi </w:t>
-      </w:r>
-    </w:p>
-    <w:p>
-      <w:pPr>
-        <w:pStyle w:val="Titre2"/>
-      </w:pPr>
-      <w:r>
-        <w:lastRenderedPageBreak/>
-        <w:t>Questions</w:t>
-      </w:r>
+      </w:pPr>
+      <w:r>
+        <w:t xml:space="preserve">Mobile version : </w:t>
+      </w:r>
+    </w:p>
+    <w:p>
+      <w:pPr>
+        <w:pStyle w:val="Paragraphedeliste"/>
+        <w:numPr>
+          <w:ilvl w:val="1"/>
+          <w:numId w:val="2"/>
+        </w:numPr>
+      </w:pPr>
+      <w:r>
+        <w:t>penser à inclure la barre bleue sur le border bottom au lieu du border-top dans la nav bar</w:t>
+      </w:r>
+    </w:p>
+    <w:p>
+      <w:pPr>
+        <w:pStyle w:val="Paragraphedeliste"/>
+        <w:numPr>
+          <w:ilvl w:val="1"/>
+          <w:numId w:val="2"/>
+        </w:numPr>
+      </w:pPr>
+      <w:r>
+        <w:t>penser à changer le texte « rechercher » dans la barre de recherche par une icone d’une loupe</w:t>
+      </w:r>
+    </w:p>
+    <w:p>
+      <w:pPr>
+        <w:pStyle w:val="Paragraphedeliste"/>
+        <w:ind w:left="1440"/>
+      </w:pPr>
     </w:p>
     <w:p>
       <w:pPr>
@@ -791,14 +901,27 @@
           <w:numId w:val="2"/>
         </w:numPr>
       </w:pPr>
-      <w:proofErr w:type="gramStart"/>
-      <w:r>
-        <w:t>admin</w:t>
-      </w:r>
-      <w:proofErr w:type="gramEnd"/>
-      <w:r>
-        <w:t xml:space="preserve"> : comment gérer les congés/urgences avec le mentor ? </w:t>
-      </w:r>
+      <w:r>
+        <w:t>continuer sur</w:t>
+      </w:r>
+      <w:r>
+        <w:t xml:space="preserve"> étape 4 (filter buttons)</w:t>
+      </w:r>
+    </w:p>
+    <w:p/>
+    <w:p>
+      <w:pPr>
+        <w:pStyle w:val="Titre2"/>
+      </w:pPr>
+      <w:r>
+        <w:t>Later on</w:t>
+      </w:r>
+    </w:p>
+    <w:p>
+      <w:pPr>
+        <w:pStyle w:val="Paragraphedeliste"/>
+        <w:ind w:left="2160"/>
+      </w:pPr>
     </w:p>
     <w:p>
       <w:pPr>
@@ -809,228 +932,6 @@
         </w:numPr>
       </w:pPr>
       <w:r>
-        <w:t xml:space="preserve">Pas l’habitude de commit &amp; push. </w:t>
-      </w:r>
-      <w:r>
-        <w:t>Q</w:t>
-      </w:r>
-      <w:r>
-        <w:t xml:space="preserve">uelles recommandations ? </w:t>
-      </w:r>
-    </w:p>
-    <w:p>
-      <w:pPr>
-        <w:pStyle w:val="Paragraphedeliste"/>
-        <w:numPr>
-          <w:ilvl w:val="0"/>
-          <w:numId w:val="2"/>
-        </w:numPr>
-      </w:pPr>
-      <w:r>
-        <w:t xml:space="preserve">Sur OC : recommandé de commencer par la version Desktop. </w:t>
-      </w:r>
-      <w:proofErr w:type="gramStart"/>
-      <w:r>
-        <w:t>mais</w:t>
-      </w:r>
-      <w:proofErr w:type="gramEnd"/>
-      <w:r>
-        <w:t xml:space="preserve"> qu’en </w:t>
-      </w:r>
-      <w:proofErr w:type="spellStart"/>
-      <w:r>
-        <w:t>est il</w:t>
-      </w:r>
-      <w:proofErr w:type="spellEnd"/>
-      <w:r>
-        <w:t xml:space="preserve"> du </w:t>
-      </w:r>
-      <w:r>
-        <w:t xml:space="preserve">Mobile first responsive design : </w:t>
-      </w:r>
-      <w:r>
-        <w:t>améliore</w:t>
-      </w:r>
-      <w:r>
-        <w:t xml:space="preserve"> le SEO (</w:t>
-      </w:r>
-      <w:proofErr w:type="spellStart"/>
-      <w:r>
-        <w:t>search</w:t>
-      </w:r>
-      <w:proofErr w:type="spellEnd"/>
-      <w:r>
-        <w:t xml:space="preserve"> engine </w:t>
-      </w:r>
-      <w:proofErr w:type="spellStart"/>
-      <w:r>
-        <w:t>optimization</w:t>
-      </w:r>
-      <w:proofErr w:type="spellEnd"/>
-      <w:r>
-        <w:t>/ optimisation pour les moteurs de recherche,) d’une page</w:t>
-      </w:r>
-      <w:r>
-        <w:t xml:space="preserve"> ? </w:t>
-      </w:r>
-    </w:p>
-    <w:p>
-      <w:pPr>
-        <w:pStyle w:val="Paragraphedeliste"/>
-        <w:numPr>
-          <w:ilvl w:val="0"/>
-          <w:numId w:val="2"/>
-        </w:numPr>
-      </w:pPr>
-      <w:proofErr w:type="gramStart"/>
-      <w:r>
-        <w:t>sur</w:t>
-      </w:r>
-      <w:proofErr w:type="gramEnd"/>
-      <w:r>
-        <w:t xml:space="preserve"> OC : </w:t>
-      </w:r>
-      <w:r>
-        <w:t xml:space="preserve">Il est préférable d’utiliser des pixels plutôt que des pourcentages pour les valeurs des marges et des </w:t>
-      </w:r>
-      <w:proofErr w:type="spellStart"/>
-      <w:r>
-        <w:t>paddings</w:t>
-      </w:r>
-      <w:proofErr w:type="spellEnd"/>
-      <w:r>
-        <w:t>.</w:t>
-      </w:r>
-      <w:r>
-        <w:t xml:space="preserve"> Pourquoi ? </w:t>
-      </w:r>
-    </w:p>
-    <w:p>
-      <w:pPr>
-        <w:pStyle w:val="Paragraphedeliste"/>
-        <w:numPr>
-          <w:ilvl w:val="0"/>
-          <w:numId w:val="2"/>
-        </w:numPr>
-      </w:pPr>
-      <w:proofErr w:type="gramStart"/>
-      <w:r>
-        <w:t>détails</w:t>
-      </w:r>
-      <w:proofErr w:type="gramEnd"/>
-      <w:r>
-        <w:t xml:space="preserve"> CSS : quand on </w:t>
-      </w:r>
-      <w:proofErr w:type="spellStart"/>
-      <w:r>
-        <w:t>hover</w:t>
-      </w:r>
-      <w:proofErr w:type="spellEnd"/>
-      <w:r>
-        <w:t xml:space="preserve">, la page entière bouge. </w:t>
-      </w:r>
-      <w:proofErr w:type="gramStart"/>
-      <w:r>
-        <w:t>est</w:t>
-      </w:r>
-      <w:proofErr w:type="gramEnd"/>
-      <w:r>
-        <w:t xml:space="preserve">-ce normal ? </w:t>
-      </w:r>
-    </w:p>
-    <w:p>
-      <w:pPr>
-        <w:pStyle w:val="Paragraphedeliste"/>
-        <w:ind w:left="1440"/>
-      </w:pPr>
-    </w:p>
-    <w:p>
-      <w:pPr>
-        <w:pStyle w:val="Titre2"/>
-      </w:pPr>
-      <w:proofErr w:type="spellStart"/>
-      <w:r>
-        <w:t>Tomorrow</w:t>
-      </w:r>
-      <w:proofErr w:type="spellEnd"/>
-      <w:r>
-        <w:t>/</w:t>
-      </w:r>
-      <w:proofErr w:type="spellStart"/>
-      <w:r>
-        <w:t>Soon</w:t>
-      </w:r>
-      <w:proofErr w:type="spellEnd"/>
-    </w:p>
-    <w:p>
-      <w:pPr>
-        <w:pStyle w:val="Paragraphedeliste"/>
-        <w:numPr>
-          <w:ilvl w:val="0"/>
-          <w:numId w:val="2"/>
-        </w:numPr>
-      </w:pPr>
-      <w:proofErr w:type="gramStart"/>
-      <w:r>
-        <w:t>continuer</w:t>
-      </w:r>
-      <w:proofErr w:type="gramEnd"/>
-      <w:r>
-        <w:t xml:space="preserve"> sur</w:t>
-      </w:r>
-      <w:r>
-        <w:t xml:space="preserve"> étape 4 (</w:t>
-      </w:r>
-      <w:proofErr w:type="spellStart"/>
-      <w:r>
-        <w:t>filter</w:t>
-      </w:r>
-      <w:proofErr w:type="spellEnd"/>
-      <w:r>
-        <w:t xml:space="preserve"> buttons)</w:t>
-      </w:r>
-    </w:p>
-    <w:p>
-      <w:pPr>
-        <w:pStyle w:val="Paragraphedeliste"/>
-        <w:numPr>
-          <w:ilvl w:val="0"/>
-          <w:numId w:val="2"/>
-        </w:numPr>
-      </w:pPr>
-      <w:r>
-        <w:t>Rendre mon projet public pour le partager avec mon mentor</w:t>
-      </w:r>
-    </w:p>
-    <w:p/>
-    <w:p>
-      <w:pPr>
-        <w:pStyle w:val="Titre2"/>
-      </w:pPr>
-      <w:proofErr w:type="spellStart"/>
-      <w:r>
-        <w:t>Later</w:t>
-      </w:r>
-      <w:proofErr w:type="spellEnd"/>
-      <w:r>
-        <w:t xml:space="preserve"> on</w:t>
-      </w:r>
-    </w:p>
-    <w:p>
-      <w:pPr>
-        <w:pStyle w:val="Paragraphedeliste"/>
-        <w:ind w:left="2160"/>
-      </w:pPr>
-    </w:p>
-    <w:p>
-      <w:pPr>
-        <w:pStyle w:val="Paragraphedeliste"/>
-        <w:numPr>
-          <w:ilvl w:val="0"/>
-          <w:numId w:val="2"/>
-        </w:numPr>
-      </w:pPr>
-      <w:r>
         <w:t xml:space="preserve">Une fois je commencerai à coder : </w:t>
       </w:r>
     </w:p>
@@ -1042,13 +943,8 @@
           <w:numId w:val="2"/>
         </w:numPr>
       </w:pPr>
-      <w:proofErr w:type="gramStart"/>
-      <w:r>
-        <w:t>suivre</w:t>
-      </w:r>
-      <w:proofErr w:type="gramEnd"/>
-      <w:r>
-        <w:t xml:space="preserve"> le cours – vérifier son code : </w:t>
+      <w:r>
+        <w:t xml:space="preserve">suivre le cours – vérifier son code : </w:t>
       </w:r>
     </w:p>
     <w:p>
@@ -1079,13 +975,8 @@
           <w:numId w:val="2"/>
         </w:numPr>
       </w:pPr>
-      <w:proofErr w:type="gramStart"/>
-      <w:r>
-        <w:t>vérifier</w:t>
-      </w:r>
-      <w:proofErr w:type="gramEnd"/>
-      <w:r>
-        <w:t xml:space="preserve"> mon code avec outils chrome</w:t>
+      <w:r>
+        <w:t>vérifier mon code avec outils chrome</w:t>
       </w:r>
     </w:p>
     <w:p>
@@ -1096,13 +987,8 @@
           <w:numId w:val="2"/>
         </w:numPr>
       </w:pPr>
-      <w:proofErr w:type="gramStart"/>
-      <w:r>
-        <w:t>réfléchir</w:t>
-      </w:r>
-      <w:proofErr w:type="gramEnd"/>
-      <w:r>
-        <w:t xml:space="preserve"> aux questions pour la soutenance autour de ces sujets : </w:t>
+      <w:r>
+        <w:t xml:space="preserve">réfléchir aux questions pour la soutenance autour de ces sujets : </w:t>
       </w:r>
     </w:p>
     <w:p>
@@ -1114,15 +1000,7 @@
         </w:numPr>
       </w:pPr>
       <w:r>
-        <w:t xml:space="preserve">Vous présentez le rendu visuel du projet en montrant </w:t>
-      </w:r>
-      <w:proofErr w:type="gramStart"/>
-      <w:r>
-        <w:t>les versions mobile</w:t>
-      </w:r>
-      <w:proofErr w:type="gramEnd"/>
-      <w:r>
-        <w:t>, tablette et desktop.</w:t>
+        <w:t>Vous présentez le rendu visuel du projet en montrant les versions mobile, tablette et desktop.</w:t>
       </w:r>
     </w:p>
     <w:p>
@@ -1133,13 +1011,8 @@
           <w:numId w:val="2"/>
         </w:numPr>
       </w:pPr>
-      <w:proofErr w:type="gramStart"/>
-      <w:r>
-        <w:t>la</w:t>
-      </w:r>
-      <w:proofErr w:type="gramEnd"/>
-      <w:r>
-        <w:t xml:space="preserve"> validité de votre code auprès du W3C ;</w:t>
+      <w:r>
+        <w:t>la validité de votre code auprès du W3C ;</w:t>
       </w:r>
     </w:p>
     <w:p>
@@ -1150,13 +1023,8 @@
           <w:numId w:val="2"/>
         </w:numPr>
       </w:pPr>
-      <w:proofErr w:type="gramStart"/>
-      <w:r>
-        <w:t>le</w:t>
-      </w:r>
-      <w:proofErr w:type="gramEnd"/>
-      <w:r>
-        <w:t xml:space="preserve"> Web sémantique ;</w:t>
+      <w:r>
+        <w:t>le Web sémantique ;</w:t>
       </w:r>
     </w:p>
     <w:p>
@@ -1167,13 +1035,8 @@
           <w:numId w:val="2"/>
         </w:numPr>
       </w:pPr>
-      <w:proofErr w:type="gramStart"/>
-      <w:r>
-        <w:t>l’importance</w:t>
-      </w:r>
-      <w:proofErr w:type="gramEnd"/>
-      <w:r>
-        <w:t xml:space="preserve"> de passer son code aux validateurs ;</w:t>
+      <w:r>
+        <w:t>l’importance de passer son code aux validateurs ;</w:t>
       </w:r>
     </w:p>
     <w:p>
@@ -1184,13 +1047,8 @@
           <w:numId w:val="2"/>
         </w:numPr>
       </w:pPr>
-      <w:proofErr w:type="gramStart"/>
-      <w:r>
-        <w:t>le</w:t>
-      </w:r>
-      <w:proofErr w:type="gramEnd"/>
-      <w:r>
-        <w:t xml:space="preserve"> fonctionnement de votre environnement de développement ;</w:t>
+      <w:r>
+        <w:t>le fonctionnement de votre environnement de développement ;</w:t>
       </w:r>
     </w:p>
     <w:p>
@@ -1201,13 +1059,8 @@
           <w:numId w:val="2"/>
         </w:numPr>
       </w:pPr>
-      <w:proofErr w:type="gramStart"/>
-      <w:r>
-        <w:t>la</w:t>
-      </w:r>
-      <w:proofErr w:type="gramEnd"/>
-      <w:r>
-        <w:t xml:space="preserve"> spécificité en CSS ; </w:t>
+      <w:r>
+        <w:t xml:space="preserve">la spécificité en CSS ; </w:t>
       </w:r>
     </w:p>
     <w:p>
@@ -1218,13 +1071,8 @@
           <w:numId w:val="2"/>
         </w:numPr>
       </w:pPr>
-      <w:proofErr w:type="gramStart"/>
-      <w:r>
-        <w:t>l’étude</w:t>
-      </w:r>
-      <w:proofErr w:type="gramEnd"/>
-      <w:r>
-        <w:t xml:space="preserve"> et la découpe de la maquette  ;</w:t>
+      <w:r>
+        <w:t>l’étude et la découpe de la maquette  ;</w:t>
       </w:r>
     </w:p>
     <w:p>
@@ -1235,13 +1083,8 @@
           <w:numId w:val="2"/>
         </w:numPr>
       </w:pPr>
-      <w:proofErr w:type="gramStart"/>
-      <w:r>
-        <w:t>l’importance</w:t>
-      </w:r>
-      <w:proofErr w:type="gramEnd"/>
-      <w:r>
-        <w:t xml:space="preserve"> de séparer le HTML du CSS.</w:t>
+      <w:r>
+        <w:t>l’importance de séparer le HTML du CSS.</w:t>
       </w:r>
     </w:p>
     <w:p>
@@ -1714,6 +1557,345 @@
       </w:rPr>
     </w:lvl>
   </w:abstractNum>
+  <w:abstractNum w:abstractNumId="4" w15:restartNumberingAfterBreak="0">
+    <w:nsid w:val="4BEF41B9"/>
+    <w:multiLevelType w:val="hybridMultilevel"/>
+    <w:tmpl w:val="44E0C2B4"/>
+    <w:lvl w:ilvl="0" w:tplc="040C0001">
+      <w:start w:val="1"/>
+      <w:numFmt w:val="bullet"/>
+      <w:lvlText w:val=""/>
+      <w:lvlJc w:val="left"/>
+      <w:pPr>
+        <w:ind w:left="720" w:hanging="360"/>
+      </w:pPr>
+      <w:rPr>
+        <w:rFonts w:ascii="Symbol" w:hAnsi="Symbol" w:hint="default"/>
+      </w:rPr>
+    </w:lvl>
+    <w:lvl w:ilvl="1" w:tplc="040C0003">
+      <w:start w:val="1"/>
+      <w:numFmt w:val="bullet"/>
+      <w:lvlText w:val="o"/>
+      <w:lvlJc w:val="left"/>
+      <w:pPr>
+        <w:ind w:left="1440" w:hanging="360"/>
+      </w:pPr>
+      <w:rPr>
+        <w:rFonts w:ascii="Courier New" w:hAnsi="Courier New" w:cs="Courier New" w:hint="default"/>
+      </w:rPr>
+    </w:lvl>
+    <w:lvl w:ilvl="2" w:tplc="040C0005" w:tentative="1">
+      <w:start w:val="1"/>
+      <w:numFmt w:val="bullet"/>
+      <w:lvlText w:val=""/>
+      <w:lvlJc w:val="left"/>
+      <w:pPr>
+        <w:ind w:left="2160" w:hanging="360"/>
+      </w:pPr>
+      <w:rPr>
+        <w:rFonts w:ascii="Wingdings" w:hAnsi="Wingdings" w:hint="default"/>
+      </w:rPr>
+    </w:lvl>
+    <w:lvl w:ilvl="3" w:tplc="040C0001" w:tentative="1">
+      <w:start w:val="1"/>
+      <w:numFmt w:val="bullet"/>
+      <w:lvlText w:val=""/>
+      <w:lvlJc w:val="left"/>
+      <w:pPr>
+        <w:ind w:left="2880" w:hanging="360"/>
+      </w:pPr>
+      <w:rPr>
+        <w:rFonts w:ascii="Symbol" w:hAnsi="Symbol" w:hint="default"/>
+      </w:rPr>
+    </w:lvl>
+    <w:lvl w:ilvl="4" w:tplc="040C0003" w:tentative="1">
+      <w:start w:val="1"/>
+      <w:numFmt w:val="bullet"/>
+      <w:lvlText w:val="o"/>
+      <w:lvlJc w:val="left"/>
+      <w:pPr>
+        <w:ind w:left="3600" w:hanging="360"/>
+      </w:pPr>
+      <w:rPr>
+        <w:rFonts w:ascii="Courier New" w:hAnsi="Courier New" w:cs="Courier New" w:hint="default"/>
+      </w:rPr>
+    </w:lvl>
+    <w:lvl w:ilvl="5" w:tplc="040C0005" w:tentative="1">
+      <w:start w:val="1"/>
+      <w:numFmt w:val="bullet"/>
+      <w:lvlText w:val=""/>
+      <w:lvlJc w:val="left"/>
+      <w:pPr>
+        <w:ind w:left="4320" w:hanging="360"/>
+      </w:pPr>
+      <w:rPr>
+        <w:rFonts w:ascii="Wingdings" w:hAnsi="Wingdings" w:hint="default"/>
+      </w:rPr>
+    </w:lvl>
+    <w:lvl w:ilvl="6" w:tplc="040C0001" w:tentative="1">
+      <w:start w:val="1"/>
+      <w:numFmt w:val="bullet"/>
+      <w:lvlText w:val=""/>
+      <w:lvlJc w:val="left"/>
+      <w:pPr>
+        <w:ind w:left="5040" w:hanging="360"/>
+      </w:pPr>
+      <w:rPr>
+        <w:rFonts w:ascii="Symbol" w:hAnsi="Symbol" w:hint="default"/>
+      </w:rPr>
+    </w:lvl>
+    <w:lvl w:ilvl="7" w:tplc="040C0003" w:tentative="1">
+      <w:start w:val="1"/>
+      <w:numFmt w:val="bullet"/>
+      <w:lvlText w:val="o"/>
+      <w:lvlJc w:val="left"/>
+      <w:pPr>
+        <w:ind w:left="5760" w:hanging="360"/>
+      </w:pPr>
+      <w:rPr>
+        <w:rFonts w:ascii="Courier New" w:hAnsi="Courier New" w:cs="Courier New" w:hint="default"/>
+      </w:rPr>
+    </w:lvl>
+    <w:lvl w:ilvl="8" w:tplc="040C0005" w:tentative="1">
+      <w:start w:val="1"/>
+      <w:numFmt w:val="bullet"/>
+      <w:lvlText w:val=""/>
+      <w:lvlJc w:val="left"/>
+      <w:pPr>
+        <w:ind w:left="6480" w:hanging="360"/>
+      </w:pPr>
+      <w:rPr>
+        <w:rFonts w:ascii="Wingdings" w:hAnsi="Wingdings" w:hint="default"/>
+      </w:rPr>
+    </w:lvl>
+  </w:abstractNum>
+  <w:abstractNum w:abstractNumId="5" w15:restartNumberingAfterBreak="0">
+    <w:nsid w:val="63283DCF"/>
+    <w:multiLevelType w:val="hybridMultilevel"/>
+    <w:tmpl w:val="D676206A"/>
+    <w:lvl w:ilvl="0" w:tplc="040C0001">
+      <w:start w:val="1"/>
+      <w:numFmt w:val="bullet"/>
+      <w:lvlText w:val=""/>
+      <w:lvlJc w:val="left"/>
+      <w:pPr>
+        <w:ind w:left="720" w:hanging="360"/>
+      </w:pPr>
+      <w:rPr>
+        <w:rFonts w:ascii="Symbol" w:hAnsi="Symbol" w:hint="default"/>
+      </w:rPr>
+    </w:lvl>
+    <w:lvl w:ilvl="1" w:tplc="040C0003">
+      <w:start w:val="1"/>
+      <w:numFmt w:val="bullet"/>
+      <w:lvlText w:val="o"/>
+      <w:lvlJc w:val="left"/>
+      <w:pPr>
+        <w:ind w:left="1440" w:hanging="360"/>
+      </w:pPr>
+      <w:rPr>
+        <w:rFonts w:ascii="Courier New" w:hAnsi="Courier New" w:cs="Courier New" w:hint="default"/>
+      </w:rPr>
+    </w:lvl>
+    <w:lvl w:ilvl="2" w:tplc="040C0005" w:tentative="1">
+      <w:start w:val="1"/>
+      <w:numFmt w:val="bullet"/>
+      <w:lvlText w:val=""/>
+      <w:lvlJc w:val="left"/>
+      <w:pPr>
+        <w:ind w:left="2160" w:hanging="360"/>
+      </w:pPr>
+      <w:rPr>
+        <w:rFonts w:ascii="Wingdings" w:hAnsi="Wingdings" w:hint="default"/>
+      </w:rPr>
+    </w:lvl>
+    <w:lvl w:ilvl="3" w:tplc="040C0001" w:tentative="1">
+      <w:start w:val="1"/>
+      <w:numFmt w:val="bullet"/>
+      <w:lvlText w:val=""/>
+      <w:lvlJc w:val="left"/>
+      <w:pPr>
+        <w:ind w:left="2880" w:hanging="360"/>
+      </w:pPr>
+      <w:rPr>
+        <w:rFonts w:ascii="Symbol" w:hAnsi="Symbol" w:hint="default"/>
+      </w:rPr>
+    </w:lvl>
+    <w:lvl w:ilvl="4" w:tplc="040C0003" w:tentative="1">
+      <w:start w:val="1"/>
+      <w:numFmt w:val="bullet"/>
+      <w:lvlText w:val="o"/>
+      <w:lvlJc w:val="left"/>
+      <w:pPr>
+        <w:ind w:left="3600" w:hanging="360"/>
+      </w:pPr>
+      <w:rPr>
+        <w:rFonts w:ascii="Courier New" w:hAnsi="Courier New" w:cs="Courier New" w:hint="default"/>
+      </w:rPr>
+    </w:lvl>
+    <w:lvl w:ilvl="5" w:tplc="040C0005" w:tentative="1">
+      <w:start w:val="1"/>
+      <w:numFmt w:val="bullet"/>
+      <w:lvlText w:val=""/>
+      <w:lvlJc w:val="left"/>
+      <w:pPr>
+        <w:ind w:left="4320" w:hanging="360"/>
+      </w:pPr>
+      <w:rPr>
+        <w:rFonts w:ascii="Wingdings" w:hAnsi="Wingdings" w:hint="default"/>
+      </w:rPr>
+    </w:lvl>
+    <w:lvl w:ilvl="6" w:tplc="040C0001" w:tentative="1">
+      <w:start w:val="1"/>
+      <w:numFmt w:val="bullet"/>
+      <w:lvlText w:val=""/>
+      <w:lvlJc w:val="left"/>
+      <w:pPr>
+        <w:ind w:left="5040" w:hanging="360"/>
+      </w:pPr>
+      <w:rPr>
+        <w:rFonts w:ascii="Symbol" w:hAnsi="Symbol" w:hint="default"/>
+      </w:rPr>
+    </w:lvl>
+    <w:lvl w:ilvl="7" w:tplc="040C0003" w:tentative="1">
+      <w:start w:val="1"/>
+      <w:numFmt w:val="bullet"/>
+      <w:lvlText w:val="o"/>
+      <w:lvlJc w:val="left"/>
+      <w:pPr>
+        <w:ind w:left="5760" w:hanging="360"/>
+      </w:pPr>
+      <w:rPr>
+        <w:rFonts w:ascii="Courier New" w:hAnsi="Courier New" w:cs="Courier New" w:hint="default"/>
+      </w:rPr>
+    </w:lvl>
+    <w:lvl w:ilvl="8" w:tplc="040C0005" w:tentative="1">
+      <w:start w:val="1"/>
+      <w:numFmt w:val="bullet"/>
+      <w:lvlText w:val=""/>
+      <w:lvlJc w:val="left"/>
+      <w:pPr>
+        <w:ind w:left="6480" w:hanging="360"/>
+      </w:pPr>
+      <w:rPr>
+        <w:rFonts w:ascii="Wingdings" w:hAnsi="Wingdings" w:hint="default"/>
+      </w:rPr>
+    </w:lvl>
+  </w:abstractNum>
+  <w:abstractNum w:abstractNumId="6" w15:restartNumberingAfterBreak="0">
+    <w:nsid w:val="7090094B"/>
+    <w:multiLevelType w:val="hybridMultilevel"/>
+    <w:tmpl w:val="77C64F22"/>
+    <w:lvl w:ilvl="0" w:tplc="040C0001">
+      <w:start w:val="1"/>
+      <w:numFmt w:val="bullet"/>
+      <w:lvlText w:val=""/>
+      <w:lvlJc w:val="left"/>
+      <w:pPr>
+        <w:ind w:left="360" w:hanging="360"/>
+      </w:pPr>
+      <w:rPr>
+        <w:rFonts w:ascii="Symbol" w:hAnsi="Symbol" w:hint="default"/>
+      </w:rPr>
+    </w:lvl>
+    <w:lvl w:ilvl="1" w:tplc="040C0003" w:tentative="1">
+      <w:start w:val="1"/>
+      <w:numFmt w:val="bullet"/>
+      <w:lvlText w:val="o"/>
+      <w:lvlJc w:val="left"/>
+      <w:pPr>
+        <w:ind w:left="1080" w:hanging="360"/>
+      </w:pPr>
+      <w:rPr>
+        <w:rFonts w:ascii="Courier New" w:hAnsi="Courier New" w:cs="Courier New" w:hint="default"/>
+      </w:rPr>
+    </w:lvl>
+    <w:lvl w:ilvl="2" w:tplc="040C0005" w:tentative="1">
+      <w:start w:val="1"/>
+      <w:numFmt w:val="bullet"/>
+      <w:lvlText w:val=""/>
+      <w:lvlJc w:val="left"/>
+      <w:pPr>
+        <w:ind w:left="1800" w:hanging="360"/>
+      </w:pPr>
+      <w:rPr>
+        <w:rFonts w:ascii="Wingdings" w:hAnsi="Wingdings" w:hint="default"/>
+      </w:rPr>
+    </w:lvl>
+    <w:lvl w:ilvl="3" w:tplc="040C0001" w:tentative="1">
+      <w:start w:val="1"/>
+      <w:numFmt w:val="bullet"/>
+      <w:lvlText w:val=""/>
+      <w:lvlJc w:val="left"/>
+      <w:pPr>
+        <w:ind w:left="2520" w:hanging="360"/>
+      </w:pPr>
+      <w:rPr>
+        <w:rFonts w:ascii="Symbol" w:hAnsi="Symbol" w:hint="default"/>
+      </w:rPr>
+    </w:lvl>
+    <w:lvl w:ilvl="4" w:tplc="040C0003" w:tentative="1">
+      <w:start w:val="1"/>
+      <w:numFmt w:val="bullet"/>
+      <w:lvlText w:val="o"/>
+      <w:lvlJc w:val="left"/>
+      <w:pPr>
+        <w:ind w:left="3240" w:hanging="360"/>
+      </w:pPr>
+      <w:rPr>
+        <w:rFonts w:ascii="Courier New" w:hAnsi="Courier New" w:cs="Courier New" w:hint="default"/>
+      </w:rPr>
+    </w:lvl>
+    <w:lvl w:ilvl="5" w:tplc="040C0005" w:tentative="1">
+      <w:start w:val="1"/>
+      <w:numFmt w:val="bullet"/>
+      <w:lvlText w:val=""/>
+      <w:lvlJc w:val="left"/>
+      <w:pPr>
+        <w:ind w:left="3960" w:hanging="360"/>
+      </w:pPr>
+      <w:rPr>
+        <w:rFonts w:ascii="Wingdings" w:hAnsi="Wingdings" w:hint="default"/>
+      </w:rPr>
+    </w:lvl>
+    <w:lvl w:ilvl="6" w:tplc="040C0001" w:tentative="1">
+      <w:start w:val="1"/>
+      <w:numFmt w:val="bullet"/>
+      <w:lvlText w:val=""/>
+      <w:lvlJc w:val="left"/>
+      <w:pPr>
+        <w:ind w:left="4680" w:hanging="360"/>
+      </w:pPr>
+      <w:rPr>
+        <w:rFonts w:ascii="Symbol" w:hAnsi="Symbol" w:hint="default"/>
+      </w:rPr>
+    </w:lvl>
+    <w:lvl w:ilvl="7" w:tplc="040C0003" w:tentative="1">
+      <w:start w:val="1"/>
+      <w:numFmt w:val="bullet"/>
+      <w:lvlText w:val="o"/>
+      <w:lvlJc w:val="left"/>
+      <w:pPr>
+        <w:ind w:left="5400" w:hanging="360"/>
+      </w:pPr>
+      <w:rPr>
+        <w:rFonts w:ascii="Courier New" w:hAnsi="Courier New" w:cs="Courier New" w:hint="default"/>
+      </w:rPr>
+    </w:lvl>
+    <w:lvl w:ilvl="8" w:tplc="040C0005" w:tentative="1">
+      <w:start w:val="1"/>
+      <w:numFmt w:val="bullet"/>
+      <w:lvlText w:val=""/>
+      <w:lvlJc w:val="left"/>
+      <w:pPr>
+        <w:ind w:left="6120" w:hanging="360"/>
+      </w:pPr>
+      <w:rPr>
+        <w:rFonts w:ascii="Wingdings" w:hAnsi="Wingdings" w:hint="default"/>
+      </w:rPr>
+    </w:lvl>
+  </w:abstractNum>
   <w:num w:numId="1">
     <w:abstractNumId w:val="2"/>
   </w:num>
@@ -1725,6 +1907,15 @@
   </w:num>
   <w:num w:numId="4">
     <w:abstractNumId w:val="0"/>
+  </w:num>
+  <w:num w:numId="5">
+    <w:abstractNumId w:val="4"/>
+  </w:num>
+  <w:num w:numId="6">
+    <w:abstractNumId w:val="6"/>
+  </w:num>
+  <w:num w:numId="7">
+    <w:abstractNumId w:val="5"/>
   </w:num>
 </w:numbering>
 </file>

</xml_diff>

<commit_message>
added activites a marseille plus footer
</commit_message>
<xml_diff>
--- a/Project 2-step-by-step.docx
+++ b/Project 2-step-by-step.docx
@@ -37,87 +37,117 @@
           <w:bCs/>
           <w:lang w:val="en-US"/>
         </w:rPr>
-        <w:t xml:space="preserve">Date de soutenance : </w:t>
-      </w:r>
+        <w:t xml:space="preserve">Date de </w:t>
+      </w:r>
+      <w:proofErr w:type="spellStart"/>
       <w:r>
         <w:rPr>
           <w:b/>
           <w:bCs/>
           <w:lang w:val="en-US"/>
         </w:rPr>
-        <w:t>02</w:t>
-      </w:r>
+        <w:t>soutenance</w:t>
+      </w:r>
+      <w:proofErr w:type="spellEnd"/>
       <w:r>
         <w:rPr>
           <w:b/>
           <w:bCs/>
           <w:lang w:val="en-US"/>
         </w:rPr>
-        <w:t>/05/2025</w:t>
-      </w:r>
-    </w:p>
-    <w:p>
-      <w:pPr>
+        <w:t xml:space="preserve"> : </w:t>
+      </w:r>
+      <w:r>
         <w:rPr>
           <w:b/>
           <w:bCs/>
           <w:lang w:val="en-US"/>
         </w:rPr>
-      </w:pPr>
+        <w:t>02</w:t>
+      </w:r>
       <w:r>
         <w:rPr>
           <w:b/>
           <w:bCs/>
           <w:lang w:val="en-US"/>
         </w:rPr>
-        <w:t xml:space="preserve">days till soutenance: </w:t>
-      </w:r>
-      <w:r>
+        <w:t>/05/2025</w:t>
+      </w:r>
+    </w:p>
+    <w:p>
+      <w:pPr>
         <w:rPr>
           <w:b/>
           <w:bCs/>
           <w:lang w:val="en-US"/>
         </w:rPr>
-        <w:t>3</w:t>
-      </w:r>
+      </w:pPr>
       <w:r>
         <w:rPr>
           <w:b/>
           <w:bCs/>
           <w:lang w:val="en-US"/>
         </w:rPr>
-        <w:t xml:space="preserve"> </w:t>
-      </w:r>
+        <w:t xml:space="preserve">days till </w:t>
+      </w:r>
+      <w:proofErr w:type="spellStart"/>
       <w:r>
         <w:rPr>
           <w:b/>
           <w:bCs/>
           <w:lang w:val="en-US"/>
         </w:rPr>
-        <w:t>weeks</w:t>
-      </w:r>
-    </w:p>
-    <w:p>
-      <w:pPr>
-        <w:rPr>
-          <w:lang w:val="en-US"/>
-        </w:rPr>
-      </w:pPr>
-    </w:p>
-    <w:p>
-      <w:pPr>
+        <w:t>soutenance</w:t>
+      </w:r>
+      <w:proofErr w:type="spellEnd"/>
+      <w:r>
         <w:rPr>
           <w:b/>
           <w:bCs/>
           <w:lang w:val="en-US"/>
         </w:rPr>
-      </w:pPr>
+        <w:t xml:space="preserve">: </w:t>
+      </w:r>
       <w:r>
         <w:rPr>
           <w:b/>
           <w:bCs/>
           <w:lang w:val="en-US"/>
         </w:rPr>
+        <w:t xml:space="preserve">1 week to finish maquettes, 1 week to prep </w:t>
+      </w:r>
+      <w:proofErr w:type="spellStart"/>
+      <w:r>
+        <w:rPr>
+          <w:b/>
+          <w:bCs/>
+          <w:lang w:val="en-US"/>
+        </w:rPr>
+        <w:t>soutenance</w:t>
+      </w:r>
+      <w:proofErr w:type="spellEnd"/>
+    </w:p>
+    <w:p>
+      <w:pPr>
+        <w:rPr>
+          <w:lang w:val="en-US"/>
+        </w:rPr>
+      </w:pPr>
+    </w:p>
+    <w:p>
+      <w:pPr>
+        <w:rPr>
+          <w:b/>
+          <w:bCs/>
+          <w:lang w:val="en-US"/>
+        </w:rPr>
+      </w:pPr>
+      <w:r>
+        <w:rPr>
+          <w:b/>
+          <w:bCs/>
+          <w:lang w:val="en-US"/>
+        </w:rPr>
         <w:t xml:space="preserve">Objectif : </w:t>
       </w:r>
     </w:p>
@@ -129,7 +159,15 @@
         <w:t>intégrer l'interface du site avec du code HTML et CSS</w:t>
       </w:r>
       <w:r>
-        <w:t xml:space="preserve"> sur la base de maquettes Figma, et m’assurer que le code correspond aux différentes tailles d’écran </w:t>
+        <w:t xml:space="preserve"> sur la base de maquettes </w:t>
+      </w:r>
+      <w:proofErr w:type="spellStart"/>
+      <w:r>
+        <w:t>Figma</w:t>
+      </w:r>
+      <w:proofErr w:type="spellEnd"/>
+      <w:r>
+        <w:t xml:space="preserve">, et m’assurer que le code correspond aux différentes tailles d’écran </w:t>
       </w:r>
       <w:r>
         <w:t xml:space="preserve">(mobile, tablette, desktop, large desktop) </w:t>
@@ -147,9 +185,11 @@
       <w:pPr>
         <w:pStyle w:val="Titre2"/>
       </w:pPr>
+      <w:proofErr w:type="spellStart"/>
       <w:r>
         <w:t>Done</w:t>
       </w:r>
+      <w:proofErr w:type="spellEnd"/>
     </w:p>
     <w:p/>
     <w:p>
@@ -188,7 +228,15 @@
         <w:t>Etape 1 du projet</w:t>
       </w:r>
       <w:r>
-        <w:t> : cloné projet, création et initialisation du répo, mise en place de mon environnement de dev</w:t>
+        <w:t xml:space="preserve"> : cloné projet, création et initialisation du </w:t>
+      </w:r>
+      <w:proofErr w:type="spellStart"/>
+      <w:r>
+        <w:t>répo</w:t>
+      </w:r>
+      <w:proofErr w:type="spellEnd"/>
+      <w:r>
+        <w:t>, mise en place de mon environnement de dev</w:t>
       </w:r>
     </w:p>
     <w:p>
@@ -254,7 +302,15 @@
         <w:t>Visionnage</w:t>
       </w:r>
       <w:r>
-        <w:t xml:space="preserve"> cours FreeCodeCamp sur responsive design</w:t>
+        <w:t xml:space="preserve"> cours </w:t>
+      </w:r>
+      <w:proofErr w:type="spellStart"/>
+      <w:r>
+        <w:t>FreeCodeCamp</w:t>
+      </w:r>
+      <w:proofErr w:type="spellEnd"/>
+      <w:r>
+        <w:t xml:space="preserve"> sur responsive design</w:t>
       </w:r>
     </w:p>
     <w:p>
@@ -269,8 +325,13 @@
         <w:t>E</w:t>
       </w:r>
       <w:r>
-        <w:t>xos sur le responsive design FreeCodeCamp</w:t>
-      </w:r>
+        <w:t xml:space="preserve">xos sur le responsive design </w:t>
+      </w:r>
+      <w:proofErr w:type="spellStart"/>
+      <w:r>
+        <w:t>FreeCodeCamp</w:t>
+      </w:r>
+      <w:proofErr w:type="spellEnd"/>
     </w:p>
     <w:p>
       <w:pPr>
@@ -283,11 +344,19 @@
           <w:lang w:val="en-US"/>
         </w:rPr>
       </w:pPr>
-      <w:r>
-        <w:rPr>
-          <w:lang w:val="en-US"/>
-        </w:rPr>
-        <w:t>travaillé les notions de</w:t>
+      <w:proofErr w:type="spellStart"/>
+      <w:r>
+        <w:rPr>
+          <w:lang w:val="en-US"/>
+        </w:rPr>
+        <w:t>travaillé</w:t>
+      </w:r>
+      <w:proofErr w:type="spellEnd"/>
+      <w:r>
+        <w:rPr>
+          <w:lang w:val="en-US"/>
+        </w:rPr>
+        <w:t xml:space="preserve"> les notions de</w:t>
       </w:r>
       <w:r>
         <w:rPr>
@@ -331,11 +400,19 @@
           <w:lang w:val="en-US"/>
         </w:rPr>
       </w:pPr>
-      <w:r>
-        <w:rPr>
-          <w:lang w:val="en-US"/>
-        </w:rPr>
-        <w:t>box-sizing:border-box (to in</w:t>
+      <w:proofErr w:type="spellStart"/>
+      <w:r>
+        <w:rPr>
+          <w:lang w:val="en-US"/>
+        </w:rPr>
+        <w:t>box-sizing:border-box</w:t>
+      </w:r>
+      <w:proofErr w:type="spellEnd"/>
+      <w:r>
+        <w:rPr>
+          <w:lang w:val="en-US"/>
+        </w:rPr>
+        <w:t> (to in</w:t>
       </w:r>
       <w:r>
         <w:rPr>
@@ -383,10 +460,66 @@
         </w:numPr>
       </w:pPr>
       <w:r>
-        <w:t>pseudo-e</w:t>
-      </w:r>
-      <w:r>
-        <w:t>lements ::before et ::after  (à ne pas confondre avec les pseudo-classes comme :hover). Pseudo-elements create new elements in the DOM.</w:t>
+        <w:t>pseudo-</w:t>
+      </w:r>
+      <w:proofErr w:type="spellStart"/>
+      <w:r>
+        <w:t>e</w:t>
+      </w:r>
+      <w:r>
+        <w:t>lements</w:t>
+      </w:r>
+      <w:proofErr w:type="spellEnd"/>
+      <w:r>
+        <w:t> ::</w:t>
+      </w:r>
+      <w:proofErr w:type="spellStart"/>
+      <w:r>
+        <w:t>before</w:t>
+      </w:r>
+      <w:proofErr w:type="spellEnd"/>
+      <w:r>
+        <w:t xml:space="preserve"> et ::</w:t>
+      </w:r>
+      <w:proofErr w:type="spellStart"/>
+      <w:r>
+        <w:t>after</w:t>
+      </w:r>
+      <w:proofErr w:type="spellEnd"/>
+      <w:r>
+        <w:t xml:space="preserve">  (à ne pas confondre avec les pseudo-classes comme :</w:t>
+      </w:r>
+      <w:proofErr w:type="spellStart"/>
+      <w:r>
+        <w:t>hover</w:t>
+      </w:r>
+      <w:proofErr w:type="spellEnd"/>
+      <w:r>
+        <w:t>). Pseudo-</w:t>
+      </w:r>
+      <w:proofErr w:type="spellStart"/>
+      <w:r>
+        <w:t>elements</w:t>
+      </w:r>
+      <w:proofErr w:type="spellEnd"/>
+      <w:r>
+        <w:t xml:space="preserve"> </w:t>
+      </w:r>
+      <w:proofErr w:type="spellStart"/>
+      <w:r>
+        <w:t>create</w:t>
+      </w:r>
+      <w:proofErr w:type="spellEnd"/>
+      <w:r>
+        <w:t xml:space="preserve"> new </w:t>
+      </w:r>
+      <w:proofErr w:type="spellStart"/>
+      <w:r>
+        <w:t>elements</w:t>
+      </w:r>
+      <w:proofErr w:type="spellEnd"/>
+      <w:r>
+        <w:t xml:space="preserve"> in the DOM.</w:t>
       </w:r>
     </w:p>
     <w:p>
@@ -406,7 +539,7 @@
         </w:numPr>
       </w:pPr>
       <w:r>
-        <w:t>continué le découpage de la maquette</w:t>
+        <w:t>Etapes 2-4</w:t>
       </w:r>
     </w:p>
     <w:p>
@@ -418,7 +551,7 @@
         </w:numPr>
       </w:pPr>
       <w:r>
-        <w:t xml:space="preserve">finalisé étape 3 &lt;nav&gt; (HTML+CSS) : intégré la barre de navigation, le logo et les liens, utilisé Flexbox pour tout positionner en ligne horizontale, utilisé justify-content : space between pour éloigner le logo des liens, et modifié les marges/padding. rajouté les hover. </w:t>
+        <w:t>continué le découpage de la maquette</w:t>
       </w:r>
     </w:p>
     <w:p>
@@ -430,7 +563,91 @@
         </w:numPr>
       </w:pPr>
       <w:r>
-        <w:t xml:space="preserve">Géré un bug avec mon repo (j’avais pas utilisé le bon dossier comme origin), effectué le premier commit/push. </w:t>
+        <w:t>finalisé étape 3 &lt;</w:t>
+      </w:r>
+      <w:proofErr w:type="spellStart"/>
+      <w:r>
+        <w:t>nav</w:t>
+      </w:r>
+      <w:proofErr w:type="spellEnd"/>
+      <w:r>
+        <w:t xml:space="preserve">&gt; (HTML+CSS) : intégré la barre de navigation, le logo et les liens, utilisé </w:t>
+      </w:r>
+      <w:proofErr w:type="spellStart"/>
+      <w:r>
+        <w:t>Flexbox</w:t>
+      </w:r>
+      <w:proofErr w:type="spellEnd"/>
+      <w:r>
+        <w:t xml:space="preserve"> pour tout positionner en ligne horizontale, utilisé </w:t>
+      </w:r>
+      <w:proofErr w:type="spellStart"/>
+      <w:r>
+        <w:t>justify</w:t>
+      </w:r>
+      <w:proofErr w:type="spellEnd"/>
+      <w:r>
+        <w:t xml:space="preserve">-content : </w:t>
+      </w:r>
+      <w:proofErr w:type="spellStart"/>
+      <w:r>
+        <w:t>space</w:t>
+      </w:r>
+      <w:proofErr w:type="spellEnd"/>
+      <w:r>
+        <w:t xml:space="preserve"> </w:t>
+      </w:r>
+      <w:proofErr w:type="spellStart"/>
+      <w:r>
+        <w:t>between</w:t>
+      </w:r>
+      <w:proofErr w:type="spellEnd"/>
+      <w:r>
+        <w:t xml:space="preserve"> pour éloigner le logo des liens, et modifié les marges/</w:t>
+      </w:r>
+      <w:proofErr w:type="spellStart"/>
+      <w:r>
+        <w:t>padding</w:t>
+      </w:r>
+      <w:proofErr w:type="spellEnd"/>
+      <w:r>
+        <w:t xml:space="preserve">. rajouté les </w:t>
+      </w:r>
+      <w:proofErr w:type="spellStart"/>
+      <w:r>
+        <w:t>hover</w:t>
+      </w:r>
+      <w:proofErr w:type="spellEnd"/>
+      <w:r>
+        <w:t xml:space="preserve">. </w:t>
+      </w:r>
+    </w:p>
+    <w:p>
+      <w:pPr>
+        <w:pStyle w:val="Paragraphedeliste"/>
+        <w:numPr>
+          <w:ilvl w:val="0"/>
+          <w:numId w:val="4"/>
+        </w:numPr>
+      </w:pPr>
+      <w:r>
+        <w:t xml:space="preserve">Géré un bug avec mon </w:t>
+      </w:r>
+      <w:proofErr w:type="spellStart"/>
+      <w:r>
+        <w:t>repo</w:t>
+      </w:r>
+      <w:proofErr w:type="spellEnd"/>
+      <w:r>
+        <w:t xml:space="preserve"> (j’avais pas utilisé le bon dossier comme </w:t>
+      </w:r>
+      <w:proofErr w:type="spellStart"/>
+      <w:r>
+        <w:t>origin</w:t>
+      </w:r>
+      <w:proofErr w:type="spellEnd"/>
+      <w:r>
+        <w:t xml:space="preserve">), effectué le premier commit/push. </w:t>
       </w:r>
       <w:r>
         <w:t>Mon repo est maintenant public</w:t>
@@ -466,7 +683,16 @@
         </w:numPr>
       </w:pPr>
       <w:r>
-        <w:t xml:space="preserve">Intégré la barre de recherche. J’ai notamment utilisé les valeurs « inherit » pour que les enfants du container récupèrent les mêmes attributs appliqués à leur parent. </w:t>
+        <w:lastRenderedPageBreak/>
+        <w:t>Intégré la barre de recherche. J’ai notamment utilisé les valeurs « </w:t>
+      </w:r>
+      <w:proofErr w:type="spellStart"/>
+      <w:r>
+        <w:t>inherit</w:t>
+      </w:r>
+      <w:proofErr w:type="spellEnd"/>
+      <w:r>
+        <w:t xml:space="preserve"> » pour que les enfants du container récupèrent les mêmes attributs appliqués à leur parent. </w:t>
       </w:r>
     </w:p>
     <w:p>
@@ -478,8 +704,39 @@
         </w:numPr>
       </w:pPr>
       <w:r>
-        <w:lastRenderedPageBreak/>
-        <w:t>J’ai également appliqué le shorthand flex grow shrink basis pour gérer le</w:t>
+        <w:t xml:space="preserve">J’ai également appliqué le </w:t>
+      </w:r>
+      <w:proofErr w:type="spellStart"/>
+      <w:r>
+        <w:t>shorthand</w:t>
+      </w:r>
+      <w:proofErr w:type="spellEnd"/>
+      <w:r>
+        <w:t xml:space="preserve"> </w:t>
+      </w:r>
+      <w:proofErr w:type="spellStart"/>
+      <w:r>
+        <w:t>flex</w:t>
+      </w:r>
+      <w:proofErr w:type="spellEnd"/>
+      <w:r>
+        <w:t xml:space="preserve"> </w:t>
+      </w:r>
+      <w:proofErr w:type="spellStart"/>
+      <w:r>
+        <w:t>grow</w:t>
+      </w:r>
+      <w:proofErr w:type="spellEnd"/>
+      <w:r>
+        <w:t xml:space="preserve"> </w:t>
+      </w:r>
+      <w:proofErr w:type="spellStart"/>
+      <w:r>
+        <w:t>shrink</w:t>
+      </w:r>
+      <w:proofErr w:type="spellEnd"/>
+      <w:r>
+        <w:t xml:space="preserve"> basis pour gérer le</w:t>
       </w:r>
       <w:r>
         <w:t xml:space="preserve">s tailles des différents éléments dans la barre. </w:t>
@@ -506,7 +763,21 @@
         </w:numPr>
       </w:pPr>
       <w:r>
-        <w:t>j’ai customisé les boutons des filtres et rajouté l’effet hover avec un petit peu de transparence pour atteindre la couleur souhaitée bleu clair</w:t>
+        <w:t xml:space="preserve">j’ai customisé les boutons des filtres et rajouté l’effet </w:t>
+      </w:r>
+      <w:proofErr w:type="spellStart"/>
+      <w:r>
+        <w:t>hover</w:t>
+      </w:r>
+      <w:proofErr w:type="spellEnd"/>
+      <w:r>
+        <w:t xml:space="preserve"> avec un petit peu de transparence pour </w:t>
+      </w:r>
+      <w:r>
+        <w:t>atteindre</w:t>
+      </w:r>
+      <w:r>
+        <w:t xml:space="preserve"> la couleur souhaitée bleu clair</w:t>
       </w:r>
     </w:p>
     <w:p>
@@ -524,7 +795,15 @@
         <w:t xml:space="preserve">é </w:t>
       </w:r>
       <w:r>
-        <w:t xml:space="preserve">l’icone </w:t>
+        <w:t>l’</w:t>
+      </w:r>
+      <w:proofErr w:type="spellStart"/>
+      <w:r>
+        <w:t>icone</w:t>
+      </w:r>
+      <w:proofErr w:type="spellEnd"/>
+      <w:r>
+        <w:t xml:space="preserve"> </w:t>
       </w:r>
       <w:r>
         <w:t xml:space="preserve">info </w:t>
@@ -533,7 +812,36 @@
         <w:t>dans le cercle</w:t>
       </w:r>
       <w:r>
-        <w:t xml:space="preserve">. Pour cela il a fallu mettre un display :flex pour l’icone aussi. </w:t>
+        <w:t>. Pour cela il a fallu mettre un display :</w:t>
+      </w:r>
+      <w:proofErr w:type="spellStart"/>
+      <w:r>
+        <w:t>flex</w:t>
+      </w:r>
+      <w:proofErr w:type="spellEnd"/>
+      <w:r>
+        <w:t xml:space="preserve"> pour l’</w:t>
+      </w:r>
+      <w:proofErr w:type="spellStart"/>
+      <w:r>
+        <w:t>icone</w:t>
+      </w:r>
+      <w:proofErr w:type="spellEnd"/>
+      <w:r>
+        <w:t xml:space="preserve"> aussi. </w:t>
+      </w:r>
+    </w:p>
+    <w:p/>
+    <w:p>
+      <w:pPr>
+        <w:pStyle w:val="Paragraphedeliste"/>
+        <w:numPr>
+          <w:ilvl w:val="0"/>
+          <w:numId w:val="5"/>
+        </w:numPr>
+      </w:pPr>
+      <w:r>
+        <w:t>Etape 6</w:t>
       </w:r>
     </w:p>
     <w:p>
@@ -545,7 +853,58 @@
         </w:numPr>
       </w:pPr>
       <w:r>
-        <w:t>j’ai fini avec un ptit git commit/push </w:t>
+        <w:t xml:space="preserve">J’ai commencé à travailler la section </w:t>
+      </w:r>
+      <w:r>
+        <w:t>« </w:t>
+      </w:r>
+      <w:proofErr w:type="spellStart"/>
+      <w:r>
+        <w:t>hebergements</w:t>
+      </w:r>
+      <w:proofErr w:type="spellEnd"/>
+      <w:r>
+        <w:t xml:space="preserve"> ». C’était simple car j’ai </w:t>
+      </w:r>
+      <w:r>
+        <w:t xml:space="preserve">juste </w:t>
+      </w:r>
+      <w:r>
+        <w:t xml:space="preserve">copié le code qu’il y avait pour la section « populaires », donc c’était pas </w:t>
+      </w:r>
+      <w:proofErr w:type="spellStart"/>
+      <w:r>
+        <w:t>grand</w:t>
+      </w:r>
+      <w:r>
+        <w:t xml:space="preserve"> </w:t>
+      </w:r>
+      <w:r>
+        <w:t>chose</w:t>
+      </w:r>
+      <w:proofErr w:type="spellEnd"/>
+      <w:r>
+        <w:t xml:space="preserve">. </w:t>
+      </w:r>
+    </w:p>
+    <w:p>
+      <w:pPr>
+        <w:pStyle w:val="Paragraphedeliste"/>
+        <w:numPr>
+          <w:ilvl w:val="0"/>
+          <w:numId w:val="5"/>
+        </w:numPr>
+      </w:pPr>
+      <w:r>
+        <w:t xml:space="preserve">j’ai fini avec un </w:t>
+      </w:r>
+      <w:proofErr w:type="spellStart"/>
+      <w:r>
+        <w:t>ptit</w:t>
+      </w:r>
+      <w:proofErr w:type="spellEnd"/>
+      <w:r>
+        <w:t xml:space="preserve"> git commit/push </w:t>
       </w:r>
       <w:r>
         <w:rPr>
@@ -566,31 +925,54 @@
         </mc:AlternateContent>
       </w:r>
     </w:p>
+    <w:p/>
+    <w:p>
+      <w:pPr>
+        <w:pStyle w:val="Titre3"/>
+      </w:pPr>
+      <w:r>
+        <w:t>14/04/2025</w:t>
+      </w:r>
+    </w:p>
     <w:p>
       <w:pPr>
         <w:pStyle w:val="Paragraphedeliste"/>
         <w:numPr>
           <w:ilvl w:val="0"/>
-          <w:numId w:val="5"/>
-        </w:numPr>
-      </w:pPr>
-      <w:r>
-        <w:t>Etape 6</w:t>
-      </w:r>
+          <w:numId w:val="8"/>
+        </w:numPr>
+        <w:rPr>
+          <w:b/>
+          <w:bCs/>
+        </w:rPr>
+      </w:pPr>
+      <w:r>
+        <w:rPr>
+          <w:b/>
+          <w:bCs/>
+        </w:rPr>
+        <w:t xml:space="preserve">Etape 7 : arrangement des cartes </w:t>
+      </w:r>
+      <w:proofErr w:type="spellStart"/>
+      <w:r>
+        <w:rPr>
+          <w:b/>
+          <w:bCs/>
+        </w:rPr>
+        <w:t>hebergement</w:t>
+      </w:r>
+      <w:proofErr w:type="spellEnd"/>
     </w:p>
     <w:p>
       <w:pPr>
         <w:pStyle w:val="Paragraphedeliste"/>
         <w:numPr>
           <w:ilvl w:val="1"/>
-          <w:numId w:val="5"/>
-        </w:numPr>
-      </w:pPr>
-      <w:r>
-        <w:t xml:space="preserve">J’ai commencé à travailler la section </w:t>
-      </w:r>
-      <w:r>
-        <w:t xml:space="preserve">« hebergements ». C’était simple car j’ai copié le code qu’il y avait pour la section « populaires », donc c’était pas grande chose. </w:t>
+          <w:numId w:val="8"/>
+        </w:numPr>
+      </w:pPr>
+      <w:r>
+        <w:t>J’ai trouvé une coquille qui m’empêchait de bien appliquer les styles sur la classe d’hébergements</w:t>
       </w:r>
     </w:p>
     <w:p>
@@ -598,41 +980,366 @@
         <w:pStyle w:val="Paragraphedeliste"/>
         <w:numPr>
           <w:ilvl w:val="1"/>
-          <w:numId w:val="5"/>
-        </w:numPr>
-        <w:rPr>
-          <w:highlight w:val="yellow"/>
-        </w:rPr>
-      </w:pPr>
-      <w:r>
-        <w:rPr>
-          <w:highlight w:val="yellow"/>
-        </w:rPr>
-        <w:t>C’est quasiment fait mais je dois encore retravailler les détails des marges/padding</w:t>
-      </w:r>
-      <w:r>
-        <w:rPr>
-          <w:highlight w:val="yellow"/>
-        </w:rPr>
-        <w:t xml:space="preserve"> des cartes entre elles</w:t>
+          <w:numId w:val="8"/>
+        </w:numPr>
+      </w:pPr>
+      <w:r>
+        <w:t xml:space="preserve">j’ai changé le style des cartes, enlevé </w:t>
+      </w:r>
+      <w:proofErr w:type="spellStart"/>
+      <w:r>
+        <w:t>flex</w:t>
+      </w:r>
+      <w:proofErr w:type="spellEnd"/>
+      <w:r>
+        <w:t xml:space="preserve"> et appliqué </w:t>
+      </w:r>
+      <w:proofErr w:type="spellStart"/>
+      <w:r>
+        <w:t>grid</w:t>
+      </w:r>
+      <w:proofErr w:type="spellEnd"/>
+      <w:r>
+        <w:t xml:space="preserve">, et ça a tout de suite tout résolu : en spécifiant : </w:t>
+      </w:r>
+    </w:p>
+    <w:p>
+      <w:pPr>
+        <w:pStyle w:val="Paragraphedeliste"/>
+        <w:numPr>
+          <w:ilvl w:val="2"/>
+          <w:numId w:val="8"/>
+        </w:numPr>
+        <w:rPr>
+          <w:color w:val="00B050"/>
+          <w:lang w:val="en-US"/>
+        </w:rPr>
+      </w:pPr>
+      <w:r>
+        <w:rPr>
+          <w:color w:val="00B050"/>
+          <w:lang w:val="en-US"/>
+        </w:rPr>
+        <w:t>grid-template-columns: repeat(auto-fit, minmax(250px, 1fr));</w:t>
+      </w:r>
+    </w:p>
+    <w:p>
+      <w:pPr>
+        <w:pStyle w:val="Paragraphedeliste"/>
+        <w:numPr>
+          <w:ilvl w:val="1"/>
+          <w:numId w:val="8"/>
+        </w:numPr>
+      </w:pPr>
+      <w:r>
+        <w:t>pour adapter automatiquement le n</w:t>
+      </w:r>
+      <w:r>
+        <w:t xml:space="preserve">ombre de colonnes à la taille du container, et en spécifiant une taille </w:t>
+      </w:r>
+      <w:proofErr w:type="spellStart"/>
+      <w:r>
+        <w:t>minmax</w:t>
+      </w:r>
+      <w:proofErr w:type="spellEnd"/>
+      <w:r>
+        <w:t xml:space="preserve"> (250px, 1fr) avec une mix d’unités relatives et absolues pour s’assurer que ce ne soit ni trop petit ni trop grand. plus besoin d’une media-</w:t>
+      </w:r>
+      <w:proofErr w:type="spellStart"/>
+      <w:r>
+        <w:t>query</w:t>
+      </w:r>
+      <w:proofErr w:type="spellEnd"/>
+      <w:r>
+        <w:t xml:space="preserve"> pour cette partie à l’avenir </w:t>
+      </w:r>
+      <w:proofErr w:type="spellStart"/>
+      <w:r>
+        <w:t>hehe</w:t>
+      </w:r>
+      <w:proofErr w:type="spellEnd"/>
+    </w:p>
+    <w:p>
+      <w:pPr>
+        <w:pStyle w:val="Paragraphedeliste"/>
+        <w:numPr>
+          <w:ilvl w:val="0"/>
+          <w:numId w:val="8"/>
+        </w:numPr>
+        <w:rPr>
+          <w:b/>
+          <w:bCs/>
+        </w:rPr>
+      </w:pPr>
+      <w:r>
+        <w:rPr>
+          <w:b/>
+          <w:bCs/>
+        </w:rPr>
+        <w:t xml:space="preserve">Etape 8 : section « activités à </w:t>
+      </w:r>
+      <w:proofErr w:type="spellStart"/>
+      <w:r>
+        <w:rPr>
+          <w:b/>
+          <w:bCs/>
+        </w:rPr>
+        <w:t>marseille</w:t>
+      </w:r>
+      <w:proofErr w:type="spellEnd"/>
+      <w:r>
+        <w:rPr>
+          <w:b/>
+          <w:bCs/>
+        </w:rPr>
+        <w:t> »</w:t>
+      </w:r>
+    </w:p>
+    <w:p>
+      <w:pPr>
+        <w:pStyle w:val="Paragraphedeliste"/>
+        <w:numPr>
+          <w:ilvl w:val="1"/>
+          <w:numId w:val="8"/>
+        </w:numPr>
+      </w:pPr>
+      <w:r>
+        <w:t xml:space="preserve">arrangé les cartes encore avec un </w:t>
+      </w:r>
+      <w:proofErr w:type="spellStart"/>
+      <w:r>
+        <w:rPr>
+          <w:b/>
+          <w:bCs/>
+        </w:rPr>
+        <w:t>grid-template-columns</w:t>
+      </w:r>
+      <w:proofErr w:type="spellEnd"/>
+      <w:r>
+        <w:rPr>
+          <w:b/>
+          <w:bCs/>
+        </w:rPr>
+        <w:t xml:space="preserve"> : </w:t>
+      </w:r>
+      <w:proofErr w:type="spellStart"/>
+      <w:r>
+        <w:rPr>
+          <w:b/>
+          <w:bCs/>
+        </w:rPr>
+        <w:t>repeat</w:t>
+      </w:r>
+      <w:proofErr w:type="spellEnd"/>
+      <w:r>
+        <w:rPr>
+          <w:b/>
+          <w:bCs/>
+        </w:rPr>
+        <w:t xml:space="preserve"> ; </w:t>
+      </w:r>
+      <w:r>
+        <w:t xml:space="preserve">et j’ai arrangé le contenu des cartes avec display : </w:t>
+      </w:r>
+      <w:proofErr w:type="spellStart"/>
+      <w:r>
+        <w:t>flex</w:t>
+      </w:r>
+      <w:proofErr w:type="spellEnd"/>
+      <w:r>
+        <w:t xml:space="preserve">. </w:t>
+      </w:r>
+    </w:p>
+    <w:p>
+      <w:pPr>
+        <w:pStyle w:val="Paragraphedeliste"/>
+        <w:numPr>
+          <w:ilvl w:val="1"/>
+          <w:numId w:val="8"/>
+        </w:numPr>
+      </w:pPr>
+      <w:r>
+        <w:t xml:space="preserve">J’ai créé une nouvelle classe de cartes : car propriétés de </w:t>
+      </w:r>
+      <w:proofErr w:type="spellStart"/>
+      <w:r>
+        <w:t>padding</w:t>
+      </w:r>
+      <w:proofErr w:type="spellEnd"/>
+      <w:r>
+        <w:t xml:space="preserve"> différentes des autres. J’ai également dû changer la classe du titre de ces cartes car bcp plus petit que les autres (j’ai opté pour un titre H4). </w:t>
+      </w:r>
+    </w:p>
+    <w:p>
+      <w:pPr>
+        <w:pStyle w:val="Paragraphedeliste"/>
+        <w:numPr>
+          <w:ilvl w:val="1"/>
+          <w:numId w:val="8"/>
+        </w:numPr>
+      </w:pPr>
+      <w:r>
+        <w:t xml:space="preserve">Il a fallu utiliser un </w:t>
+      </w:r>
+      <w:proofErr w:type="spellStart"/>
+      <w:r>
+        <w:t>object</w:t>
+      </w:r>
+      <w:proofErr w:type="spellEnd"/>
+      <w:r>
+        <w:t xml:space="preserve">-fit : cover pour pas obtenir le résultat souhaité au niveau de la taille des images. </w:t>
+      </w:r>
+    </w:p>
+    <w:p>
+      <w:pPr>
+        <w:pStyle w:val="Paragraphedeliste"/>
+        <w:numPr>
+          <w:ilvl w:val="0"/>
+          <w:numId w:val="8"/>
+        </w:numPr>
+      </w:pPr>
+      <w:r>
+        <w:t xml:space="preserve">Etape 9 : le </w:t>
+      </w:r>
+      <w:proofErr w:type="spellStart"/>
+      <w:r>
+        <w:t>footer</w:t>
+      </w:r>
+      <w:proofErr w:type="spellEnd"/>
+      <w:r>
+        <w:t xml:space="preserve"> ! </w:t>
+      </w:r>
+    </w:p>
+    <w:p>
+      <w:pPr>
+        <w:pStyle w:val="Paragraphedeliste"/>
+        <w:numPr>
+          <w:ilvl w:val="1"/>
+          <w:numId w:val="8"/>
+        </w:numPr>
+      </w:pPr>
+      <w:r>
+        <w:t>J’ai créé trois sous-sections</w:t>
+      </w:r>
+      <w:r>
+        <w:t xml:space="preserve"> avec des H3 et des P (au lieu des listes pour éviter les problèmes d’indentation)</w:t>
+      </w:r>
+    </w:p>
+    <w:p>
+      <w:pPr>
+        <w:pStyle w:val="Paragraphedeliste"/>
+        <w:numPr>
+          <w:ilvl w:val="1"/>
+          <w:numId w:val="8"/>
+        </w:numPr>
+      </w:pPr>
+      <w:r>
+        <w:t xml:space="preserve">une fois de plus, j’ai trouvé cela plus simple de gérer le positionnement des éléments avec </w:t>
+      </w:r>
+      <w:proofErr w:type="spellStart"/>
+      <w:r>
+        <w:t>Grid</w:t>
+      </w:r>
+      <w:proofErr w:type="spellEnd"/>
+      <w:r>
+        <w:t xml:space="preserve">. </w:t>
+      </w:r>
+    </w:p>
+    <w:p>
+      <w:pPr>
+        <w:pStyle w:val="Paragraphedeliste"/>
+        <w:numPr>
+          <w:ilvl w:val="1"/>
+          <w:numId w:val="8"/>
+        </w:numPr>
+      </w:pPr>
+      <w:r>
+        <w:t>chaque &lt;p&gt; était un</w:t>
+      </w:r>
+      <w:r>
+        <w:t xml:space="preserve"> lien &lt;a&gt; mais j’avais </w:t>
+      </w:r>
+      <w:proofErr w:type="spellStart"/>
+      <w:r>
+        <w:t>rétiré</w:t>
+      </w:r>
+      <w:proofErr w:type="spellEnd"/>
+      <w:r>
+        <w:t xml:space="preserve"> le </w:t>
+      </w:r>
+      <w:proofErr w:type="spellStart"/>
+      <w:r>
+        <w:t>text</w:t>
+      </w:r>
+      <w:proofErr w:type="spellEnd"/>
+      <w:r>
+        <w:t xml:space="preserve"> </w:t>
+      </w:r>
+      <w:proofErr w:type="spellStart"/>
+      <w:r>
+        <w:t>decoration</w:t>
+      </w:r>
+      <w:proofErr w:type="spellEnd"/>
+      <w:r>
+        <w:t xml:space="preserve"> de tous les liens de la page en haut du </w:t>
+      </w:r>
+      <w:proofErr w:type="spellStart"/>
+      <w:r>
+        <w:t>css</w:t>
+      </w:r>
+      <w:proofErr w:type="spellEnd"/>
+      <w:r>
+        <w:t xml:space="preserve"> (au niveau de la barre de navigation). </w:t>
+      </w:r>
+    </w:p>
+    <w:p>
+      <w:pPr>
+        <w:pStyle w:val="Paragraphedeliste"/>
+        <w:numPr>
+          <w:ilvl w:val="0"/>
+          <w:numId w:val="8"/>
+        </w:numPr>
+      </w:pPr>
+      <w:r>
+        <w:t>Vérification du code : HTML et CSS</w:t>
+      </w:r>
+    </w:p>
+    <w:p>
+      <w:pPr>
+        <w:pStyle w:val="Paragraphedeliste"/>
+        <w:numPr>
+          <w:ilvl w:val="0"/>
+          <w:numId w:val="8"/>
+        </w:numPr>
+        <w:rPr>
+          <w:lang w:val="en-US"/>
+        </w:rPr>
+      </w:pPr>
+      <w:r>
+        <w:rPr>
+          <w:lang w:val="en-US"/>
+        </w:rPr>
+        <w:t xml:space="preserve">Final git add/commit/push </w:t>
       </w:r>
     </w:p>
     <w:p>
       <w:pPr>
         <w:pStyle w:val="Titre2"/>
       </w:pPr>
-      <w:r>
-        <w:t xml:space="preserve">Ongoing- </w:t>
-      </w:r>
+      <w:proofErr w:type="spellStart"/>
+      <w:r>
+        <w:lastRenderedPageBreak/>
+        <w:t>Ongoing</w:t>
+      </w:r>
+      <w:proofErr w:type="spellEnd"/>
+      <w:r>
+        <w:t xml:space="preserve">- </w:t>
+      </w:r>
+      <w:proofErr w:type="spellStart"/>
       <w:r>
         <w:t>Today</w:t>
       </w:r>
-    </w:p>
-    <w:p>
-      <w:pPr>
-        <w:pStyle w:val="Paragraphedeliste"/>
-        <w:ind w:left="0"/>
-      </w:pPr>
+      <w:proofErr w:type="spellEnd"/>
     </w:p>
     <w:p>
       <w:pPr>
@@ -642,38 +1349,14 @@
           <w:numId w:val="7"/>
         </w:numPr>
         <w:rPr>
-          <w:lang w:val="en-US"/>
-        </w:rPr>
-      </w:pPr>
-      <w:r>
-        <w:rPr>
-          <w:lang w:val="en-US"/>
-        </w:rPr>
-        <w:t xml:space="preserve">Finish etape 6-7: </w:t>
-      </w:r>
-      <w:r>
-        <w:rPr>
-          <w:lang w:val="en-US"/>
-        </w:rPr>
-        <w:t>Ask chatgpt to check my</w:t>
-      </w:r>
-      <w:r>
-        <w:rPr>
-          <w:lang w:val="en-US"/>
-        </w:rPr>
-        <w:t xml:space="preserve"> “hebergements” code. particularly the problems I have with spacing out the individual cards within the container. </w:t>
-      </w:r>
-      <w:r>
-        <w:rPr>
-          <w:lang w:val="en-US"/>
-        </w:rPr>
-        <w:t>check if my code can be enhanced</w:t>
-      </w:r>
-      <w:r>
-        <w:rPr>
-          <w:lang w:val="en-US"/>
-        </w:rPr>
-        <w:t xml:space="preserve"> for future responsiveness and shit. </w:t>
+          <w:highlight w:val="yellow"/>
+        </w:rPr>
+      </w:pPr>
+      <w:r>
+        <w:rPr>
+          <w:highlight w:val="yellow"/>
+        </w:rPr>
+        <w:t>tout ce temps j’avais une coquille dans mes classes HTML et tout le bug était là !!! c’est réglé maintenant</w:t>
       </w:r>
     </w:p>
     <w:p>
@@ -684,15 +1367,373 @@
           <w:numId w:val="7"/>
         </w:numPr>
         <w:rPr>
-          <w:lang w:val="en-US"/>
-        </w:rPr>
-      </w:pPr>
-      <w:r>
-        <w:rPr>
-          <w:lang w:val="en-US"/>
-        </w:rPr>
-        <w:t xml:space="preserve">recommandations OC: </w:t>
-      </w:r>
+          <w:highlight w:val="yellow"/>
+          <w:lang w:val="en-US"/>
+        </w:rPr>
+      </w:pPr>
+      <w:r>
+        <w:rPr>
+          <w:highlight w:val="yellow"/>
+          <w:lang w:val="en-US"/>
+        </w:rPr>
+        <w:t>try to fully understand t</w:t>
+      </w:r>
+      <w:r>
+        <w:rPr>
+          <w:highlight w:val="yellow"/>
+          <w:lang w:val="en-US"/>
+        </w:rPr>
+        <w:t xml:space="preserve">he </w:t>
+      </w:r>
+      <w:proofErr w:type="spellStart"/>
+      <w:r>
+        <w:rPr>
+          <w:highlight w:val="yellow"/>
+          <w:lang w:val="en-US"/>
+        </w:rPr>
+        <w:t>css</w:t>
+      </w:r>
+      <w:proofErr w:type="spellEnd"/>
+      <w:r>
+        <w:rPr>
+          <w:highlight w:val="yellow"/>
+          <w:lang w:val="en-US"/>
+        </w:rPr>
+        <w:t xml:space="preserve"> given: ask </w:t>
+      </w:r>
+      <w:proofErr w:type="spellStart"/>
+      <w:r>
+        <w:rPr>
+          <w:highlight w:val="yellow"/>
+          <w:lang w:val="en-US"/>
+        </w:rPr>
+        <w:t>chatgpt</w:t>
+      </w:r>
+      <w:proofErr w:type="spellEnd"/>
+      <w:r>
+        <w:rPr>
+          <w:highlight w:val="yellow"/>
+          <w:lang w:val="en-US"/>
+        </w:rPr>
+        <w:t xml:space="preserve"> later for this </w:t>
+      </w:r>
+    </w:p>
+    <w:p>
+      <w:pPr>
+        <w:pStyle w:val="Paragraphedeliste"/>
+        <w:numPr>
+          <w:ilvl w:val="0"/>
+          <w:numId w:val="7"/>
+        </w:numPr>
+        <w:shd w:val="clear" w:color="auto" w:fill="1F1F1F"/>
+        <w:spacing w:after="0" w:line="285" w:lineRule="atLeast"/>
+        <w:rPr>
+          <w:rFonts w:ascii="Consolas" w:eastAsia="Times New Roman" w:hAnsi="Consolas" w:cs="Times New Roman"/>
+          <w:color w:val="CCCCCC"/>
+          <w:sz w:val="21"/>
+          <w:szCs w:val="21"/>
+        </w:rPr>
+      </w:pPr>
+      <w:r>
+        <w:rPr>
+          <w:rFonts w:ascii="Consolas" w:eastAsia="Times New Roman" w:hAnsi="Consolas" w:cs="Times New Roman"/>
+          <w:color w:val="D7BA7D"/>
+          <w:sz w:val="21"/>
+          <w:szCs w:val="21"/>
+        </w:rPr>
+        <w:t>:root</w:t>
+      </w:r>
+      <w:r>
+        <w:rPr>
+          <w:rFonts w:ascii="Consolas" w:eastAsia="Times New Roman" w:hAnsi="Consolas" w:cs="Times New Roman"/>
+          <w:color w:val="CCCCCC"/>
+          <w:sz w:val="21"/>
+          <w:szCs w:val="21"/>
+        </w:rPr>
+        <w:t xml:space="preserve"> {</w:t>
+      </w:r>
+    </w:p>
+    <w:p>
+      <w:pPr>
+        <w:pStyle w:val="Paragraphedeliste"/>
+        <w:numPr>
+          <w:ilvl w:val="0"/>
+          <w:numId w:val="7"/>
+        </w:numPr>
+        <w:shd w:val="clear" w:color="auto" w:fill="1F1F1F"/>
+        <w:spacing w:after="0" w:line="285" w:lineRule="atLeast"/>
+        <w:rPr>
+          <w:rFonts w:ascii="Consolas" w:eastAsia="Times New Roman" w:hAnsi="Consolas" w:cs="Times New Roman"/>
+          <w:color w:val="CCCCCC"/>
+          <w:sz w:val="21"/>
+          <w:szCs w:val="21"/>
+        </w:rPr>
+      </w:pPr>
+      <w:r>
+        <w:rPr>
+          <w:rFonts w:ascii="Consolas" w:eastAsia="Times New Roman" w:hAnsi="Consolas" w:cs="Times New Roman"/>
+          <w:color w:val="CCCCCC"/>
+          <w:sz w:val="21"/>
+          <w:szCs w:val="21"/>
+        </w:rPr>
+        <w:t xml:space="preserve">    </w:t>
+      </w:r>
+      <w:r>
+        <w:rPr>
+          <w:rFonts w:ascii="Consolas" w:eastAsia="Times New Roman" w:hAnsi="Consolas" w:cs="Times New Roman"/>
+          <w:color w:val="9CDCFE"/>
+          <w:sz w:val="21"/>
+          <w:szCs w:val="21"/>
+        </w:rPr>
+        <w:t>--main-</w:t>
+      </w:r>
+      <w:proofErr w:type="spellStart"/>
+      <w:r>
+        <w:rPr>
+          <w:rFonts w:ascii="Consolas" w:eastAsia="Times New Roman" w:hAnsi="Consolas" w:cs="Times New Roman"/>
+          <w:color w:val="9CDCFE"/>
+          <w:sz w:val="21"/>
+          <w:szCs w:val="21"/>
+        </w:rPr>
+        <w:t>color</w:t>
+      </w:r>
+      <w:proofErr w:type="spellEnd"/>
+      <w:r>
+        <w:rPr>
+          <w:rFonts w:ascii="Consolas" w:eastAsia="Times New Roman" w:hAnsi="Consolas" w:cs="Times New Roman"/>
+          <w:color w:val="CCCCCC"/>
+          <w:sz w:val="21"/>
+          <w:szCs w:val="21"/>
+        </w:rPr>
+        <w:t xml:space="preserve">: </w:t>
+      </w:r>
+      <w:r>
+        <w:rPr>
+          <w:rFonts w:ascii="Consolas" w:eastAsia="Times New Roman" w:hAnsi="Consolas" w:cs="Times New Roman"/>
+          <w:color w:val="CE9178"/>
+          <w:sz w:val="21"/>
+          <w:szCs w:val="21"/>
+        </w:rPr>
+        <w:t>#0065FC</w:t>
+      </w:r>
+      <w:r>
+        <w:rPr>
+          <w:rFonts w:ascii="Consolas" w:eastAsia="Times New Roman" w:hAnsi="Consolas" w:cs="Times New Roman"/>
+          <w:color w:val="CCCCCC"/>
+          <w:sz w:val="21"/>
+          <w:szCs w:val="21"/>
+        </w:rPr>
+        <w:t>;</w:t>
+      </w:r>
+    </w:p>
+    <w:p>
+      <w:pPr>
+        <w:pStyle w:val="Paragraphedeliste"/>
+        <w:numPr>
+          <w:ilvl w:val="0"/>
+          <w:numId w:val="7"/>
+        </w:numPr>
+        <w:shd w:val="clear" w:color="auto" w:fill="1F1F1F"/>
+        <w:spacing w:after="0" w:line="285" w:lineRule="atLeast"/>
+        <w:rPr>
+          <w:rFonts w:ascii="Consolas" w:eastAsia="Times New Roman" w:hAnsi="Consolas" w:cs="Times New Roman"/>
+          <w:color w:val="CCCCCC"/>
+          <w:sz w:val="21"/>
+          <w:szCs w:val="21"/>
+        </w:rPr>
+      </w:pPr>
+      <w:r>
+        <w:rPr>
+          <w:rFonts w:ascii="Consolas" w:eastAsia="Times New Roman" w:hAnsi="Consolas" w:cs="Times New Roman"/>
+          <w:color w:val="CCCCCC"/>
+          <w:sz w:val="21"/>
+          <w:szCs w:val="21"/>
+        </w:rPr>
+        <w:t xml:space="preserve">    </w:t>
+      </w:r>
+      <w:r>
+        <w:rPr>
+          <w:rFonts w:ascii="Consolas" w:eastAsia="Times New Roman" w:hAnsi="Consolas" w:cs="Times New Roman"/>
+          <w:color w:val="9CDCFE"/>
+          <w:sz w:val="21"/>
+          <w:szCs w:val="21"/>
+        </w:rPr>
+        <w:t>--main-</w:t>
+      </w:r>
+      <w:proofErr w:type="spellStart"/>
+      <w:r>
+        <w:rPr>
+          <w:rFonts w:ascii="Consolas" w:eastAsia="Times New Roman" w:hAnsi="Consolas" w:cs="Times New Roman"/>
+          <w:color w:val="9CDCFE"/>
+          <w:sz w:val="21"/>
+          <w:szCs w:val="21"/>
+        </w:rPr>
+        <w:t>bg</w:t>
+      </w:r>
+      <w:proofErr w:type="spellEnd"/>
+      <w:r>
+        <w:rPr>
+          <w:rFonts w:ascii="Consolas" w:eastAsia="Times New Roman" w:hAnsi="Consolas" w:cs="Times New Roman"/>
+          <w:color w:val="9CDCFE"/>
+          <w:sz w:val="21"/>
+          <w:szCs w:val="21"/>
+        </w:rPr>
+        <w:t>-</w:t>
+      </w:r>
+      <w:proofErr w:type="spellStart"/>
+      <w:r>
+        <w:rPr>
+          <w:rFonts w:ascii="Consolas" w:eastAsia="Times New Roman" w:hAnsi="Consolas" w:cs="Times New Roman"/>
+          <w:color w:val="9CDCFE"/>
+          <w:sz w:val="21"/>
+          <w:szCs w:val="21"/>
+        </w:rPr>
+        <w:t>color</w:t>
+      </w:r>
+      <w:proofErr w:type="spellEnd"/>
+      <w:r>
+        <w:rPr>
+          <w:rFonts w:ascii="Consolas" w:eastAsia="Times New Roman" w:hAnsi="Consolas" w:cs="Times New Roman"/>
+          <w:color w:val="CCCCCC"/>
+          <w:sz w:val="21"/>
+          <w:szCs w:val="21"/>
+        </w:rPr>
+        <w:t xml:space="preserve">: </w:t>
+      </w:r>
+      <w:r>
+        <w:rPr>
+          <w:rFonts w:ascii="Consolas" w:eastAsia="Times New Roman" w:hAnsi="Consolas" w:cs="Times New Roman"/>
+          <w:color w:val="CE9178"/>
+          <w:sz w:val="21"/>
+          <w:szCs w:val="21"/>
+        </w:rPr>
+        <w:t>#F2F2F2</w:t>
+      </w:r>
+      <w:r>
+        <w:rPr>
+          <w:rFonts w:ascii="Consolas" w:eastAsia="Times New Roman" w:hAnsi="Consolas" w:cs="Times New Roman"/>
+          <w:color w:val="CCCCCC"/>
+          <w:sz w:val="21"/>
+          <w:szCs w:val="21"/>
+        </w:rPr>
+        <w:t>;</w:t>
+      </w:r>
+    </w:p>
+    <w:p>
+      <w:pPr>
+        <w:pStyle w:val="Paragraphedeliste"/>
+        <w:numPr>
+          <w:ilvl w:val="0"/>
+          <w:numId w:val="7"/>
+        </w:numPr>
+        <w:shd w:val="clear" w:color="auto" w:fill="1F1F1F"/>
+        <w:spacing w:after="0" w:line="285" w:lineRule="atLeast"/>
+        <w:rPr>
+          <w:rFonts w:ascii="Consolas" w:eastAsia="Times New Roman" w:hAnsi="Consolas" w:cs="Times New Roman"/>
+          <w:color w:val="CCCCCC"/>
+          <w:sz w:val="21"/>
+          <w:szCs w:val="21"/>
+        </w:rPr>
+      </w:pPr>
+      <w:r>
+        <w:rPr>
+          <w:rFonts w:ascii="Consolas" w:eastAsia="Times New Roman" w:hAnsi="Consolas" w:cs="Times New Roman"/>
+          <w:color w:val="CCCCCC"/>
+          <w:sz w:val="21"/>
+          <w:szCs w:val="21"/>
+        </w:rPr>
+        <w:t xml:space="preserve">    </w:t>
+      </w:r>
+      <w:r>
+        <w:rPr>
+          <w:rFonts w:ascii="Consolas" w:eastAsia="Times New Roman" w:hAnsi="Consolas" w:cs="Times New Roman"/>
+          <w:color w:val="9CDCFE"/>
+          <w:sz w:val="21"/>
+          <w:szCs w:val="21"/>
+        </w:rPr>
+        <w:t>--</w:t>
+      </w:r>
+      <w:proofErr w:type="spellStart"/>
+      <w:r>
+        <w:rPr>
+          <w:rFonts w:ascii="Consolas" w:eastAsia="Times New Roman" w:hAnsi="Consolas" w:cs="Times New Roman"/>
+          <w:color w:val="9CDCFE"/>
+          <w:sz w:val="21"/>
+          <w:szCs w:val="21"/>
+        </w:rPr>
+        <w:t>filter-bg-color</w:t>
+      </w:r>
+      <w:proofErr w:type="spellEnd"/>
+      <w:r>
+        <w:rPr>
+          <w:rFonts w:ascii="Consolas" w:eastAsia="Times New Roman" w:hAnsi="Consolas" w:cs="Times New Roman"/>
+          <w:color w:val="CCCCCC"/>
+          <w:sz w:val="21"/>
+          <w:szCs w:val="21"/>
+        </w:rPr>
+        <w:t xml:space="preserve">: </w:t>
+      </w:r>
+      <w:r>
+        <w:rPr>
+          <w:rFonts w:ascii="Consolas" w:eastAsia="Times New Roman" w:hAnsi="Consolas" w:cs="Times New Roman"/>
+          <w:color w:val="CE9178"/>
+          <w:sz w:val="21"/>
+          <w:szCs w:val="21"/>
+        </w:rPr>
+        <w:t>#DEEBFF</w:t>
+      </w:r>
+      <w:r>
+        <w:rPr>
+          <w:rFonts w:ascii="Consolas" w:eastAsia="Times New Roman" w:hAnsi="Consolas" w:cs="Times New Roman"/>
+          <w:color w:val="CCCCCC"/>
+          <w:sz w:val="21"/>
+          <w:szCs w:val="21"/>
+        </w:rPr>
+        <w:t>;</w:t>
+      </w:r>
+    </w:p>
+    <w:p>
+      <w:pPr>
+        <w:pStyle w:val="Paragraphedeliste"/>
+        <w:numPr>
+          <w:ilvl w:val="0"/>
+          <w:numId w:val="7"/>
+        </w:numPr>
+        <w:shd w:val="clear" w:color="auto" w:fill="1F1F1F"/>
+        <w:spacing w:after="0" w:line="285" w:lineRule="atLeast"/>
+        <w:rPr>
+          <w:rFonts w:ascii="Consolas" w:eastAsia="Times New Roman" w:hAnsi="Consolas" w:cs="Times New Roman"/>
+          <w:color w:val="CCCCCC"/>
+          <w:sz w:val="21"/>
+          <w:szCs w:val="21"/>
+        </w:rPr>
+      </w:pPr>
+      <w:r>
+        <w:rPr>
+          <w:rFonts w:ascii="Consolas" w:eastAsia="Times New Roman" w:hAnsi="Consolas" w:cs="Times New Roman"/>
+          <w:color w:val="CCCCCC"/>
+          <w:sz w:val="21"/>
+          <w:szCs w:val="21"/>
+        </w:rPr>
+        <w:t>}</w:t>
+      </w:r>
+    </w:p>
+    <w:p>
+      <w:pPr>
+        <w:pStyle w:val="Paragraphedeliste"/>
+        <w:numPr>
+          <w:ilvl w:val="0"/>
+          <w:numId w:val="7"/>
+        </w:numPr>
+        <w:shd w:val="clear" w:color="auto" w:fill="1F1F1F"/>
+        <w:spacing w:after="0" w:line="285" w:lineRule="atLeast"/>
+        <w:rPr>
+          <w:rFonts w:ascii="Consolas" w:eastAsia="Times New Roman" w:hAnsi="Consolas" w:cs="Times New Roman"/>
+          <w:color w:val="CCCCCC"/>
+          <w:sz w:val="21"/>
+          <w:szCs w:val="21"/>
+        </w:rPr>
+      </w:pPr>
     </w:p>
     <w:p>
       <w:pPr>
@@ -701,24 +1742,29 @@
           <w:ilvl w:val="1"/>
           <w:numId w:val="7"/>
         </w:numPr>
-      </w:pPr>
-      <w:r>
-        <w:t>Une fois dimensionnée, l’image devrait être déformée. La propriété CSS `object-fit` permettra de corriger cela.</w:t>
-      </w:r>
-    </w:p>
-    <w:p>
-      <w:pPr>
-        <w:pStyle w:val="Paragraphedeliste"/>
-        <w:ind w:left="1440"/>
+        <w:rPr>
+          <w:highlight w:val="yellow"/>
+          <w:lang w:val="en-US"/>
+        </w:rPr>
       </w:pPr>
     </w:p>
     <w:p>
       <w:pPr>
         <w:pStyle w:val="Titre2"/>
       </w:pPr>
-      <w:r>
-        <w:t>Questions</w:t>
-      </w:r>
+      <w:proofErr w:type="spellStart"/>
+      <w:r>
+        <w:t>Tomorrow</w:t>
+      </w:r>
+      <w:proofErr w:type="spellEnd"/>
+      <w:r>
+        <w:t>/</w:t>
+      </w:r>
+      <w:proofErr w:type="spellStart"/>
+      <w:r>
+        <w:t>Soon</w:t>
+      </w:r>
+      <w:proofErr w:type="spellEnd"/>
     </w:p>
     <w:p>
       <w:pPr>
@@ -729,7 +1775,7 @@
         </w:numPr>
       </w:pPr>
       <w:r>
-        <w:t>Générales</w:t>
+        <w:t xml:space="preserve">Mobile version : </w:t>
       </w:r>
     </w:p>
     <w:p>
@@ -741,16 +1787,23 @@
         </w:numPr>
       </w:pPr>
       <w:r>
-        <w:t xml:space="preserve">Pas l’habitude de commit &amp; push. </w:t>
-      </w:r>
-      <w:r>
-        <w:t>Q</w:t>
-      </w:r>
-      <w:r>
-        <w:t xml:space="preserve">uelles recommandations ? </w:t>
-      </w:r>
-      <w:r>
-        <w:t xml:space="preserve">par étape ? par jour ? </w:t>
+        <w:t xml:space="preserve">penser à inclure la barre bleue sur le border </w:t>
+      </w:r>
+      <w:proofErr w:type="spellStart"/>
+      <w:r>
+        <w:t>bottom</w:t>
+      </w:r>
+      <w:proofErr w:type="spellEnd"/>
+      <w:r>
+        <w:t xml:space="preserve"> au lieu du border-top dans la </w:t>
+      </w:r>
+      <w:proofErr w:type="spellStart"/>
+      <w:r>
+        <w:t>nav</w:t>
+      </w:r>
+      <w:proofErr w:type="spellEnd"/>
+      <w:r>
+        <w:t xml:space="preserve"> bar</w:t>
       </w:r>
     </w:p>
     <w:p>
@@ -762,19 +1815,15 @@
         </w:numPr>
       </w:pPr>
       <w:r>
-        <w:t xml:space="preserve">Sur OC : recommandé de commencer par la version Desktop. mais qu’en est il du </w:t>
-      </w:r>
-      <w:r>
-        <w:t xml:space="preserve">Mobile first responsive design : </w:t>
-      </w:r>
-      <w:r>
-        <w:t>améliore</w:t>
-      </w:r>
-      <w:r>
-        <w:t xml:space="preserve"> le SEO (search engine optimization/ optimisation pour les moteurs de recherche,) d’une page</w:t>
-      </w:r>
-      <w:r>
-        <w:t xml:space="preserve"> ? </w:t>
+        <w:t xml:space="preserve">penser à changer le texte « rechercher » dans la barre de recherche par une </w:t>
+      </w:r>
+      <w:proofErr w:type="spellStart"/>
+      <w:r>
+        <w:t>icone</w:t>
+      </w:r>
+      <w:proofErr w:type="spellEnd"/>
+      <w:r>
+        <w:t xml:space="preserve"> d’une loupe</w:t>
       </w:r>
     </w:p>
     <w:p>
@@ -785,14 +1834,85 @@
           <w:numId w:val="2"/>
         </w:numPr>
       </w:pPr>
-      <w:r>
-        <w:t xml:space="preserve">sur OC : </w:t>
-      </w:r>
-      <w:r>
-        <w:t>Il est préférable d’utiliser des pixels plutôt que des pourcentages pour les valeurs des marges et des paddings.</w:t>
-      </w:r>
-      <w:r>
-        <w:t xml:space="preserve"> Pourquoi ? </w:t>
+      <w:proofErr w:type="spellStart"/>
+      <w:r>
+        <w:t>peut-etre</w:t>
+      </w:r>
+      <w:proofErr w:type="spellEnd"/>
+      <w:r>
+        <w:t xml:space="preserve"> changer le </w:t>
+      </w:r>
+      <w:proofErr w:type="spellStart"/>
+      <w:r>
+        <w:t>layout</w:t>
+      </w:r>
+      <w:proofErr w:type="spellEnd"/>
+      <w:r>
+        <w:t xml:space="preserve"> </w:t>
+      </w:r>
+      <w:proofErr w:type="spellStart"/>
+      <w:r>
+        <w:t>flex</w:t>
+      </w:r>
+      <w:proofErr w:type="spellEnd"/>
+      <w:r>
+        <w:t xml:space="preserve"> par un </w:t>
+      </w:r>
+      <w:proofErr w:type="spellStart"/>
+      <w:r>
+        <w:t>layout</w:t>
+      </w:r>
+      <w:proofErr w:type="spellEnd"/>
+      <w:r>
+        <w:t xml:space="preserve"> </w:t>
+      </w:r>
+      <w:proofErr w:type="spellStart"/>
+      <w:r>
+        <w:t>grid</w:t>
+      </w:r>
+      <w:proofErr w:type="spellEnd"/>
+      <w:r>
+        <w:t xml:space="preserve"> avec ce code : </w:t>
+      </w:r>
+    </w:p>
+    <w:p>
+      <w:pPr>
+        <w:rPr>
+          <w:lang w:val="en-US"/>
+        </w:rPr>
+      </w:pPr>
+    </w:p>
+    <w:p>
+      <w:pPr>
+        <w:pStyle w:val="Paragraphedeliste"/>
+        <w:ind w:left="1440"/>
+        <w:rPr>
+          <w:lang w:val="en-US"/>
+        </w:rPr>
+      </w:pPr>
+    </w:p>
+    <w:p>
+      <w:pPr>
+        <w:rPr>
+          <w:lang w:val="en-US"/>
+        </w:rPr>
+      </w:pPr>
+    </w:p>
+    <w:p>
+      <w:pPr>
+        <w:pStyle w:val="Paragraphedeliste"/>
+        <w:ind w:left="1440"/>
+        <w:rPr>
+          <w:lang w:val="en-US"/>
+        </w:rPr>
+      </w:pPr>
+    </w:p>
+    <w:p>
+      <w:pPr>
+        <w:pStyle w:val="Titre2"/>
+      </w:pPr>
+      <w:r>
+        <w:t>Questions</w:t>
       </w:r>
     </w:p>
     <w:p>
@@ -804,7 +1924,7 @@
         </w:numPr>
       </w:pPr>
       <w:r>
-        <w:t xml:space="preserve">Projet 2 : </w:t>
+        <w:t>Générales</w:t>
       </w:r>
     </w:p>
     <w:p>
@@ -816,16 +1936,37 @@
         </w:numPr>
       </w:pPr>
       <w:r>
-        <w:t xml:space="preserve">je galère à espacer les cartes dans </w:t>
-      </w:r>
-      <w:r>
-        <w:t xml:space="preserve">la section hébergements. le </w:t>
-      </w:r>
-      <w:r>
-        <w:t>justify-content: space-between;</w:t>
-      </w:r>
-      <w:r>
-        <w:t xml:space="preserve"> ne fait rien. J’ai du rajouter manuellement des marges, et ce, au niveau de l’élément &lt;a&gt; ! car aucune indication de gap etc. ne s’appliquait directement au child element. </w:t>
+        <w:t xml:space="preserve">Sur OC : recommandé de commencer par la version Desktop. mais qu’en </w:t>
+      </w:r>
+      <w:proofErr w:type="spellStart"/>
+      <w:r>
+        <w:t>est il</w:t>
+      </w:r>
+      <w:proofErr w:type="spellEnd"/>
+      <w:r>
+        <w:t xml:space="preserve"> du </w:t>
+      </w:r>
+      <w:r>
+        <w:t>Mobile first responsive design : améliore le SEO (</w:t>
+      </w:r>
+      <w:proofErr w:type="spellStart"/>
+      <w:r>
+        <w:t>search</w:t>
+      </w:r>
+      <w:proofErr w:type="spellEnd"/>
+      <w:r>
+        <w:t xml:space="preserve"> engine </w:t>
+      </w:r>
+      <w:proofErr w:type="spellStart"/>
+      <w:r>
+        <w:t>optimization</w:t>
+      </w:r>
+      <w:proofErr w:type="spellEnd"/>
+      <w:r>
+        <w:t>/ optimisation pour les moteurs de recherche,) d’une page</w:t>
+      </w:r>
+      <w:r>
+        <w:t xml:space="preserve"> ? </w:t>
       </w:r>
     </w:p>
     <w:p>
@@ -836,19 +1977,22 @@
           <w:numId w:val="2"/>
         </w:numPr>
       </w:pPr>
-    </w:p>
-    <w:p>
-      <w:pPr>
-        <w:pStyle w:val="Paragraphedeliste"/>
-        <w:ind w:left="1440"/>
-      </w:pPr>
-    </w:p>
-    <w:p>
-      <w:pPr>
-        <w:pStyle w:val="Titre2"/>
-      </w:pPr>
-      <w:r>
-        <w:t>Tomorrow/Soon</w:t>
+      <w:r>
+        <w:t xml:space="preserve">sur OC : </w:t>
+      </w:r>
+      <w:r>
+        <w:t xml:space="preserve">Il est préférable d’utiliser des pixels plutôt que des pourcentages pour les valeurs des marges et des </w:t>
+      </w:r>
+      <w:proofErr w:type="spellStart"/>
+      <w:r>
+        <w:t>paddings</w:t>
+      </w:r>
+      <w:proofErr w:type="spellEnd"/>
+      <w:r>
+        <w:t>.</w:t>
+      </w:r>
+      <w:r>
+        <w:t xml:space="preserve"> Pourquoi ? </w:t>
       </w:r>
     </w:p>
     <w:p>
@@ -860,7 +2004,7 @@
         </w:numPr>
       </w:pPr>
       <w:r>
-        <w:t xml:space="preserve">Mobile version : </w:t>
+        <w:t xml:space="preserve">Projet 2 : </w:t>
       </w:r>
     </w:p>
     <w:p>
@@ -872,7 +2016,50 @@
         </w:numPr>
       </w:pPr>
       <w:r>
-        <w:t>penser à inclure la barre bleue sur le border bottom au lieu du border-top dans la nav bar</w:t>
+        <w:t xml:space="preserve">je galère à espacer les cartes dans la section hébergements. le </w:t>
+      </w:r>
+      <w:proofErr w:type="spellStart"/>
+      <w:r>
+        <w:t>justify</w:t>
+      </w:r>
+      <w:proofErr w:type="spellEnd"/>
+      <w:r>
+        <w:t xml:space="preserve">-content: </w:t>
+      </w:r>
+      <w:proofErr w:type="spellStart"/>
+      <w:r>
+        <w:t>space-between</w:t>
+      </w:r>
+      <w:proofErr w:type="spellEnd"/>
+      <w:r>
+        <w:t>;</w:t>
+      </w:r>
+      <w:r>
+        <w:t xml:space="preserve"> ne fait rien. J’ai </w:t>
+      </w:r>
+      <w:proofErr w:type="spellStart"/>
+      <w:r>
+        <w:t>du</w:t>
+      </w:r>
+      <w:proofErr w:type="spellEnd"/>
+      <w:r>
+        <w:t xml:space="preserve"> rajouter manuellement des marges, et ce, au niveau de l’élément &lt;a&gt; ! car aucune indication de gap etc. ne s’appliquait directement au </w:t>
+      </w:r>
+      <w:proofErr w:type="spellStart"/>
+      <w:r>
+        <w:t>child</w:t>
+      </w:r>
+      <w:proofErr w:type="spellEnd"/>
+      <w:r>
+        <w:t xml:space="preserve"> </w:t>
+      </w:r>
+      <w:proofErr w:type="spellStart"/>
+      <w:r>
+        <w:t>element</w:t>
+      </w:r>
+      <w:proofErr w:type="spellEnd"/>
+      <w:r>
+        <w:t xml:space="preserve">. </w:t>
       </w:r>
     </w:p>
     <w:p>
@@ -883,9 +2070,6 @@
           <w:numId w:val="2"/>
         </w:numPr>
       </w:pPr>
-      <w:r>
-        <w:t>penser à changer le texte « rechercher » dans la barre de recherche par une icone d’une loupe</w:t>
-      </w:r>
     </w:p>
     <w:p>
       <w:pPr>
@@ -893,28 +2077,18 @@
         <w:ind w:left="1440"/>
       </w:pPr>
     </w:p>
-    <w:p>
-      <w:pPr>
-        <w:pStyle w:val="Paragraphedeliste"/>
-        <w:numPr>
-          <w:ilvl w:val="0"/>
-          <w:numId w:val="2"/>
-        </w:numPr>
-      </w:pPr>
-      <w:r>
-        <w:t>continuer sur</w:t>
-      </w:r>
-      <w:r>
-        <w:t xml:space="preserve"> étape 4 (filter buttons)</w:t>
-      </w:r>
-    </w:p>
     <w:p/>
     <w:p>
       <w:pPr>
         <w:pStyle w:val="Titre2"/>
       </w:pPr>
-      <w:r>
-        <w:t>Later on</w:t>
+      <w:proofErr w:type="spellStart"/>
+      <w:r>
+        <w:t>Later</w:t>
+      </w:r>
+      <w:proofErr w:type="spellEnd"/>
+      <w:r>
+        <w:t xml:space="preserve"> on</w:t>
       </w:r>
     </w:p>
     <w:p>
@@ -1106,6 +2280,119 @@
 <file path=word/numbering.xml><?xml version="1.0" encoding="utf-8"?>
 <w:numbering xmlns:wpc="http://schemas.microsoft.com/office/word/2010/wordprocessingCanvas" xmlns:cx="http://schemas.microsoft.com/office/drawing/2014/chartex" xmlns:cx1="http://schemas.microsoft.com/office/drawing/2015/9/8/chartex" xmlns:cx2="http://schemas.microsoft.com/office/drawing/2015/10/21/chartex" xmlns:cx3="http://schemas.microsoft.com/office/drawing/2016/5/9/chartex" xmlns:cx4="http://schemas.microsoft.com/office/drawing/2016/5/10/chartex" xmlns:cx5="http://schemas.microsoft.com/office/drawing/2016/5/11/chartex" xmlns:cx6="http://schemas.microsoft.com/office/drawing/2016/5/12/chartex" xmlns:cx7="http://schemas.microsoft.com/office/drawing/2016/5/13/chartex" xmlns:cx8="http://schemas.microsoft.com/office/drawing/2016/5/14/chartex" xmlns:mc="http://schemas.openxmlformats.org/markup-compatibility/2006" xmlns:aink="http://schemas.microsoft.com/office/drawing/2016/ink" xmlns:am3d="http://schemas.microsoft.com/office/drawing/2017/model3d" xmlns:o="urn:schemas-microsoft-com:office:office" xmlns:r="http://schemas.openxmlformats.org/officeDocument/2006/relationships" xmlns:m="http://schemas.openxmlformats.org/officeDocument/2006/math" xmlns:v="urn:schemas-microsoft-com:vml" xmlns:wp14="http://schemas.microsoft.com/office/word/2010/wordprocessingDrawing" xmlns:wp="http://schemas.openxmlformats.org/drawingml/2006/wordprocessingDrawing" xmlns:w10="urn:schemas-microsoft-com:office:word" xmlns:w="http://schemas.openxmlformats.org/wordprocessingml/2006/main" xmlns:w14="http://schemas.microsoft.com/office/word/2010/wordml" xmlns:w15="http://schemas.microsoft.com/office/word/2012/wordml" xmlns:w16cex="http://schemas.microsoft.com/office/word/2018/wordml/cex" xmlns:w16cid="http://schemas.microsoft.com/office/word/2016/wordml/cid" xmlns:w16="http://schemas.microsoft.com/office/word/2018/wordml" xmlns:w16sdtdh="http://schemas.microsoft.com/office/word/2020/wordml/sdtdatahash" xmlns:w16se="http://schemas.microsoft.com/office/word/2015/wordml/symex" xmlns:wpg="http://schemas.microsoft.com/office/word/2010/wordprocessingGroup" xmlns:wpi="http://schemas.microsoft.com/office/word/2010/wordprocessingInk" xmlns:wne="http://schemas.microsoft.com/office/word/2006/wordml" xmlns:wps="http://schemas.microsoft.com/office/word/2010/wordprocessingShape" mc:Ignorable="w14 w15 w16se w16cid w16 w16cex w16sdtdh wp14">
   <w:abstractNum w:abstractNumId="0" w15:restartNumberingAfterBreak="0">
+    <w:nsid w:val="01402E5C"/>
+    <w:multiLevelType w:val="hybridMultilevel"/>
+    <w:tmpl w:val="53A45326"/>
+    <w:lvl w:ilvl="0" w:tplc="040C0001">
+      <w:start w:val="1"/>
+      <w:numFmt w:val="bullet"/>
+      <w:lvlText w:val=""/>
+      <w:lvlJc w:val="left"/>
+      <w:pPr>
+        <w:ind w:left="720" w:hanging="360"/>
+      </w:pPr>
+      <w:rPr>
+        <w:rFonts w:ascii="Symbol" w:hAnsi="Symbol" w:hint="default"/>
+      </w:rPr>
+    </w:lvl>
+    <w:lvl w:ilvl="1" w:tplc="040C0003">
+      <w:start w:val="1"/>
+      <w:numFmt w:val="bullet"/>
+      <w:lvlText w:val="o"/>
+      <w:lvlJc w:val="left"/>
+      <w:pPr>
+        <w:ind w:left="1440" w:hanging="360"/>
+      </w:pPr>
+      <w:rPr>
+        <w:rFonts w:ascii="Courier New" w:hAnsi="Courier New" w:cs="Courier New" w:hint="default"/>
+      </w:rPr>
+    </w:lvl>
+    <w:lvl w:ilvl="2" w:tplc="040C0005">
+      <w:start w:val="1"/>
+      <w:numFmt w:val="bullet"/>
+      <w:lvlText w:val=""/>
+      <w:lvlJc w:val="left"/>
+      <w:pPr>
+        <w:ind w:left="2160" w:hanging="360"/>
+      </w:pPr>
+      <w:rPr>
+        <w:rFonts w:ascii="Wingdings" w:hAnsi="Wingdings" w:hint="default"/>
+      </w:rPr>
+    </w:lvl>
+    <w:lvl w:ilvl="3" w:tplc="040C0001" w:tentative="1">
+      <w:start w:val="1"/>
+      <w:numFmt w:val="bullet"/>
+      <w:lvlText w:val=""/>
+      <w:lvlJc w:val="left"/>
+      <w:pPr>
+        <w:ind w:left="2880" w:hanging="360"/>
+      </w:pPr>
+      <w:rPr>
+        <w:rFonts w:ascii="Symbol" w:hAnsi="Symbol" w:hint="default"/>
+      </w:rPr>
+    </w:lvl>
+    <w:lvl w:ilvl="4" w:tplc="040C0003" w:tentative="1">
+      <w:start w:val="1"/>
+      <w:numFmt w:val="bullet"/>
+      <w:lvlText w:val="o"/>
+      <w:lvlJc w:val="left"/>
+      <w:pPr>
+        <w:ind w:left="3600" w:hanging="360"/>
+      </w:pPr>
+      <w:rPr>
+        <w:rFonts w:ascii="Courier New" w:hAnsi="Courier New" w:cs="Courier New" w:hint="default"/>
+      </w:rPr>
+    </w:lvl>
+    <w:lvl w:ilvl="5" w:tplc="040C0005" w:tentative="1">
+      <w:start w:val="1"/>
+      <w:numFmt w:val="bullet"/>
+      <w:lvlText w:val=""/>
+      <w:lvlJc w:val="left"/>
+      <w:pPr>
+        <w:ind w:left="4320" w:hanging="360"/>
+      </w:pPr>
+      <w:rPr>
+        <w:rFonts w:ascii="Wingdings" w:hAnsi="Wingdings" w:hint="default"/>
+      </w:rPr>
+    </w:lvl>
+    <w:lvl w:ilvl="6" w:tplc="040C0001" w:tentative="1">
+      <w:start w:val="1"/>
+      <w:numFmt w:val="bullet"/>
+      <w:lvlText w:val=""/>
+      <w:lvlJc w:val="left"/>
+      <w:pPr>
+        <w:ind w:left="5040" w:hanging="360"/>
+      </w:pPr>
+      <w:rPr>
+        <w:rFonts w:ascii="Symbol" w:hAnsi="Symbol" w:hint="default"/>
+      </w:rPr>
+    </w:lvl>
+    <w:lvl w:ilvl="7" w:tplc="040C0003" w:tentative="1">
+      <w:start w:val="1"/>
+      <w:numFmt w:val="bullet"/>
+      <w:lvlText w:val="o"/>
+      <w:lvlJc w:val="left"/>
+      <w:pPr>
+        <w:ind w:left="5760" w:hanging="360"/>
+      </w:pPr>
+      <w:rPr>
+        <w:rFonts w:ascii="Courier New" w:hAnsi="Courier New" w:cs="Courier New" w:hint="default"/>
+      </w:rPr>
+    </w:lvl>
+    <w:lvl w:ilvl="8" w:tplc="040C0005" w:tentative="1">
+      <w:start w:val="1"/>
+      <w:numFmt w:val="bullet"/>
+      <w:lvlText w:val=""/>
+      <w:lvlJc w:val="left"/>
+      <w:pPr>
+        <w:ind w:left="6480" w:hanging="360"/>
+      </w:pPr>
+      <w:rPr>
+        <w:rFonts w:ascii="Wingdings" w:hAnsi="Wingdings" w:hint="default"/>
+      </w:rPr>
+    </w:lvl>
+  </w:abstractNum>
+  <w:abstractNum w:abstractNumId="1" w15:restartNumberingAfterBreak="0">
     <w:nsid w:val="33655845"/>
     <w:multiLevelType w:val="hybridMultilevel"/>
     <w:tmpl w:val="3B06DBD2"/>
@@ -1218,7 +2505,7 @@
       </w:rPr>
     </w:lvl>
   </w:abstractNum>
-  <w:abstractNum w:abstractNumId="1" w15:restartNumberingAfterBreak="0">
+  <w:abstractNum w:abstractNumId="2" w15:restartNumberingAfterBreak="0">
     <w:nsid w:val="33F57B44"/>
     <w:multiLevelType w:val="hybridMultilevel"/>
     <w:tmpl w:val="7D9C4266"/>
@@ -1331,7 +2618,7 @@
       </w:rPr>
     </w:lvl>
   </w:abstractNum>
-  <w:abstractNum w:abstractNumId="2" w15:restartNumberingAfterBreak="0">
+  <w:abstractNum w:abstractNumId="3" w15:restartNumberingAfterBreak="0">
     <w:nsid w:val="34F13B6E"/>
     <w:multiLevelType w:val="hybridMultilevel"/>
     <w:tmpl w:val="42D43466"/>
@@ -1444,7 +2731,7 @@
       </w:rPr>
     </w:lvl>
   </w:abstractNum>
-  <w:abstractNum w:abstractNumId="3" w15:restartNumberingAfterBreak="0">
+  <w:abstractNum w:abstractNumId="4" w15:restartNumberingAfterBreak="0">
     <w:nsid w:val="48CE5D28"/>
     <w:multiLevelType w:val="hybridMultilevel"/>
     <w:tmpl w:val="1376DB46"/>
@@ -1557,7 +2844,120 @@
       </w:rPr>
     </w:lvl>
   </w:abstractNum>
-  <w:abstractNum w:abstractNumId="4" w15:restartNumberingAfterBreak="0">
+  <w:abstractNum w:abstractNumId="5" w15:restartNumberingAfterBreak="0">
+    <w:nsid w:val="4B71651B"/>
+    <w:multiLevelType w:val="hybridMultilevel"/>
+    <w:tmpl w:val="14D0BCEC"/>
+    <w:lvl w:ilvl="0" w:tplc="040C0001">
+      <w:start w:val="1"/>
+      <w:numFmt w:val="bullet"/>
+      <w:lvlText w:val=""/>
+      <w:lvlJc w:val="left"/>
+      <w:pPr>
+        <w:ind w:left="1068" w:hanging="360"/>
+      </w:pPr>
+      <w:rPr>
+        <w:rFonts w:ascii="Symbol" w:hAnsi="Symbol" w:hint="default"/>
+      </w:rPr>
+    </w:lvl>
+    <w:lvl w:ilvl="1" w:tplc="040C0003" w:tentative="1">
+      <w:start w:val="1"/>
+      <w:numFmt w:val="bullet"/>
+      <w:lvlText w:val="o"/>
+      <w:lvlJc w:val="left"/>
+      <w:pPr>
+        <w:ind w:left="1788" w:hanging="360"/>
+      </w:pPr>
+      <w:rPr>
+        <w:rFonts w:ascii="Courier New" w:hAnsi="Courier New" w:cs="Courier New" w:hint="default"/>
+      </w:rPr>
+    </w:lvl>
+    <w:lvl w:ilvl="2" w:tplc="040C0005" w:tentative="1">
+      <w:start w:val="1"/>
+      <w:numFmt w:val="bullet"/>
+      <w:lvlText w:val=""/>
+      <w:lvlJc w:val="left"/>
+      <w:pPr>
+        <w:ind w:left="2508" w:hanging="360"/>
+      </w:pPr>
+      <w:rPr>
+        <w:rFonts w:ascii="Wingdings" w:hAnsi="Wingdings" w:hint="default"/>
+      </w:rPr>
+    </w:lvl>
+    <w:lvl w:ilvl="3" w:tplc="040C0001" w:tentative="1">
+      <w:start w:val="1"/>
+      <w:numFmt w:val="bullet"/>
+      <w:lvlText w:val=""/>
+      <w:lvlJc w:val="left"/>
+      <w:pPr>
+        <w:ind w:left="3228" w:hanging="360"/>
+      </w:pPr>
+      <w:rPr>
+        <w:rFonts w:ascii="Symbol" w:hAnsi="Symbol" w:hint="default"/>
+      </w:rPr>
+    </w:lvl>
+    <w:lvl w:ilvl="4" w:tplc="040C0003" w:tentative="1">
+      <w:start w:val="1"/>
+      <w:numFmt w:val="bullet"/>
+      <w:lvlText w:val="o"/>
+      <w:lvlJc w:val="left"/>
+      <w:pPr>
+        <w:ind w:left="3948" w:hanging="360"/>
+      </w:pPr>
+      <w:rPr>
+        <w:rFonts w:ascii="Courier New" w:hAnsi="Courier New" w:cs="Courier New" w:hint="default"/>
+      </w:rPr>
+    </w:lvl>
+    <w:lvl w:ilvl="5" w:tplc="040C0005" w:tentative="1">
+      <w:start w:val="1"/>
+      <w:numFmt w:val="bullet"/>
+      <w:lvlText w:val=""/>
+      <w:lvlJc w:val="left"/>
+      <w:pPr>
+        <w:ind w:left="4668" w:hanging="360"/>
+      </w:pPr>
+      <w:rPr>
+        <w:rFonts w:ascii="Wingdings" w:hAnsi="Wingdings" w:hint="default"/>
+      </w:rPr>
+    </w:lvl>
+    <w:lvl w:ilvl="6" w:tplc="040C0001" w:tentative="1">
+      <w:start w:val="1"/>
+      <w:numFmt w:val="bullet"/>
+      <w:lvlText w:val=""/>
+      <w:lvlJc w:val="left"/>
+      <w:pPr>
+        <w:ind w:left="5388" w:hanging="360"/>
+      </w:pPr>
+      <w:rPr>
+        <w:rFonts w:ascii="Symbol" w:hAnsi="Symbol" w:hint="default"/>
+      </w:rPr>
+    </w:lvl>
+    <w:lvl w:ilvl="7" w:tplc="040C0003" w:tentative="1">
+      <w:start w:val="1"/>
+      <w:numFmt w:val="bullet"/>
+      <w:lvlText w:val="o"/>
+      <w:lvlJc w:val="left"/>
+      <w:pPr>
+        <w:ind w:left="6108" w:hanging="360"/>
+      </w:pPr>
+      <w:rPr>
+        <w:rFonts w:ascii="Courier New" w:hAnsi="Courier New" w:cs="Courier New" w:hint="default"/>
+      </w:rPr>
+    </w:lvl>
+    <w:lvl w:ilvl="8" w:tplc="040C0005" w:tentative="1">
+      <w:start w:val="1"/>
+      <w:numFmt w:val="bullet"/>
+      <w:lvlText w:val=""/>
+      <w:lvlJc w:val="left"/>
+      <w:pPr>
+        <w:ind w:left="6828" w:hanging="360"/>
+      </w:pPr>
+      <w:rPr>
+        <w:rFonts w:ascii="Wingdings" w:hAnsi="Wingdings" w:hint="default"/>
+      </w:rPr>
+    </w:lvl>
+  </w:abstractNum>
+  <w:abstractNum w:abstractNumId="6" w15:restartNumberingAfterBreak="0">
     <w:nsid w:val="4BEF41B9"/>
     <w:multiLevelType w:val="hybridMultilevel"/>
     <w:tmpl w:val="44E0C2B4"/>
@@ -1670,7 +3070,120 @@
       </w:rPr>
     </w:lvl>
   </w:abstractNum>
-  <w:abstractNum w:abstractNumId="5" w15:restartNumberingAfterBreak="0">
+  <w:abstractNum w:abstractNumId="7" w15:restartNumberingAfterBreak="0">
+    <w:nsid w:val="528A321C"/>
+    <w:multiLevelType w:val="hybridMultilevel"/>
+    <w:tmpl w:val="0F7EB190"/>
+    <w:lvl w:ilvl="0" w:tplc="040C0001">
+      <w:start w:val="1"/>
+      <w:numFmt w:val="bullet"/>
+      <w:lvlText w:val=""/>
+      <w:lvlJc w:val="left"/>
+      <w:pPr>
+        <w:ind w:left="1430" w:hanging="360"/>
+      </w:pPr>
+      <w:rPr>
+        <w:rFonts w:ascii="Symbol" w:hAnsi="Symbol" w:hint="default"/>
+      </w:rPr>
+    </w:lvl>
+    <w:lvl w:ilvl="1" w:tplc="040C0003" w:tentative="1">
+      <w:start w:val="1"/>
+      <w:numFmt w:val="bullet"/>
+      <w:lvlText w:val="o"/>
+      <w:lvlJc w:val="left"/>
+      <w:pPr>
+        <w:ind w:left="2150" w:hanging="360"/>
+      </w:pPr>
+      <w:rPr>
+        <w:rFonts w:ascii="Courier New" w:hAnsi="Courier New" w:cs="Courier New" w:hint="default"/>
+      </w:rPr>
+    </w:lvl>
+    <w:lvl w:ilvl="2" w:tplc="040C0005" w:tentative="1">
+      <w:start w:val="1"/>
+      <w:numFmt w:val="bullet"/>
+      <w:lvlText w:val=""/>
+      <w:lvlJc w:val="left"/>
+      <w:pPr>
+        <w:ind w:left="2870" w:hanging="360"/>
+      </w:pPr>
+      <w:rPr>
+        <w:rFonts w:ascii="Wingdings" w:hAnsi="Wingdings" w:hint="default"/>
+      </w:rPr>
+    </w:lvl>
+    <w:lvl w:ilvl="3" w:tplc="040C0001" w:tentative="1">
+      <w:start w:val="1"/>
+      <w:numFmt w:val="bullet"/>
+      <w:lvlText w:val=""/>
+      <w:lvlJc w:val="left"/>
+      <w:pPr>
+        <w:ind w:left="3590" w:hanging="360"/>
+      </w:pPr>
+      <w:rPr>
+        <w:rFonts w:ascii="Symbol" w:hAnsi="Symbol" w:hint="default"/>
+      </w:rPr>
+    </w:lvl>
+    <w:lvl w:ilvl="4" w:tplc="040C0003" w:tentative="1">
+      <w:start w:val="1"/>
+      <w:numFmt w:val="bullet"/>
+      <w:lvlText w:val="o"/>
+      <w:lvlJc w:val="left"/>
+      <w:pPr>
+        <w:ind w:left="4310" w:hanging="360"/>
+      </w:pPr>
+      <w:rPr>
+        <w:rFonts w:ascii="Courier New" w:hAnsi="Courier New" w:cs="Courier New" w:hint="default"/>
+      </w:rPr>
+    </w:lvl>
+    <w:lvl w:ilvl="5" w:tplc="040C0005" w:tentative="1">
+      <w:start w:val="1"/>
+      <w:numFmt w:val="bullet"/>
+      <w:lvlText w:val=""/>
+      <w:lvlJc w:val="left"/>
+      <w:pPr>
+        <w:ind w:left="5030" w:hanging="360"/>
+      </w:pPr>
+      <w:rPr>
+        <w:rFonts w:ascii="Wingdings" w:hAnsi="Wingdings" w:hint="default"/>
+      </w:rPr>
+    </w:lvl>
+    <w:lvl w:ilvl="6" w:tplc="040C0001" w:tentative="1">
+      <w:start w:val="1"/>
+      <w:numFmt w:val="bullet"/>
+      <w:lvlText w:val=""/>
+      <w:lvlJc w:val="left"/>
+      <w:pPr>
+        <w:ind w:left="5750" w:hanging="360"/>
+      </w:pPr>
+      <w:rPr>
+        <w:rFonts w:ascii="Symbol" w:hAnsi="Symbol" w:hint="default"/>
+      </w:rPr>
+    </w:lvl>
+    <w:lvl w:ilvl="7" w:tplc="040C0003" w:tentative="1">
+      <w:start w:val="1"/>
+      <w:numFmt w:val="bullet"/>
+      <w:lvlText w:val="o"/>
+      <w:lvlJc w:val="left"/>
+      <w:pPr>
+        <w:ind w:left="6470" w:hanging="360"/>
+      </w:pPr>
+      <w:rPr>
+        <w:rFonts w:ascii="Courier New" w:hAnsi="Courier New" w:cs="Courier New" w:hint="default"/>
+      </w:rPr>
+    </w:lvl>
+    <w:lvl w:ilvl="8" w:tplc="040C0005" w:tentative="1">
+      <w:start w:val="1"/>
+      <w:numFmt w:val="bullet"/>
+      <w:lvlText w:val=""/>
+      <w:lvlJc w:val="left"/>
+      <w:pPr>
+        <w:ind w:left="7190" w:hanging="360"/>
+      </w:pPr>
+      <w:rPr>
+        <w:rFonts w:ascii="Wingdings" w:hAnsi="Wingdings" w:hint="default"/>
+      </w:rPr>
+    </w:lvl>
+  </w:abstractNum>
+  <w:abstractNum w:abstractNumId="8" w15:restartNumberingAfterBreak="0">
     <w:nsid w:val="63283DCF"/>
     <w:multiLevelType w:val="hybridMultilevel"/>
     <w:tmpl w:val="D676206A"/>
@@ -1783,7 +3296,7 @@
       </w:rPr>
     </w:lvl>
   </w:abstractNum>
-  <w:abstractNum w:abstractNumId="6" w15:restartNumberingAfterBreak="0">
+  <w:abstractNum w:abstractNumId="9" w15:restartNumberingAfterBreak="0">
     <w:nsid w:val="7090094B"/>
     <w:multiLevelType w:val="hybridMultilevel"/>
     <w:tmpl w:val="77C64F22"/>
@@ -1897,25 +3410,34 @@
     </w:lvl>
   </w:abstractNum>
   <w:num w:numId="1">
+    <w:abstractNumId w:val="3"/>
+  </w:num>
+  <w:num w:numId="2">
     <w:abstractNumId w:val="2"/>
   </w:num>
-  <w:num w:numId="2">
+  <w:num w:numId="3">
+    <w:abstractNumId w:val="4"/>
+  </w:num>
+  <w:num w:numId="4">
     <w:abstractNumId w:val="1"/>
   </w:num>
-  <w:num w:numId="3">
-    <w:abstractNumId w:val="3"/>
+  <w:num w:numId="5">
+    <w:abstractNumId w:val="6"/>
   </w:num>
-  <w:num w:numId="4">
+  <w:num w:numId="6">
+    <w:abstractNumId w:val="9"/>
+  </w:num>
+  <w:num w:numId="7">
+    <w:abstractNumId w:val="8"/>
+  </w:num>
+  <w:num w:numId="8">
     <w:abstractNumId w:val="0"/>
   </w:num>
-  <w:num w:numId="5">
-    <w:abstractNumId w:val="4"/>
+  <w:num w:numId="9">
+    <w:abstractNumId w:val="5"/>
   </w:num>
-  <w:num w:numId="6">
-    <w:abstractNumId w:val="6"/>
-  </w:num>
-  <w:num w:numId="7">
-    <w:abstractNumId w:val="5"/>
+  <w:num w:numId="10">
+    <w:abstractNumId w:val="7"/>
   </w:num>
 </w:numbering>
 </file>

</xml_diff>

<commit_message>
added tablette version, started mobile version
</commit_message>
<xml_diff>
--- a/Project 2-step-by-step.docx
+++ b/Project 2-step-by-step.docx
@@ -37,206 +37,140 @@
           <w:bCs/>
           <w:lang w:val="en-US"/>
         </w:rPr>
-        <w:t xml:space="preserve">Date de </w:t>
-      </w:r>
-      <w:proofErr w:type="spellStart"/>
+        <w:t xml:space="preserve">Date de soutenance : </w:t>
+      </w:r>
       <w:r>
         <w:rPr>
           <w:b/>
           <w:bCs/>
           <w:lang w:val="en-US"/>
         </w:rPr>
-        <w:t>soutenance</w:t>
-      </w:r>
-      <w:proofErr w:type="spellEnd"/>
+        <w:t>02</w:t>
+      </w:r>
       <w:r>
         <w:rPr>
           <w:b/>
           <w:bCs/>
           <w:lang w:val="en-US"/>
         </w:rPr>
-        <w:t xml:space="preserve"> : </w:t>
-      </w:r>
-      <w:r>
+        <w:t>/05/2025</w:t>
+      </w:r>
+    </w:p>
+    <w:p>
+      <w:pPr>
         <w:rPr>
           <w:b/>
           <w:bCs/>
           <w:lang w:val="en-US"/>
         </w:rPr>
-        <w:t>02</w:t>
-      </w:r>
+      </w:pPr>
       <w:r>
         <w:rPr>
           <w:b/>
           <w:bCs/>
           <w:lang w:val="en-US"/>
         </w:rPr>
-        <w:t>/05/2025</w:t>
-      </w:r>
-    </w:p>
-    <w:p>
-      <w:pPr>
+        <w:t xml:space="preserve">days till soutenance: </w:t>
+      </w:r>
+      <w:r>
         <w:rPr>
           <w:b/>
           <w:bCs/>
           <w:lang w:val="en-US"/>
         </w:rPr>
-      </w:pPr>
-      <w:r>
+        <w:t>1 week to finish maquettes, 1 week to prep soutenance</w:t>
+      </w:r>
+    </w:p>
+    <w:p>
+      <w:pPr>
+        <w:rPr>
+          <w:lang w:val="en-US"/>
+        </w:rPr>
+      </w:pPr>
+    </w:p>
+    <w:p>
+      <w:pPr>
         <w:rPr>
           <w:b/>
           <w:bCs/>
-          <w:lang w:val="en-US"/>
-        </w:rPr>
-        <w:t xml:space="preserve">days till </w:t>
-      </w:r>
-      <w:proofErr w:type="spellStart"/>
+        </w:rPr>
+      </w:pPr>
       <w:r>
         <w:rPr>
           <w:b/>
           <w:bCs/>
-          <w:lang w:val="en-US"/>
-        </w:rPr>
-        <w:t>soutenance</w:t>
-      </w:r>
-      <w:proofErr w:type="spellEnd"/>
+        </w:rPr>
+        <w:t xml:space="preserve">Objectif : </w:t>
+      </w:r>
+    </w:p>
+    <w:p>
+      <w:r>
+        <w:t xml:space="preserve">Je dois </w:t>
+      </w:r>
+      <w:r>
+        <w:t>intégrer l'interface du site avec du code HTML et CSS</w:t>
+      </w:r>
+      <w:r>
+        <w:t xml:space="preserve"> sur la base de maquettes Figma, et m’assurer que le code correspond aux différentes tailles d’écran </w:t>
+      </w:r>
+      <w:r>
+        <w:t xml:space="preserve">(mobile, tablette, desktop, large desktop) </w:t>
+      </w:r>
+      <w:r>
+        <w:t>pour un design RESPONSIVE</w:t>
+      </w:r>
+    </w:p>
+    <w:p>
+      <w:pPr>
+        <w:pStyle w:val="Paragraphedeliste"/>
+      </w:pPr>
+    </w:p>
+    <w:p>
+      <w:pPr>
+        <w:pStyle w:val="Titre2"/>
+      </w:pPr>
+      <w:r>
+        <w:t>Done</w:t>
+      </w:r>
+    </w:p>
+    <w:p/>
+    <w:p>
+      <w:pPr>
+        <w:pStyle w:val="Titre3"/>
+      </w:pPr>
+      <w:r>
+        <w:t>09/08/2025</w:t>
+      </w:r>
+    </w:p>
+    <w:p>
+      <w:pPr>
+        <w:pStyle w:val="Paragraphedeliste"/>
+        <w:numPr>
+          <w:ilvl w:val="0"/>
+          <w:numId w:val="3"/>
+        </w:numPr>
+      </w:pPr>
+      <w:r>
+        <w:t>Lecture de la présentation du projet (objectifs, cours dispo, livrables)</w:t>
+      </w:r>
+    </w:p>
+    <w:p>
+      <w:pPr>
+        <w:pStyle w:val="Paragraphedeliste"/>
+        <w:numPr>
+          <w:ilvl w:val="0"/>
+          <w:numId w:val="3"/>
+        </w:numPr>
+      </w:pPr>
       <w:r>
         <w:rPr>
           <w:b/>
           <w:bCs/>
-          <w:lang w:val="en-US"/>
-        </w:rPr>
-        <w:t xml:space="preserve">: </w:t>
-      </w:r>
-      <w:r>
-        <w:rPr>
-          <w:b/>
-          <w:bCs/>
-          <w:lang w:val="en-US"/>
-        </w:rPr>
-        <w:t xml:space="preserve">1 week to finish maquettes, 1 week to prep </w:t>
-      </w:r>
-      <w:proofErr w:type="spellStart"/>
-      <w:r>
-        <w:rPr>
-          <w:b/>
-          <w:bCs/>
-          <w:lang w:val="en-US"/>
-        </w:rPr>
-        <w:t>soutenance</w:t>
-      </w:r>
-      <w:proofErr w:type="spellEnd"/>
-    </w:p>
-    <w:p>
-      <w:pPr>
-        <w:rPr>
-          <w:lang w:val="en-US"/>
-        </w:rPr>
-      </w:pPr>
-    </w:p>
-    <w:p>
-      <w:pPr>
-        <w:rPr>
-          <w:b/>
-          <w:bCs/>
-          <w:lang w:val="en-US"/>
-        </w:rPr>
-      </w:pPr>
-      <w:r>
-        <w:rPr>
-          <w:b/>
-          <w:bCs/>
-          <w:lang w:val="en-US"/>
-        </w:rPr>
-        <w:t xml:space="preserve">Objectif : </w:t>
-      </w:r>
-    </w:p>
-    <w:p>
-      <w:r>
-        <w:t xml:space="preserve">Je dois </w:t>
-      </w:r>
-      <w:r>
-        <w:t>intégrer l'interface du site avec du code HTML et CSS</w:t>
-      </w:r>
-      <w:r>
-        <w:t xml:space="preserve"> sur la base de maquettes </w:t>
-      </w:r>
-      <w:proofErr w:type="spellStart"/>
-      <w:r>
-        <w:t>Figma</w:t>
-      </w:r>
-      <w:proofErr w:type="spellEnd"/>
-      <w:r>
-        <w:t xml:space="preserve">, et m’assurer que le code correspond aux différentes tailles d’écran </w:t>
-      </w:r>
-      <w:r>
-        <w:t xml:space="preserve">(mobile, tablette, desktop, large desktop) </w:t>
-      </w:r>
-      <w:r>
-        <w:t>pour un design RESPONSIVE</w:t>
-      </w:r>
-    </w:p>
-    <w:p>
-      <w:pPr>
-        <w:pStyle w:val="Paragraphedeliste"/>
-      </w:pPr>
-    </w:p>
-    <w:p>
-      <w:pPr>
-        <w:pStyle w:val="Titre2"/>
-      </w:pPr>
-      <w:proofErr w:type="spellStart"/>
-      <w:r>
-        <w:t>Done</w:t>
-      </w:r>
-      <w:proofErr w:type="spellEnd"/>
-    </w:p>
-    <w:p/>
-    <w:p>
-      <w:pPr>
-        <w:pStyle w:val="Titre3"/>
-      </w:pPr>
-      <w:r>
-        <w:t>09/08/2025</w:t>
-      </w:r>
-    </w:p>
-    <w:p>
-      <w:pPr>
-        <w:pStyle w:val="Paragraphedeliste"/>
-        <w:numPr>
-          <w:ilvl w:val="0"/>
-          <w:numId w:val="3"/>
-        </w:numPr>
-      </w:pPr>
-      <w:r>
-        <w:t>Lecture de la présentation du projet (objectifs, cours dispo, livrables)</w:t>
-      </w:r>
-    </w:p>
-    <w:p>
-      <w:pPr>
-        <w:pStyle w:val="Paragraphedeliste"/>
-        <w:numPr>
-          <w:ilvl w:val="0"/>
-          <w:numId w:val="3"/>
-        </w:numPr>
-      </w:pPr>
-      <w:r>
-        <w:rPr>
-          <w:b/>
-          <w:bCs/>
         </w:rPr>
         <w:t>Etape 1 du projet</w:t>
       </w:r>
       <w:r>
-        <w:t xml:space="preserve"> : cloné projet, création et initialisation du </w:t>
-      </w:r>
-      <w:proofErr w:type="spellStart"/>
-      <w:r>
-        <w:t>répo</w:t>
-      </w:r>
-      <w:proofErr w:type="spellEnd"/>
-      <w:r>
-        <w:t>, mise en place de mon environnement de dev</w:t>
+        <w:t> : cloné projet, création et initialisation du répo, mise en place de mon environnement de dev</w:t>
       </w:r>
     </w:p>
     <w:p>
@@ -302,15 +236,7 @@
         <w:t>Visionnage</w:t>
       </w:r>
       <w:r>
-        <w:t xml:space="preserve"> cours </w:t>
-      </w:r>
-      <w:proofErr w:type="spellStart"/>
-      <w:r>
-        <w:t>FreeCodeCamp</w:t>
-      </w:r>
-      <w:proofErr w:type="spellEnd"/>
-      <w:r>
-        <w:t xml:space="preserve"> sur responsive design</w:t>
+        <w:t xml:space="preserve"> cours FreeCodeCamp sur responsive design</w:t>
       </w:r>
     </w:p>
     <w:p>
@@ -325,13 +251,8 @@
         <w:t>E</w:t>
       </w:r>
       <w:r>
-        <w:t xml:space="preserve">xos sur le responsive design </w:t>
-      </w:r>
-      <w:proofErr w:type="spellStart"/>
-      <w:r>
-        <w:t>FreeCodeCamp</w:t>
-      </w:r>
-      <w:proofErr w:type="spellEnd"/>
+        <w:t>xos sur le responsive design FreeCodeCamp</w:t>
+      </w:r>
     </w:p>
     <w:p>
       <w:pPr>
@@ -344,19 +265,11 @@
           <w:lang w:val="en-US"/>
         </w:rPr>
       </w:pPr>
-      <w:proofErr w:type="spellStart"/>
-      <w:r>
-        <w:rPr>
-          <w:lang w:val="en-US"/>
-        </w:rPr>
-        <w:t>travaillé</w:t>
-      </w:r>
-      <w:proofErr w:type="spellEnd"/>
-      <w:r>
-        <w:rPr>
-          <w:lang w:val="en-US"/>
-        </w:rPr>
-        <w:t xml:space="preserve"> les notions de</w:t>
+      <w:r>
+        <w:rPr>
+          <w:lang w:val="en-US"/>
+        </w:rPr>
+        <w:t>travaillé les notions de</w:t>
       </w:r>
       <w:r>
         <w:rPr>
@@ -400,19 +313,11 @@
           <w:lang w:val="en-US"/>
         </w:rPr>
       </w:pPr>
-      <w:proofErr w:type="spellStart"/>
-      <w:r>
-        <w:rPr>
-          <w:lang w:val="en-US"/>
-        </w:rPr>
-        <w:t>box-sizing:border-box</w:t>
-      </w:r>
-      <w:proofErr w:type="spellEnd"/>
-      <w:r>
-        <w:rPr>
-          <w:lang w:val="en-US"/>
-        </w:rPr>
-        <w:t> (to in</w:t>
+      <w:r>
+        <w:rPr>
+          <w:lang w:val="en-US"/>
+        </w:rPr>
+        <w:t>box-sizing:border-box (to in</w:t>
       </w:r>
       <w:r>
         <w:rPr>
@@ -460,66 +365,10 @@
         </w:numPr>
       </w:pPr>
       <w:r>
-        <w:t>pseudo-</w:t>
-      </w:r>
-      <w:proofErr w:type="spellStart"/>
-      <w:r>
-        <w:t>e</w:t>
-      </w:r>
-      <w:r>
-        <w:t>lements</w:t>
-      </w:r>
-      <w:proofErr w:type="spellEnd"/>
-      <w:r>
-        <w:t> ::</w:t>
-      </w:r>
-      <w:proofErr w:type="spellStart"/>
-      <w:r>
-        <w:t>before</w:t>
-      </w:r>
-      <w:proofErr w:type="spellEnd"/>
-      <w:r>
-        <w:t xml:space="preserve"> et ::</w:t>
-      </w:r>
-      <w:proofErr w:type="spellStart"/>
-      <w:r>
-        <w:t>after</w:t>
-      </w:r>
-      <w:proofErr w:type="spellEnd"/>
-      <w:r>
-        <w:t xml:space="preserve">  (à ne pas confondre avec les pseudo-classes comme :</w:t>
-      </w:r>
-      <w:proofErr w:type="spellStart"/>
-      <w:r>
-        <w:t>hover</w:t>
-      </w:r>
-      <w:proofErr w:type="spellEnd"/>
-      <w:r>
-        <w:t>). Pseudo-</w:t>
-      </w:r>
-      <w:proofErr w:type="spellStart"/>
-      <w:r>
-        <w:t>elements</w:t>
-      </w:r>
-      <w:proofErr w:type="spellEnd"/>
-      <w:r>
-        <w:t xml:space="preserve"> </w:t>
-      </w:r>
-      <w:proofErr w:type="spellStart"/>
-      <w:r>
-        <w:t>create</w:t>
-      </w:r>
-      <w:proofErr w:type="spellEnd"/>
-      <w:r>
-        <w:t xml:space="preserve"> new </w:t>
-      </w:r>
-      <w:proofErr w:type="spellStart"/>
-      <w:r>
-        <w:t>elements</w:t>
-      </w:r>
-      <w:proofErr w:type="spellEnd"/>
-      <w:r>
-        <w:t xml:space="preserve"> in the DOM.</w:t>
+        <w:t>pseudo-e</w:t>
+      </w:r>
+      <w:r>
+        <w:t>lements ::before et ::after  (à ne pas confondre avec les pseudo-classes comme :hover). Pseudo-elements create new elements in the DOM.</w:t>
       </w:r>
     </w:p>
     <w:p>
@@ -563,63 +412,7 @@
         </w:numPr>
       </w:pPr>
       <w:r>
-        <w:t>finalisé étape 3 &lt;</w:t>
-      </w:r>
-      <w:proofErr w:type="spellStart"/>
-      <w:r>
-        <w:t>nav</w:t>
-      </w:r>
-      <w:proofErr w:type="spellEnd"/>
-      <w:r>
-        <w:t xml:space="preserve">&gt; (HTML+CSS) : intégré la barre de navigation, le logo et les liens, utilisé </w:t>
-      </w:r>
-      <w:proofErr w:type="spellStart"/>
-      <w:r>
-        <w:t>Flexbox</w:t>
-      </w:r>
-      <w:proofErr w:type="spellEnd"/>
-      <w:r>
-        <w:t xml:space="preserve"> pour tout positionner en ligne horizontale, utilisé </w:t>
-      </w:r>
-      <w:proofErr w:type="spellStart"/>
-      <w:r>
-        <w:t>justify</w:t>
-      </w:r>
-      <w:proofErr w:type="spellEnd"/>
-      <w:r>
-        <w:t xml:space="preserve">-content : </w:t>
-      </w:r>
-      <w:proofErr w:type="spellStart"/>
-      <w:r>
-        <w:t>space</w:t>
-      </w:r>
-      <w:proofErr w:type="spellEnd"/>
-      <w:r>
-        <w:t xml:space="preserve"> </w:t>
-      </w:r>
-      <w:proofErr w:type="spellStart"/>
-      <w:r>
-        <w:t>between</w:t>
-      </w:r>
-      <w:proofErr w:type="spellEnd"/>
-      <w:r>
-        <w:t xml:space="preserve"> pour éloigner le logo des liens, et modifié les marges/</w:t>
-      </w:r>
-      <w:proofErr w:type="spellStart"/>
-      <w:r>
-        <w:t>padding</w:t>
-      </w:r>
-      <w:proofErr w:type="spellEnd"/>
-      <w:r>
-        <w:t xml:space="preserve">. rajouté les </w:t>
-      </w:r>
-      <w:proofErr w:type="spellStart"/>
-      <w:r>
-        <w:t>hover</w:t>
-      </w:r>
-      <w:proofErr w:type="spellEnd"/>
-      <w:r>
-        <w:t xml:space="preserve">. </w:t>
+        <w:t xml:space="preserve">finalisé étape 3 &lt;nav&gt; (HTML+CSS) : intégré la barre de navigation, le logo et les liens, utilisé Flexbox pour tout positionner en ligne horizontale, utilisé justify-content : space between pour éloigner le logo des liens, et modifié les marges/padding. rajouté les hover. </w:t>
       </w:r>
     </w:p>
     <w:p>
@@ -631,23 +424,7 @@
         </w:numPr>
       </w:pPr>
       <w:r>
-        <w:t xml:space="preserve">Géré un bug avec mon </w:t>
-      </w:r>
-      <w:proofErr w:type="spellStart"/>
-      <w:r>
-        <w:t>repo</w:t>
-      </w:r>
-      <w:proofErr w:type="spellEnd"/>
-      <w:r>
-        <w:t xml:space="preserve"> (j’avais pas utilisé le bon dossier comme </w:t>
-      </w:r>
-      <w:proofErr w:type="spellStart"/>
-      <w:r>
-        <w:t>origin</w:t>
-      </w:r>
-      <w:proofErr w:type="spellEnd"/>
-      <w:r>
-        <w:t xml:space="preserve">), effectué le premier commit/push. </w:t>
+        <w:t xml:space="preserve">Géré un bug avec mon repo (j’avais pas utilisé le bon dossier comme origin), effectué le premier commit/push. </w:t>
       </w:r>
       <w:r>
         <w:t>Mon repo est maintenant public</w:t>
@@ -684,15 +461,7 @@
       </w:pPr>
       <w:r>
         <w:lastRenderedPageBreak/>
-        <w:t>Intégré la barre de recherche. J’ai notamment utilisé les valeurs « </w:t>
-      </w:r>
-      <w:proofErr w:type="spellStart"/>
-      <w:r>
-        <w:t>inherit</w:t>
-      </w:r>
-      <w:proofErr w:type="spellEnd"/>
-      <w:r>
-        <w:t xml:space="preserve"> » pour que les enfants du container récupèrent les mêmes attributs appliqués à leur parent. </w:t>
+        <w:t xml:space="preserve">Intégré la barre de recherche. J’ai notamment utilisé les valeurs « inherit » pour que les enfants du container récupèrent les mêmes attributs appliqués à leur parent. </w:t>
       </w:r>
     </w:p>
     <w:p>
@@ -704,39 +473,7 @@
         </w:numPr>
       </w:pPr>
       <w:r>
-        <w:t xml:space="preserve">J’ai également appliqué le </w:t>
-      </w:r>
-      <w:proofErr w:type="spellStart"/>
-      <w:r>
-        <w:t>shorthand</w:t>
-      </w:r>
-      <w:proofErr w:type="spellEnd"/>
-      <w:r>
-        <w:t xml:space="preserve"> </w:t>
-      </w:r>
-      <w:proofErr w:type="spellStart"/>
-      <w:r>
-        <w:t>flex</w:t>
-      </w:r>
-      <w:proofErr w:type="spellEnd"/>
-      <w:r>
-        <w:t xml:space="preserve"> </w:t>
-      </w:r>
-      <w:proofErr w:type="spellStart"/>
-      <w:r>
-        <w:t>grow</w:t>
-      </w:r>
-      <w:proofErr w:type="spellEnd"/>
-      <w:r>
-        <w:t xml:space="preserve"> </w:t>
-      </w:r>
-      <w:proofErr w:type="spellStart"/>
-      <w:r>
-        <w:t>shrink</w:t>
-      </w:r>
-      <w:proofErr w:type="spellEnd"/>
-      <w:r>
-        <w:t xml:space="preserve"> basis pour gérer le</w:t>
+        <w:t>J’ai également appliqué le shorthand flex grow shrink basis pour gérer le</w:t>
       </w:r>
       <w:r>
         <w:t xml:space="preserve">s tailles des différents éléments dans la barre. </w:t>
@@ -763,15 +500,7 @@
         </w:numPr>
       </w:pPr>
       <w:r>
-        <w:t xml:space="preserve">j’ai customisé les boutons des filtres et rajouté l’effet </w:t>
-      </w:r>
-      <w:proofErr w:type="spellStart"/>
-      <w:r>
-        <w:t>hover</w:t>
-      </w:r>
-      <w:proofErr w:type="spellEnd"/>
-      <w:r>
-        <w:t xml:space="preserve"> avec un petit peu de transparence pour </w:t>
+        <w:t xml:space="preserve">j’ai customisé les boutons des filtres et rajouté l’effet hover avec un petit peu de transparence pour </w:t>
       </w:r>
       <w:r>
         <w:t>atteindre</w:t>
@@ -795,15 +524,7 @@
         <w:t xml:space="preserve">é </w:t>
       </w:r>
       <w:r>
-        <w:t>l’</w:t>
-      </w:r>
-      <w:proofErr w:type="spellStart"/>
-      <w:r>
-        <w:t>icone</w:t>
-      </w:r>
-      <w:proofErr w:type="spellEnd"/>
-      <w:r>
-        <w:t xml:space="preserve"> </w:t>
+        <w:t xml:space="preserve">l’icone </w:t>
       </w:r>
       <w:r>
         <w:t xml:space="preserve">info </w:t>
@@ -812,23 +533,7 @@
         <w:t>dans le cercle</w:t>
       </w:r>
       <w:r>
-        <w:t>. Pour cela il a fallu mettre un display :</w:t>
-      </w:r>
-      <w:proofErr w:type="spellStart"/>
-      <w:r>
-        <w:t>flex</w:t>
-      </w:r>
-      <w:proofErr w:type="spellEnd"/>
-      <w:r>
-        <w:t xml:space="preserve"> pour l’</w:t>
-      </w:r>
-      <w:proofErr w:type="spellStart"/>
-      <w:r>
-        <w:t>icone</w:t>
-      </w:r>
-      <w:proofErr w:type="spellEnd"/>
-      <w:r>
-        <w:t xml:space="preserve"> aussi. </w:t>
+        <w:t xml:space="preserve">. Pour cela il a fallu mettre un display :flex pour l’icone aussi. </w:t>
       </w:r>
     </w:p>
     <w:p/>
@@ -856,35 +561,19 @@
         <w:t xml:space="preserve">J’ai commencé à travailler la section </w:t>
       </w:r>
       <w:r>
-        <w:t>« </w:t>
-      </w:r>
-      <w:proofErr w:type="spellStart"/>
-      <w:r>
-        <w:t>hebergements</w:t>
-      </w:r>
-      <w:proofErr w:type="spellEnd"/>
-      <w:r>
-        <w:t xml:space="preserve"> ». C’était simple car j’ai </w:t>
+        <w:t xml:space="preserve">« hebergements ». C’était simple car j’ai </w:t>
       </w:r>
       <w:r>
         <w:t xml:space="preserve">juste </w:t>
       </w:r>
       <w:r>
-        <w:t xml:space="preserve">copié le code qu’il y avait pour la section « populaires », donc c’était pas </w:t>
-      </w:r>
-      <w:proofErr w:type="spellStart"/>
-      <w:r>
-        <w:t>grand</w:t>
+        <w:t>copié le code qu’il y avait pour la section « populaires », donc c’était pas grand</w:t>
       </w:r>
       <w:r>
         <w:t xml:space="preserve"> </w:t>
       </w:r>
       <w:r>
-        <w:t>chose</w:t>
-      </w:r>
-      <w:proofErr w:type="spellEnd"/>
-      <w:r>
-        <w:t xml:space="preserve">. </w:t>
+        <w:t xml:space="preserve">chose. </w:t>
       </w:r>
     </w:p>
     <w:p>
@@ -896,15 +585,7 @@
         </w:numPr>
       </w:pPr>
       <w:r>
-        <w:t xml:space="preserve">j’ai fini avec un </w:t>
-      </w:r>
-      <w:proofErr w:type="spellStart"/>
-      <w:r>
-        <w:t>ptit</w:t>
-      </w:r>
-      <w:proofErr w:type="spellEnd"/>
-      <w:r>
-        <w:t xml:space="preserve"> git commit/push </w:t>
+        <w:t>j’ai fini avec un ptit git commit/push </w:t>
       </w:r>
       <w:r>
         <w:rPr>
@@ -951,17 +632,87 @@
           <w:b/>
           <w:bCs/>
         </w:rPr>
-        <w:t xml:space="preserve">Etape 7 : arrangement des cartes </w:t>
-      </w:r>
-      <w:proofErr w:type="spellStart"/>
-      <w:r>
+        <w:t>Etape 7 : arrangement des cartes hebergement</w:t>
+      </w:r>
+    </w:p>
+    <w:p>
+      <w:pPr>
+        <w:pStyle w:val="Paragraphedeliste"/>
+        <w:numPr>
+          <w:ilvl w:val="1"/>
+          <w:numId w:val="8"/>
+        </w:numPr>
+      </w:pPr>
+      <w:r>
+        <w:t>J’ai trouvé une coquille qui m’empêchait de bien appliquer les styles sur la classe d’hébergements</w:t>
+      </w:r>
+    </w:p>
+    <w:p>
+      <w:pPr>
+        <w:pStyle w:val="Paragraphedeliste"/>
+        <w:numPr>
+          <w:ilvl w:val="1"/>
+          <w:numId w:val="8"/>
+        </w:numPr>
+      </w:pPr>
+      <w:r>
+        <w:t xml:space="preserve">j’ai changé le style des cartes, enlevé flex et appliqué grid, et ça a tout de suite tout résolu : en spécifiant : </w:t>
+      </w:r>
+    </w:p>
+    <w:p>
+      <w:pPr>
+        <w:pStyle w:val="Paragraphedeliste"/>
+        <w:numPr>
+          <w:ilvl w:val="2"/>
+          <w:numId w:val="8"/>
+        </w:numPr>
+        <w:rPr>
+          <w:color w:val="00B050"/>
+          <w:lang w:val="en-US"/>
+        </w:rPr>
+      </w:pPr>
+      <w:r>
+        <w:rPr>
+          <w:color w:val="00B050"/>
+          <w:lang w:val="en-US"/>
+        </w:rPr>
+        <w:t>grid-template-columns: repeat(auto-fit, minmax(250px, 1fr));</w:t>
+      </w:r>
+    </w:p>
+    <w:p>
+      <w:pPr>
+        <w:pStyle w:val="Paragraphedeliste"/>
+        <w:numPr>
+          <w:ilvl w:val="1"/>
+          <w:numId w:val="8"/>
+        </w:numPr>
+      </w:pPr>
+      <w:r>
+        <w:t>pour adapter automatiquement le n</w:t>
+      </w:r>
+      <w:r>
+        <w:t>ombre de colonnes à la taille du container, et en spécifiant une taille minmax (250px, 1fr) avec une mix d’unités relatives et absolues pour s’assurer que ce ne soit ni trop petit ni trop grand. plus besoin d’une media-query pour cette partie à l’avenir hehe</w:t>
+      </w:r>
+    </w:p>
+    <w:p>
+      <w:pPr>
+        <w:pStyle w:val="Paragraphedeliste"/>
+        <w:numPr>
+          <w:ilvl w:val="0"/>
+          <w:numId w:val="8"/>
+        </w:numPr>
         <w:rPr>
           <w:b/>
           <w:bCs/>
         </w:rPr>
-        <w:t>hebergement</w:t>
-      </w:r>
-      <w:proofErr w:type="spellEnd"/>
+      </w:pPr>
+      <w:r>
+        <w:rPr>
+          <w:b/>
+          <w:bCs/>
+        </w:rPr>
+        <w:t>Etape 8 : section « activités à marseille »</w:t>
+      </w:r>
     </w:p>
     <w:p>
       <w:pPr>
@@ -972,7 +723,24 @@
         </w:numPr>
       </w:pPr>
       <w:r>
-        <w:t>J’ai trouvé une coquille qui m’empêchait de bien appliquer les styles sur la classe d’hébergements</w:t>
+        <w:t xml:space="preserve">arrangé les cartes encore avec un </w:t>
+      </w:r>
+      <w:r>
+        <w:rPr>
+          <w:b/>
+          <w:bCs/>
+        </w:rPr>
+        <w:t>grid-template-columns : repeat</w:t>
+      </w:r>
+      <w:r>
+        <w:rPr>
+          <w:b/>
+          <w:bCs/>
+        </w:rPr>
+        <w:t xml:space="preserve"> ; </w:t>
+      </w:r>
+      <w:r>
+        <w:t xml:space="preserve">et j’ai arrangé le contenu des cartes avec display : flex. </w:t>
       </w:r>
     </w:p>
     <w:p>
@@ -984,43 +752,7 @@
         </w:numPr>
       </w:pPr>
       <w:r>
-        <w:t xml:space="preserve">j’ai changé le style des cartes, enlevé </w:t>
-      </w:r>
-      <w:proofErr w:type="spellStart"/>
-      <w:r>
-        <w:t>flex</w:t>
-      </w:r>
-      <w:proofErr w:type="spellEnd"/>
-      <w:r>
-        <w:t xml:space="preserve"> et appliqué </w:t>
-      </w:r>
-      <w:proofErr w:type="spellStart"/>
-      <w:r>
-        <w:t>grid</w:t>
-      </w:r>
-      <w:proofErr w:type="spellEnd"/>
-      <w:r>
-        <w:t xml:space="preserve">, et ça a tout de suite tout résolu : en spécifiant : </w:t>
-      </w:r>
-    </w:p>
-    <w:p>
-      <w:pPr>
-        <w:pStyle w:val="Paragraphedeliste"/>
-        <w:numPr>
-          <w:ilvl w:val="2"/>
-          <w:numId w:val="8"/>
-        </w:numPr>
-        <w:rPr>
-          <w:color w:val="00B050"/>
-          <w:lang w:val="en-US"/>
-        </w:rPr>
-      </w:pPr>
-      <w:r>
-        <w:rPr>
-          <w:color w:val="00B050"/>
-          <w:lang w:val="en-US"/>
-        </w:rPr>
-        <w:t>grid-template-columns: repeat(auto-fit, minmax(250px, 1fr));</w:t>
+        <w:t xml:space="preserve">J’ai créé une nouvelle classe de cartes : car propriétés de padding différentes des autres. J’ai également dû changer la classe du titre de ces cartes car bcp plus petit que les autres (j’ai opté pour un titre H4). </w:t>
       </w:r>
     </w:p>
     <w:p>
@@ -1032,32 +764,8 @@
         </w:numPr>
       </w:pPr>
       <w:r>
-        <w:t>pour adapter automatiquement le n</w:t>
-      </w:r>
-      <w:r>
-        <w:t xml:space="preserve">ombre de colonnes à la taille du container, et en spécifiant une taille </w:t>
-      </w:r>
-      <w:proofErr w:type="spellStart"/>
-      <w:r>
-        <w:t>minmax</w:t>
-      </w:r>
-      <w:proofErr w:type="spellEnd"/>
-      <w:r>
-        <w:t xml:space="preserve"> (250px, 1fr) avec une mix d’unités relatives et absolues pour s’assurer que ce ne soit ni trop petit ni trop grand. plus besoin d’une media-</w:t>
-      </w:r>
-      <w:proofErr w:type="spellStart"/>
-      <w:r>
-        <w:t>query</w:t>
-      </w:r>
-      <w:proofErr w:type="spellEnd"/>
-      <w:r>
-        <w:t xml:space="preserve"> pour cette partie à l’avenir </w:t>
-      </w:r>
-      <w:proofErr w:type="spellStart"/>
-      <w:r>
-        <w:t>hehe</w:t>
-      </w:r>
-      <w:proofErr w:type="spellEnd"/>
+        <w:t xml:space="preserve">Il a fallu utiliser un object-fit : cover pour pas obtenir le résultat souhaité au niveau de la taille des images. </w:t>
+      </w:r>
     </w:p>
     <w:p>
       <w:pPr>
@@ -1076,23 +784,7 @@
           <w:b/>
           <w:bCs/>
         </w:rPr>
-        <w:t xml:space="preserve">Etape 8 : section « activités à </w:t>
-      </w:r>
-      <w:proofErr w:type="spellStart"/>
-      <w:r>
-        <w:rPr>
-          <w:b/>
-          <w:bCs/>
-        </w:rPr>
-        <w:t>marseille</w:t>
-      </w:r>
-      <w:proofErr w:type="spellEnd"/>
-      <w:r>
-        <w:rPr>
-          <w:b/>
-          <w:bCs/>
-        </w:rPr>
-        <w:t> »</w:t>
+        <w:t xml:space="preserve">Etape 9 : le footer ! </w:t>
       </w:r>
     </w:p>
     <w:p>
@@ -1104,50 +796,7 @@
         </w:numPr>
       </w:pPr>
       <w:r>
-        <w:t xml:space="preserve">arrangé les cartes encore avec un </w:t>
-      </w:r>
-      <w:proofErr w:type="spellStart"/>
-      <w:r>
-        <w:rPr>
-          <w:b/>
-          <w:bCs/>
-        </w:rPr>
-        <w:t>grid-template-columns</w:t>
-      </w:r>
-      <w:proofErr w:type="spellEnd"/>
-      <w:r>
-        <w:rPr>
-          <w:b/>
-          <w:bCs/>
-        </w:rPr>
-        <w:t xml:space="preserve"> : </w:t>
-      </w:r>
-      <w:proofErr w:type="spellStart"/>
-      <w:r>
-        <w:rPr>
-          <w:b/>
-          <w:bCs/>
-        </w:rPr>
-        <w:t>repeat</w:t>
-      </w:r>
-      <w:proofErr w:type="spellEnd"/>
-      <w:r>
-        <w:rPr>
-          <w:b/>
-          <w:bCs/>
-        </w:rPr>
-        <w:t xml:space="preserve"> ; </w:t>
-      </w:r>
-      <w:r>
-        <w:t xml:space="preserve">et j’ai arrangé le contenu des cartes avec display : </w:t>
-      </w:r>
-      <w:proofErr w:type="spellStart"/>
-      <w:r>
-        <w:t>flex</w:t>
-      </w:r>
-      <w:proofErr w:type="spellEnd"/>
-      <w:r>
-        <w:t xml:space="preserve">. </w:t>
+        <w:t>J’ai créé trois sous-sections avec des H3 et des P (au lieu des listes pour éviter les problèmes d’indentation)</w:t>
       </w:r>
     </w:p>
     <w:p>
@@ -1159,15 +808,7 @@
         </w:numPr>
       </w:pPr>
       <w:r>
-        <w:t xml:space="preserve">J’ai créé une nouvelle classe de cartes : car propriétés de </w:t>
-      </w:r>
-      <w:proofErr w:type="spellStart"/>
-      <w:r>
-        <w:t>padding</w:t>
-      </w:r>
-      <w:proofErr w:type="spellEnd"/>
-      <w:r>
-        <w:t xml:space="preserve"> différentes des autres. J’ai également dû changer la classe du titre de ces cartes car bcp plus petit que les autres (j’ai opté pour un titre H4). </w:t>
+        <w:t xml:space="preserve">une fois de plus, j’ai trouvé cela plus simple de gérer le positionnement des éléments avec Grid. </w:t>
       </w:r>
     </w:p>
     <w:p>
@@ -1179,15 +820,10 @@
         </w:numPr>
       </w:pPr>
       <w:r>
-        <w:t xml:space="preserve">Il a fallu utiliser un </w:t>
-      </w:r>
-      <w:proofErr w:type="spellStart"/>
-      <w:r>
-        <w:t>object</w:t>
-      </w:r>
-      <w:proofErr w:type="spellEnd"/>
-      <w:r>
-        <w:t xml:space="preserve">-fit : cover pour pas obtenir le résultat souhaité au niveau de la taille des images. </w:t>
+        <w:t>chaque &lt;p&gt; était un</w:t>
+      </w:r>
+      <w:r>
+        <w:t xml:space="preserve"> lien &lt;a&gt; mais j’avais rétiré le text decoration de tous les liens de la page en haut du css (au niveau de la barre de navigation). </w:t>
       </w:r>
     </w:p>
     <w:p>
@@ -1199,97 +835,7 @@
         </w:numPr>
       </w:pPr>
       <w:r>
-        <w:t xml:space="preserve">Etape 9 : le </w:t>
-      </w:r>
-      <w:proofErr w:type="spellStart"/>
-      <w:r>
-        <w:t>footer</w:t>
-      </w:r>
-      <w:proofErr w:type="spellEnd"/>
-      <w:r>
-        <w:t xml:space="preserve"> ! </w:t>
-      </w:r>
-    </w:p>
-    <w:p>
-      <w:pPr>
-        <w:pStyle w:val="Paragraphedeliste"/>
-        <w:numPr>
-          <w:ilvl w:val="1"/>
-          <w:numId w:val="8"/>
-        </w:numPr>
-      </w:pPr>
-      <w:r>
-        <w:t>J’ai créé trois sous-sections</w:t>
-      </w:r>
-      <w:r>
-        <w:t xml:space="preserve"> avec des H3 et des P (au lieu des listes pour éviter les problèmes d’indentation)</w:t>
-      </w:r>
-    </w:p>
-    <w:p>
-      <w:pPr>
-        <w:pStyle w:val="Paragraphedeliste"/>
-        <w:numPr>
-          <w:ilvl w:val="1"/>
-          <w:numId w:val="8"/>
-        </w:numPr>
-      </w:pPr>
-      <w:r>
-        <w:t xml:space="preserve">une fois de plus, j’ai trouvé cela plus simple de gérer le positionnement des éléments avec </w:t>
-      </w:r>
-      <w:proofErr w:type="spellStart"/>
-      <w:r>
-        <w:t>Grid</w:t>
-      </w:r>
-      <w:proofErr w:type="spellEnd"/>
-      <w:r>
-        <w:t xml:space="preserve">. </w:t>
-      </w:r>
-    </w:p>
-    <w:p>
-      <w:pPr>
-        <w:pStyle w:val="Paragraphedeliste"/>
-        <w:numPr>
-          <w:ilvl w:val="1"/>
-          <w:numId w:val="8"/>
-        </w:numPr>
-      </w:pPr>
-      <w:r>
-        <w:t>chaque &lt;p&gt; était un</w:t>
-      </w:r>
-      <w:r>
-        <w:t xml:space="preserve"> lien &lt;a&gt; mais j’avais </w:t>
-      </w:r>
-      <w:proofErr w:type="spellStart"/>
-      <w:r>
-        <w:t>rétiré</w:t>
-      </w:r>
-      <w:proofErr w:type="spellEnd"/>
-      <w:r>
-        <w:t xml:space="preserve"> le </w:t>
-      </w:r>
-      <w:proofErr w:type="spellStart"/>
-      <w:r>
-        <w:t>text</w:t>
-      </w:r>
-      <w:proofErr w:type="spellEnd"/>
-      <w:r>
-        <w:t xml:space="preserve"> </w:t>
-      </w:r>
-      <w:proofErr w:type="spellStart"/>
-      <w:r>
-        <w:t>decoration</w:t>
-      </w:r>
-      <w:proofErr w:type="spellEnd"/>
-      <w:r>
-        <w:t xml:space="preserve"> de tous les liens de la page en haut du </w:t>
-      </w:r>
-      <w:proofErr w:type="spellStart"/>
-      <w:r>
-        <w:t>css</w:t>
-      </w:r>
-      <w:proofErr w:type="spellEnd"/>
-      <w:r>
-        <w:t xml:space="preserve"> (au niveau de la barre de navigation). </w:t>
+        <w:t>Vérification du code : HTML et CSS</w:t>
       </w:r>
     </w:p>
     <w:p>
@@ -1299,9 +845,30 @@
           <w:ilvl w:val="0"/>
           <w:numId w:val="8"/>
         </w:numPr>
-      </w:pPr>
-      <w:r>
-        <w:t>Vérification du code : HTML et CSS</w:t>
+        <w:rPr>
+          <w:lang w:val="en-US"/>
+        </w:rPr>
+      </w:pPr>
+      <w:r>
+        <w:rPr>
+          <w:lang w:val="en-US"/>
+        </w:rPr>
+        <w:t xml:space="preserve">Final git add/commit/push </w:t>
+      </w:r>
+    </w:p>
+    <w:p>
+      <w:pPr>
+        <w:pStyle w:val="Titre3"/>
+        <w:rPr>
+          <w:lang w:val="en-US"/>
+        </w:rPr>
+      </w:pPr>
+      <w:r>
+        <w:rPr>
+          <w:lang w:val="en-US"/>
+        </w:rPr>
+        <w:lastRenderedPageBreak/>
+        <w:t>15/04/2025</w:t>
       </w:r>
     </w:p>
     <w:p>
@@ -1309,37 +876,293 @@
         <w:pStyle w:val="Paragraphedeliste"/>
         <w:numPr>
           <w:ilvl w:val="0"/>
-          <w:numId w:val="8"/>
-        </w:numPr>
-        <w:rPr>
-          <w:lang w:val="en-US"/>
-        </w:rPr>
-      </w:pPr>
-      <w:r>
-        <w:rPr>
-          <w:lang w:val="en-US"/>
-        </w:rPr>
-        <w:t xml:space="preserve">Final git add/commit/push </w:t>
-      </w:r>
+          <w:numId w:val="11"/>
+        </w:numPr>
+        <w:rPr>
+          <w:color w:val="000000" w:themeColor="text1"/>
+          <w:lang w:val="en-US"/>
+        </w:rPr>
+      </w:pPr>
+      <w:r>
+        <w:rPr>
+          <w:color w:val="000000" w:themeColor="text1"/>
+          <w:lang w:val="en-US"/>
+        </w:rPr>
+        <w:t xml:space="preserve">Check why the second card in “activités a Marseille” is higher than the others!!! </w:t>
+      </w:r>
+    </w:p>
+    <w:p>
+      <w:pPr>
+        <w:pStyle w:val="Paragraphedeliste"/>
+        <w:numPr>
+          <w:ilvl w:val="1"/>
+          <w:numId w:val="11"/>
+        </w:numPr>
+        <w:rPr>
+          <w:lang w:val="en-US"/>
+        </w:rPr>
+      </w:pPr>
+      <w:r>
+        <w:rPr>
+          <w:lang w:val="en-US"/>
+        </w:rPr>
+        <w:t>solved it with min-max height</w:t>
+      </w:r>
+    </w:p>
+    <w:p>
+      <w:pPr>
+        <w:pStyle w:val="Paragraphedeliste"/>
+        <w:numPr>
+          <w:ilvl w:val="0"/>
+          <w:numId w:val="11"/>
+        </w:numPr>
+        <w:rPr>
+          <w:lang w:val="en-US"/>
+        </w:rPr>
+      </w:pPr>
+      <w:r>
+        <w:rPr>
+          <w:lang w:val="en-US"/>
+        </w:rPr>
+        <w:t>Check Note de synthèse site Booki, complete the site</w:t>
+      </w:r>
+    </w:p>
+    <w:p>
+      <w:pPr>
+        <w:pStyle w:val="Paragraphedeliste"/>
+        <w:numPr>
+          <w:ilvl w:val="1"/>
+          <w:numId w:val="11"/>
+        </w:numPr>
+        <w:rPr>
+          <w:lang w:val="en-US"/>
+        </w:rPr>
+      </w:pPr>
+      <w:r>
+        <w:rPr>
+          <w:lang w:val="en-US"/>
+        </w:rPr>
+        <w:t>added form around search bar</w:t>
+      </w:r>
+    </w:p>
+    <w:p>
+      <w:pPr>
+        <w:pStyle w:val="Paragraphedeliste"/>
+        <w:numPr>
+          <w:ilvl w:val="1"/>
+          <w:numId w:val="11"/>
+        </w:numPr>
+        <w:rPr>
+          <w:lang w:val="en-US"/>
+        </w:rPr>
+      </w:pPr>
+      <w:r>
+        <w:rPr>
+          <w:lang w:val="en-US"/>
+        </w:rPr>
+        <w:t xml:space="preserve">added internal link to </w:t>
+      </w:r>
+      <w:r>
+        <w:rPr>
+          <w:lang w:val="en-US"/>
+        </w:rPr>
+        <w:t>hebergements and activités section</w:t>
+      </w:r>
+    </w:p>
+    <w:p>
+      <w:pPr>
+        <w:pStyle w:val="Paragraphedeliste"/>
+        <w:numPr>
+          <w:ilvl w:val="0"/>
+          <w:numId w:val="11"/>
+        </w:numPr>
+        <w:rPr>
+          <w:lang w:val="en-US"/>
+        </w:rPr>
+      </w:pPr>
+      <w:r>
+        <w:rPr>
+          <w:lang w:val="en-US"/>
+        </w:rPr>
+        <w:t>Etape 10 mf!!!</w:t>
+      </w:r>
+    </w:p>
+    <w:p>
+      <w:pPr>
+        <w:pStyle w:val="Paragraphedeliste"/>
+        <w:numPr>
+          <w:ilvl w:val="1"/>
+          <w:numId w:val="11"/>
+        </w:numPr>
+      </w:pPr>
+      <w:r>
+        <w:t>la version desktop du site, pleinement fonctionnelle, se comportant  correctement de la résolution 1024 px à la résolution 1440 px.</w:t>
+      </w:r>
+      <w:r>
+        <w:t xml:space="preserve"> = fait</w:t>
+      </w:r>
+    </w:p>
+    <w:p>
+      <w:pPr>
+        <w:pStyle w:val="Paragraphedeliste"/>
+        <w:numPr>
+          <w:ilvl w:val="1"/>
+          <w:numId w:val="11"/>
+        </w:numPr>
+      </w:pPr>
+      <w:r>
+        <w:t xml:space="preserve">bosser sur la version tablette : </w:t>
+      </w:r>
+    </w:p>
+    <w:p>
+      <w:pPr>
+        <w:pStyle w:val="Paragraphedeliste"/>
+        <w:numPr>
+          <w:ilvl w:val="2"/>
+          <w:numId w:val="11"/>
+        </w:numPr>
+      </w:pPr>
+      <w:r>
+        <w:t>changing the placement of the hebergements &amp; Populaire sections</w:t>
+      </w:r>
+      <w:r>
+        <w:t xml:space="preserve"> = déjà fourni par le</w:t>
+      </w:r>
+      <w:r>
+        <w:t xml:space="preserve"> code OC</w:t>
+      </w:r>
+    </w:p>
+    <w:p>
+      <w:pPr>
+        <w:pStyle w:val="Paragraphedeliste"/>
+        <w:numPr>
+          <w:ilvl w:val="2"/>
+          <w:numId w:val="11"/>
+        </w:numPr>
+      </w:pPr>
+      <w:r>
+        <w:t xml:space="preserve">changer la taille des cartes activités </w:t>
+      </w:r>
+    </w:p>
+    <w:p>
+      <w:pPr>
+        <w:pStyle w:val="Paragraphedeliste"/>
+        <w:numPr>
+          <w:ilvl w:val="1"/>
+          <w:numId w:val="11"/>
+        </w:numPr>
+      </w:pPr>
+      <w:r>
+        <w:t xml:space="preserve">version mobile : </w:t>
+      </w:r>
+      <w:r>
+        <w:t>plein de problèmes</w:t>
+      </w:r>
+    </w:p>
+    <w:p>
+      <w:pPr>
+        <w:pStyle w:val="Paragraphedeliste"/>
+        <w:numPr>
+          <w:ilvl w:val="2"/>
+          <w:numId w:val="11"/>
+        </w:numPr>
+      </w:pPr>
+      <w:r>
+        <w:t xml:space="preserve">bordure du champ de saisi </w:t>
+      </w:r>
+      <w:r>
+        <w:t>soit </w:t>
+      </w:r>
+      <w:r>
+        <w:t>qui n’englobe pas le bouton de recherche</w:t>
+      </w:r>
+      <w:r>
+        <w:t xml:space="preserve">, soit il l’englobe mais on le voit du coup:/ jsais pas quoi faire </w:t>
+      </w:r>
+    </w:p>
+    <w:p>
+      <w:pPr>
+        <w:pStyle w:val="Paragraphedeliste"/>
+        <w:numPr>
+          <w:ilvl w:val="2"/>
+          <w:numId w:val="11"/>
+        </w:numPr>
+      </w:pPr>
+      <w:r>
+        <w:t>pour l’instant, j’ai mis une bordure qui englobe le tout et qui est visible meme en version desktop:/</w:t>
+      </w:r>
+    </w:p>
+    <w:p>
+      <w:pPr>
+        <w:pStyle w:val="Paragraphedeliste"/>
+        <w:numPr>
+          <w:ilvl w:val="2"/>
+          <w:numId w:val="11"/>
+        </w:numPr>
+      </w:pPr>
+      <w:r>
+        <w:t xml:space="preserve">le petit cercle avec l’incone d’info est encore trop petit </w:t>
+      </w:r>
+    </w:p>
+    <w:p>
+      <w:pPr>
+        <w:pStyle w:val="Paragraphedeliste"/>
+        <w:numPr>
+          <w:ilvl w:val="1"/>
+          <w:numId w:val="11"/>
+        </w:numPr>
+        <w:rPr>
+          <w:lang w:val="en-US"/>
+        </w:rPr>
+      </w:pPr>
+      <w:r>
+        <w:rPr>
+          <w:lang w:val="en-US"/>
+        </w:rPr>
+        <w:t>I finished the filter and</w:t>
+      </w:r>
+      <w:r>
+        <w:rPr>
+          <w:lang w:val="en-US"/>
+        </w:rPr>
+        <w:t xml:space="preserve"> info bars</w:t>
+      </w:r>
+    </w:p>
+    <w:p>
+      <w:pPr>
+        <w:pStyle w:val="Paragraphedeliste"/>
+        <w:numPr>
+          <w:ilvl w:val="1"/>
+          <w:numId w:val="11"/>
+        </w:numPr>
+        <w:rPr>
+          <w:lang w:val="en-US"/>
+        </w:rPr>
+      </w:pPr>
+      <w:r>
+        <w:rPr>
+          <w:lang w:val="en-US"/>
+        </w:rPr>
+        <w:t xml:space="preserve">I STRUGGLED ON GOD </w:t>
+      </w:r>
+    </w:p>
+    <w:p>
+      <w:pPr>
+        <w:rPr>
+          <w:lang w:val="en-US"/>
+        </w:rPr>
+      </w:pPr>
     </w:p>
     <w:p>
       <w:pPr>
         <w:pStyle w:val="Titre2"/>
       </w:pPr>
-      <w:proofErr w:type="spellStart"/>
-      <w:r>
-        <w:lastRenderedPageBreak/>
-        <w:t>Ongoing</w:t>
-      </w:r>
-      <w:proofErr w:type="spellEnd"/>
-      <w:r>
-        <w:t xml:space="preserve">- </w:t>
-      </w:r>
-      <w:proofErr w:type="spellStart"/>
+      <w:r>
+        <w:t xml:space="preserve">Ongoing- </w:t>
+      </w:r>
       <w:r>
         <w:t>Today</w:t>
       </w:r>
-      <w:proofErr w:type="spellEnd"/>
     </w:p>
     <w:p>
       <w:pPr>
@@ -1350,13 +1173,15 @@
         </w:numPr>
         <w:rPr>
           <w:highlight w:val="yellow"/>
+          <w:lang w:val="en-US"/>
         </w:rPr>
       </w:pPr>
       <w:r>
         <w:rPr>
           <w:highlight w:val="yellow"/>
-        </w:rPr>
-        <w:t>tout ce temps j’avais une coquille dans mes classes HTML et tout le bug était là !!! c’est réglé maintenant</w:t>
+          <w:lang w:val="en-US"/>
+        </w:rPr>
+        <w:t>TAKE A GOOD LOOK AT THE HEADER SECTION BEFORE MOVING ON TO THE REST OF THE MOBILE SITE</w:t>
       </w:r>
     </w:p>
     <w:p>
@@ -1383,39 +1208,7 @@
           <w:highlight w:val="yellow"/>
           <w:lang w:val="en-US"/>
         </w:rPr>
-        <w:t xml:space="preserve">he </w:t>
-      </w:r>
-      <w:proofErr w:type="spellStart"/>
-      <w:r>
-        <w:rPr>
-          <w:highlight w:val="yellow"/>
-          <w:lang w:val="en-US"/>
-        </w:rPr>
-        <w:t>css</w:t>
-      </w:r>
-      <w:proofErr w:type="spellEnd"/>
-      <w:r>
-        <w:rPr>
-          <w:highlight w:val="yellow"/>
-          <w:lang w:val="en-US"/>
-        </w:rPr>
-        <w:t xml:space="preserve"> given: ask </w:t>
-      </w:r>
-      <w:proofErr w:type="spellStart"/>
-      <w:r>
-        <w:rPr>
-          <w:highlight w:val="yellow"/>
-          <w:lang w:val="en-US"/>
-        </w:rPr>
-        <w:t>chatgpt</w:t>
-      </w:r>
-      <w:proofErr w:type="spellEnd"/>
-      <w:r>
-        <w:rPr>
-          <w:highlight w:val="yellow"/>
-          <w:lang w:val="en-US"/>
-        </w:rPr>
-        <w:t xml:space="preserve"> later for this </w:t>
+        <w:t xml:space="preserve">he css given: ask chatgpt later for this </w:t>
       </w:r>
     </w:p>
     <w:p>
@@ -1485,9 +1278,61 @@
           <w:sz w:val="21"/>
           <w:szCs w:val="21"/>
         </w:rPr>
-        <w:t>--main-</w:t>
-      </w:r>
-      <w:proofErr w:type="spellStart"/>
+        <w:t>--main-color</w:t>
+      </w:r>
+      <w:r>
+        <w:rPr>
+          <w:rFonts w:ascii="Consolas" w:eastAsia="Times New Roman" w:hAnsi="Consolas" w:cs="Times New Roman"/>
+          <w:color w:val="CCCCCC"/>
+          <w:sz w:val="21"/>
+          <w:szCs w:val="21"/>
+        </w:rPr>
+        <w:t xml:space="preserve">: </w:t>
+      </w:r>
+      <w:r>
+        <w:rPr>
+          <w:rFonts w:ascii="Consolas" w:eastAsia="Times New Roman" w:hAnsi="Consolas" w:cs="Times New Roman"/>
+          <w:color w:val="CE9178"/>
+          <w:sz w:val="21"/>
+          <w:szCs w:val="21"/>
+        </w:rPr>
+        <w:t>#0065FC</w:t>
+      </w:r>
+      <w:r>
+        <w:rPr>
+          <w:rFonts w:ascii="Consolas" w:eastAsia="Times New Roman" w:hAnsi="Consolas" w:cs="Times New Roman"/>
+          <w:color w:val="CCCCCC"/>
+          <w:sz w:val="21"/>
+          <w:szCs w:val="21"/>
+        </w:rPr>
+        <w:t>;</w:t>
+      </w:r>
+    </w:p>
+    <w:p>
+      <w:pPr>
+        <w:pStyle w:val="Paragraphedeliste"/>
+        <w:numPr>
+          <w:ilvl w:val="0"/>
+          <w:numId w:val="7"/>
+        </w:numPr>
+        <w:shd w:val="clear" w:color="auto" w:fill="1F1F1F"/>
+        <w:spacing w:after="0" w:line="285" w:lineRule="atLeast"/>
+        <w:rPr>
+          <w:rFonts w:ascii="Consolas" w:eastAsia="Times New Roman" w:hAnsi="Consolas" w:cs="Times New Roman"/>
+          <w:color w:val="CCCCCC"/>
+          <w:sz w:val="21"/>
+          <w:szCs w:val="21"/>
+        </w:rPr>
+      </w:pPr>
+      <w:r>
+        <w:rPr>
+          <w:rFonts w:ascii="Consolas" w:eastAsia="Times New Roman" w:hAnsi="Consolas" w:cs="Times New Roman"/>
+          <w:color w:val="CCCCCC"/>
+          <w:sz w:val="21"/>
+          <w:szCs w:val="21"/>
+        </w:rPr>
+        <w:t xml:space="preserve">    </w:t>
+      </w:r>
       <w:r>
         <w:rPr>
           <w:rFonts w:ascii="Consolas" w:eastAsia="Times New Roman" w:hAnsi="Consolas" w:cs="Times New Roman"/>
@@ -1495,9 +1340,8 @@
           <w:sz w:val="21"/>
           <w:szCs w:val="21"/>
         </w:rPr>
-        <w:t>color</w:t>
-      </w:r>
-      <w:proofErr w:type="spellEnd"/>
+        <w:t>--main-bg-color</w:t>
+      </w:r>
       <w:r>
         <w:rPr>
           <w:rFonts w:ascii="Consolas" w:eastAsia="Times New Roman" w:hAnsi="Consolas" w:cs="Times New Roman"/>
@@ -1514,7 +1358,7 @@
           <w:sz w:val="21"/>
           <w:szCs w:val="21"/>
         </w:rPr>
-        <w:t>#0065FC</w:t>
+        <w:t>#F2F2F2</w:t>
       </w:r>
       <w:r>
         <w:rPr>
@@ -1558,39 +1402,8 @@
           <w:sz w:val="21"/>
           <w:szCs w:val="21"/>
         </w:rPr>
-        <w:t>--main-</w:t>
-      </w:r>
-      <w:proofErr w:type="spellStart"/>
-      <w:r>
-        <w:rPr>
-          <w:rFonts w:ascii="Consolas" w:eastAsia="Times New Roman" w:hAnsi="Consolas" w:cs="Times New Roman"/>
-          <w:color w:val="9CDCFE"/>
-          <w:sz w:val="21"/>
-          <w:szCs w:val="21"/>
-        </w:rPr>
-        <w:t>bg</w:t>
-      </w:r>
-      <w:proofErr w:type="spellEnd"/>
-      <w:r>
-        <w:rPr>
-          <w:rFonts w:ascii="Consolas" w:eastAsia="Times New Roman" w:hAnsi="Consolas" w:cs="Times New Roman"/>
-          <w:color w:val="9CDCFE"/>
-          <w:sz w:val="21"/>
-          <w:szCs w:val="21"/>
-        </w:rPr>
-        <w:t>-</w:t>
-      </w:r>
-      <w:proofErr w:type="spellStart"/>
-      <w:r>
-        <w:rPr>
-          <w:rFonts w:ascii="Consolas" w:eastAsia="Times New Roman" w:hAnsi="Consolas" w:cs="Times New Roman"/>
-          <w:color w:val="9CDCFE"/>
-          <w:sz w:val="21"/>
-          <w:szCs w:val="21"/>
-        </w:rPr>
-        <w:t>color</w:t>
-      </w:r>
-      <w:proofErr w:type="spellEnd"/>
+        <w:t>--filter-bg-color</w:t>
+      </w:r>
       <w:r>
         <w:rPr>
           <w:rFonts w:ascii="Consolas" w:eastAsia="Times New Roman" w:hAnsi="Consolas" w:cs="Times New Roman"/>
@@ -1607,7 +1420,7 @@
           <w:sz w:val="21"/>
           <w:szCs w:val="21"/>
         </w:rPr>
-        <w:t>#F2F2F2</w:t>
+        <w:t>#DEEBFF</w:t>
       </w:r>
       <w:r>
         <w:rPr>
@@ -1642,97 +1455,24 @@
           <w:sz w:val="21"/>
           <w:szCs w:val="21"/>
         </w:rPr>
-        <w:t xml:space="preserve">    </w:t>
-      </w:r>
-      <w:r>
-        <w:rPr>
-          <w:rFonts w:ascii="Consolas" w:eastAsia="Times New Roman" w:hAnsi="Consolas" w:cs="Times New Roman"/>
-          <w:color w:val="9CDCFE"/>
-          <w:sz w:val="21"/>
-          <w:szCs w:val="21"/>
-        </w:rPr>
-        <w:t>--</w:t>
-      </w:r>
-      <w:proofErr w:type="spellStart"/>
-      <w:r>
-        <w:rPr>
-          <w:rFonts w:ascii="Consolas" w:eastAsia="Times New Roman" w:hAnsi="Consolas" w:cs="Times New Roman"/>
-          <w:color w:val="9CDCFE"/>
-          <w:sz w:val="21"/>
-          <w:szCs w:val="21"/>
-        </w:rPr>
-        <w:t>filter-bg-color</w:t>
-      </w:r>
-      <w:proofErr w:type="spellEnd"/>
-      <w:r>
+        <w:t>}</w:t>
+      </w:r>
+    </w:p>
+    <w:p>
+      <w:pPr>
+        <w:pStyle w:val="Paragraphedeliste"/>
+        <w:numPr>
+          <w:ilvl w:val="0"/>
+          <w:numId w:val="7"/>
+        </w:numPr>
+        <w:shd w:val="clear" w:color="auto" w:fill="1F1F1F"/>
+        <w:spacing w:after="0" w:line="285" w:lineRule="atLeast"/>
         <w:rPr>
           <w:rFonts w:ascii="Consolas" w:eastAsia="Times New Roman" w:hAnsi="Consolas" w:cs="Times New Roman"/>
           <w:color w:val="CCCCCC"/>
           <w:sz w:val="21"/>
           <w:szCs w:val="21"/>
         </w:rPr>
-        <w:t xml:space="preserve">: </w:t>
-      </w:r>
-      <w:r>
-        <w:rPr>
-          <w:rFonts w:ascii="Consolas" w:eastAsia="Times New Roman" w:hAnsi="Consolas" w:cs="Times New Roman"/>
-          <w:color w:val="CE9178"/>
-          <w:sz w:val="21"/>
-          <w:szCs w:val="21"/>
-        </w:rPr>
-        <w:t>#DEEBFF</w:t>
-      </w:r>
-      <w:r>
-        <w:rPr>
-          <w:rFonts w:ascii="Consolas" w:eastAsia="Times New Roman" w:hAnsi="Consolas" w:cs="Times New Roman"/>
-          <w:color w:val="CCCCCC"/>
-          <w:sz w:val="21"/>
-          <w:szCs w:val="21"/>
-        </w:rPr>
-        <w:t>;</w:t>
-      </w:r>
-    </w:p>
-    <w:p>
-      <w:pPr>
-        <w:pStyle w:val="Paragraphedeliste"/>
-        <w:numPr>
-          <w:ilvl w:val="0"/>
-          <w:numId w:val="7"/>
-        </w:numPr>
-        <w:shd w:val="clear" w:color="auto" w:fill="1F1F1F"/>
-        <w:spacing w:after="0" w:line="285" w:lineRule="atLeast"/>
-        <w:rPr>
-          <w:rFonts w:ascii="Consolas" w:eastAsia="Times New Roman" w:hAnsi="Consolas" w:cs="Times New Roman"/>
-          <w:color w:val="CCCCCC"/>
-          <w:sz w:val="21"/>
-          <w:szCs w:val="21"/>
-        </w:rPr>
-      </w:pPr>
-      <w:r>
-        <w:rPr>
-          <w:rFonts w:ascii="Consolas" w:eastAsia="Times New Roman" w:hAnsi="Consolas" w:cs="Times New Roman"/>
-          <w:color w:val="CCCCCC"/>
-          <w:sz w:val="21"/>
-          <w:szCs w:val="21"/>
-        </w:rPr>
-        <w:t>}</w:t>
-      </w:r>
-    </w:p>
-    <w:p>
-      <w:pPr>
-        <w:pStyle w:val="Paragraphedeliste"/>
-        <w:numPr>
-          <w:ilvl w:val="0"/>
-          <w:numId w:val="7"/>
-        </w:numPr>
-        <w:shd w:val="clear" w:color="auto" w:fill="1F1F1F"/>
-        <w:spacing w:after="0" w:line="285" w:lineRule="atLeast"/>
-        <w:rPr>
-          <w:rFonts w:ascii="Consolas" w:eastAsia="Times New Roman" w:hAnsi="Consolas" w:cs="Times New Roman"/>
-          <w:color w:val="CCCCCC"/>
-          <w:sz w:val="21"/>
-          <w:szCs w:val="21"/>
-        </w:rPr>
       </w:pPr>
     </w:p>
     <w:p>
@@ -1752,19 +1492,9 @@
       <w:pPr>
         <w:pStyle w:val="Titre2"/>
       </w:pPr>
-      <w:proofErr w:type="spellStart"/>
-      <w:r>
-        <w:t>Tomorrow</w:t>
-      </w:r>
-      <w:proofErr w:type="spellEnd"/>
-      <w:r>
-        <w:t>/</w:t>
-      </w:r>
-      <w:proofErr w:type="spellStart"/>
-      <w:r>
-        <w:t>Soon</w:t>
-      </w:r>
-      <w:proofErr w:type="spellEnd"/>
+      <w:r>
+        <w:t>Tomorrow/Soon</w:t>
+      </w:r>
     </w:p>
     <w:p>
       <w:pPr>
@@ -1775,6 +1505,18 @@
         </w:numPr>
       </w:pPr>
       <w:r>
+        <w:t>Etape 10 – responsive design</w:t>
+      </w:r>
+    </w:p>
+    <w:p>
+      <w:pPr>
+        <w:pStyle w:val="Paragraphedeliste"/>
+        <w:numPr>
+          <w:ilvl w:val="0"/>
+          <w:numId w:val="2"/>
+        </w:numPr>
+      </w:pPr>
+      <w:r>
         <w:t xml:space="preserve">Mobile version : </w:t>
       </w:r>
     </w:p>
@@ -1787,23 +1529,7 @@
         </w:numPr>
       </w:pPr>
       <w:r>
-        <w:t xml:space="preserve">penser à inclure la barre bleue sur le border </w:t>
-      </w:r>
-      <w:proofErr w:type="spellStart"/>
-      <w:r>
-        <w:t>bottom</w:t>
-      </w:r>
-      <w:proofErr w:type="spellEnd"/>
-      <w:r>
-        <w:t xml:space="preserve"> au lieu du border-top dans la </w:t>
-      </w:r>
-      <w:proofErr w:type="spellStart"/>
-      <w:r>
-        <w:t>nav</w:t>
-      </w:r>
-      <w:proofErr w:type="spellEnd"/>
-      <w:r>
-        <w:t xml:space="preserve"> bar</w:t>
+        <w:t>penser à inclure la barre bleue sur le border bottom au lieu du border-top dans la nav bar</w:t>
       </w:r>
     </w:p>
     <w:p>
@@ -1815,15 +1541,7 @@
         </w:numPr>
       </w:pPr>
       <w:r>
-        <w:t xml:space="preserve">penser à changer le texte « rechercher » dans la barre de recherche par une </w:t>
-      </w:r>
-      <w:proofErr w:type="spellStart"/>
-      <w:r>
-        <w:t>icone</w:t>
-      </w:r>
-      <w:proofErr w:type="spellEnd"/>
-      <w:r>
-        <w:t xml:space="preserve"> d’une loupe</w:t>
+        <w:t>penser à changer le texte « rechercher » dans la barre de recherche par une icone d’une loupe</w:t>
       </w:r>
     </w:p>
     <w:p>
@@ -1834,77 +1552,22 @@
           <w:numId w:val="2"/>
         </w:numPr>
       </w:pPr>
-      <w:proofErr w:type="spellStart"/>
-      <w:r>
-        <w:t>peut-etre</w:t>
-      </w:r>
-      <w:proofErr w:type="spellEnd"/>
-      <w:r>
-        <w:t xml:space="preserve"> changer le </w:t>
-      </w:r>
-      <w:proofErr w:type="spellStart"/>
-      <w:r>
-        <w:t>layout</w:t>
-      </w:r>
-      <w:proofErr w:type="spellEnd"/>
-      <w:r>
-        <w:t xml:space="preserve"> </w:t>
-      </w:r>
-      <w:proofErr w:type="spellStart"/>
-      <w:r>
-        <w:t>flex</w:t>
-      </w:r>
-      <w:proofErr w:type="spellEnd"/>
-      <w:r>
-        <w:t xml:space="preserve"> par un </w:t>
-      </w:r>
-      <w:proofErr w:type="spellStart"/>
-      <w:r>
-        <w:t>layout</w:t>
-      </w:r>
-      <w:proofErr w:type="spellEnd"/>
-      <w:r>
-        <w:t xml:space="preserve"> </w:t>
-      </w:r>
-      <w:proofErr w:type="spellStart"/>
-      <w:r>
-        <w:t>grid</w:t>
-      </w:r>
-      <w:proofErr w:type="spellEnd"/>
-      <w:r>
-        <w:t xml:space="preserve"> avec ce code : </w:t>
-      </w:r>
-    </w:p>
-    <w:p>
-      <w:pPr>
-        <w:rPr>
-          <w:lang w:val="en-US"/>
-        </w:rPr>
-      </w:pPr>
-    </w:p>
+      <w:r>
+        <w:t xml:space="preserve">peut-etre changer le layout flex par un layout grid avec ce code : </w:t>
+      </w:r>
+    </w:p>
+    <w:p/>
     <w:p>
       <w:pPr>
         <w:pStyle w:val="Paragraphedeliste"/>
         <w:ind w:left="1440"/>
-        <w:rPr>
-          <w:lang w:val="en-US"/>
-        </w:rPr>
-      </w:pPr>
-    </w:p>
-    <w:p>
-      <w:pPr>
-        <w:rPr>
-          <w:lang w:val="en-US"/>
-        </w:rPr>
-      </w:pPr>
-    </w:p>
+      </w:pPr>
+    </w:p>
+    <w:p/>
     <w:p>
       <w:pPr>
         <w:pStyle w:val="Paragraphedeliste"/>
         <w:ind w:left="1440"/>
-        <w:rPr>
-          <w:lang w:val="en-US"/>
-        </w:rPr>
       </w:pPr>
     </w:p>
     <w:p>
@@ -1936,34 +1599,10 @@
         </w:numPr>
       </w:pPr>
       <w:r>
-        <w:t xml:space="preserve">Sur OC : recommandé de commencer par la version Desktop. mais qu’en </w:t>
-      </w:r>
-      <w:proofErr w:type="spellStart"/>
-      <w:r>
-        <w:t>est il</w:t>
-      </w:r>
-      <w:proofErr w:type="spellEnd"/>
-      <w:r>
-        <w:t xml:space="preserve"> du </w:t>
-      </w:r>
-      <w:r>
-        <w:t>Mobile first responsive design : améliore le SEO (</w:t>
-      </w:r>
-      <w:proofErr w:type="spellStart"/>
-      <w:r>
-        <w:t>search</w:t>
-      </w:r>
-      <w:proofErr w:type="spellEnd"/>
-      <w:r>
-        <w:t xml:space="preserve"> engine </w:t>
-      </w:r>
-      <w:proofErr w:type="spellStart"/>
-      <w:r>
-        <w:t>optimization</w:t>
-      </w:r>
-      <w:proofErr w:type="spellEnd"/>
-      <w:r>
-        <w:t>/ optimisation pour les moteurs de recherche,) d’une page</w:t>
+        <w:t xml:space="preserve">Sur OC : recommandé de commencer par la version Desktop. mais qu’en est il du </w:t>
+      </w:r>
+      <w:r>
+        <w:t>Mobile first responsive design : améliore le SEO (search engine optimization/ optimisation pour les moteurs de recherche,) d’une page</w:t>
       </w:r>
       <w:r>
         <w:t xml:space="preserve"> ? </w:t>
@@ -1981,15 +1620,7 @@
         <w:t xml:space="preserve">sur OC : </w:t>
       </w:r>
       <w:r>
-        <w:t xml:space="preserve">Il est préférable d’utiliser des pixels plutôt que des pourcentages pour les valeurs des marges et des </w:t>
-      </w:r>
-      <w:proofErr w:type="spellStart"/>
-      <w:r>
-        <w:t>paddings</w:t>
-      </w:r>
-      <w:proofErr w:type="spellEnd"/>
-      <w:r>
-        <w:t>.</w:t>
+        <w:t>Il est préférable d’utiliser des pixels plutôt que des pourcentages pour les valeurs des marges et des paddings.</w:t>
       </w:r>
       <w:r>
         <w:t xml:space="preserve"> Pourquoi ? </w:t>
@@ -2018,48 +1649,11 @@
       <w:r>
         <w:t xml:space="preserve">je galère à espacer les cartes dans la section hébergements. le </w:t>
       </w:r>
-      <w:proofErr w:type="spellStart"/>
-      <w:r>
-        <w:t>justify</w:t>
-      </w:r>
-      <w:proofErr w:type="spellEnd"/>
-      <w:r>
-        <w:t xml:space="preserve">-content: </w:t>
-      </w:r>
-      <w:proofErr w:type="spellStart"/>
-      <w:r>
-        <w:t>space-between</w:t>
-      </w:r>
-      <w:proofErr w:type="spellEnd"/>
-      <w:r>
-        <w:t>;</w:t>
-      </w:r>
-      <w:r>
-        <w:t xml:space="preserve"> ne fait rien. J’ai </w:t>
-      </w:r>
-      <w:proofErr w:type="spellStart"/>
-      <w:r>
-        <w:t>du</w:t>
-      </w:r>
-      <w:proofErr w:type="spellEnd"/>
-      <w:r>
-        <w:t xml:space="preserve"> rajouter manuellement des marges, et ce, au niveau de l’élément &lt;a&gt; ! car aucune indication de gap etc. ne s’appliquait directement au </w:t>
-      </w:r>
-      <w:proofErr w:type="spellStart"/>
-      <w:r>
-        <w:t>child</w:t>
-      </w:r>
-      <w:proofErr w:type="spellEnd"/>
-      <w:r>
-        <w:t xml:space="preserve"> </w:t>
-      </w:r>
-      <w:proofErr w:type="spellStart"/>
-      <w:r>
-        <w:t>element</w:t>
-      </w:r>
-      <w:proofErr w:type="spellEnd"/>
-      <w:r>
-        <w:t xml:space="preserve">. </w:t>
+      <w:r>
+        <w:t>justify-content: space-between;</w:t>
+      </w:r>
+      <w:r>
+        <w:t xml:space="preserve"> ne fait rien. J’ai du rajouter manuellement des marges, et ce, au niveau de l’élément &lt;a&gt; ! car aucune indication de gap etc. ne s’appliquait directement au child element. </w:t>
       </w:r>
     </w:p>
     <w:p>
@@ -2082,13 +1676,8 @@
       <w:pPr>
         <w:pStyle w:val="Titre2"/>
       </w:pPr>
-      <w:proofErr w:type="spellStart"/>
-      <w:r>
-        <w:t>Later</w:t>
-      </w:r>
-      <w:proofErr w:type="spellEnd"/>
-      <w:r>
-        <w:t xml:space="preserve"> on</w:t>
+      <w:r>
+        <w:t>Later on</w:t>
       </w:r>
     </w:p>
     <w:p>
@@ -2393,6 +1982,119 @@
     </w:lvl>
   </w:abstractNum>
   <w:abstractNum w:abstractNumId="1" w15:restartNumberingAfterBreak="0">
+    <w:nsid w:val="22792E49"/>
+    <w:multiLevelType w:val="hybridMultilevel"/>
+    <w:tmpl w:val="C466F194"/>
+    <w:lvl w:ilvl="0" w:tplc="040C0001">
+      <w:start w:val="1"/>
+      <w:numFmt w:val="bullet"/>
+      <w:lvlText w:val=""/>
+      <w:lvlJc w:val="left"/>
+      <w:pPr>
+        <w:ind w:left="720" w:hanging="360"/>
+      </w:pPr>
+      <w:rPr>
+        <w:rFonts w:ascii="Symbol" w:hAnsi="Symbol" w:hint="default"/>
+      </w:rPr>
+    </w:lvl>
+    <w:lvl w:ilvl="1" w:tplc="040C0003">
+      <w:start w:val="1"/>
+      <w:numFmt w:val="bullet"/>
+      <w:lvlText w:val="o"/>
+      <w:lvlJc w:val="left"/>
+      <w:pPr>
+        <w:ind w:left="1440" w:hanging="360"/>
+      </w:pPr>
+      <w:rPr>
+        <w:rFonts w:ascii="Courier New" w:hAnsi="Courier New" w:cs="Courier New" w:hint="default"/>
+      </w:rPr>
+    </w:lvl>
+    <w:lvl w:ilvl="2" w:tplc="040C0005">
+      <w:start w:val="1"/>
+      <w:numFmt w:val="bullet"/>
+      <w:lvlText w:val=""/>
+      <w:lvlJc w:val="left"/>
+      <w:pPr>
+        <w:ind w:left="2160" w:hanging="360"/>
+      </w:pPr>
+      <w:rPr>
+        <w:rFonts w:ascii="Wingdings" w:hAnsi="Wingdings" w:hint="default"/>
+      </w:rPr>
+    </w:lvl>
+    <w:lvl w:ilvl="3" w:tplc="040C0001" w:tentative="1">
+      <w:start w:val="1"/>
+      <w:numFmt w:val="bullet"/>
+      <w:lvlText w:val=""/>
+      <w:lvlJc w:val="left"/>
+      <w:pPr>
+        <w:ind w:left="2880" w:hanging="360"/>
+      </w:pPr>
+      <w:rPr>
+        <w:rFonts w:ascii="Symbol" w:hAnsi="Symbol" w:hint="default"/>
+      </w:rPr>
+    </w:lvl>
+    <w:lvl w:ilvl="4" w:tplc="040C0003" w:tentative="1">
+      <w:start w:val="1"/>
+      <w:numFmt w:val="bullet"/>
+      <w:lvlText w:val="o"/>
+      <w:lvlJc w:val="left"/>
+      <w:pPr>
+        <w:ind w:left="3600" w:hanging="360"/>
+      </w:pPr>
+      <w:rPr>
+        <w:rFonts w:ascii="Courier New" w:hAnsi="Courier New" w:cs="Courier New" w:hint="default"/>
+      </w:rPr>
+    </w:lvl>
+    <w:lvl w:ilvl="5" w:tplc="040C0005" w:tentative="1">
+      <w:start w:val="1"/>
+      <w:numFmt w:val="bullet"/>
+      <w:lvlText w:val=""/>
+      <w:lvlJc w:val="left"/>
+      <w:pPr>
+        <w:ind w:left="4320" w:hanging="360"/>
+      </w:pPr>
+      <w:rPr>
+        <w:rFonts w:ascii="Wingdings" w:hAnsi="Wingdings" w:hint="default"/>
+      </w:rPr>
+    </w:lvl>
+    <w:lvl w:ilvl="6" w:tplc="040C0001" w:tentative="1">
+      <w:start w:val="1"/>
+      <w:numFmt w:val="bullet"/>
+      <w:lvlText w:val=""/>
+      <w:lvlJc w:val="left"/>
+      <w:pPr>
+        <w:ind w:left="5040" w:hanging="360"/>
+      </w:pPr>
+      <w:rPr>
+        <w:rFonts w:ascii="Symbol" w:hAnsi="Symbol" w:hint="default"/>
+      </w:rPr>
+    </w:lvl>
+    <w:lvl w:ilvl="7" w:tplc="040C0003" w:tentative="1">
+      <w:start w:val="1"/>
+      <w:numFmt w:val="bullet"/>
+      <w:lvlText w:val="o"/>
+      <w:lvlJc w:val="left"/>
+      <w:pPr>
+        <w:ind w:left="5760" w:hanging="360"/>
+      </w:pPr>
+      <w:rPr>
+        <w:rFonts w:ascii="Courier New" w:hAnsi="Courier New" w:cs="Courier New" w:hint="default"/>
+      </w:rPr>
+    </w:lvl>
+    <w:lvl w:ilvl="8" w:tplc="040C0005" w:tentative="1">
+      <w:start w:val="1"/>
+      <w:numFmt w:val="bullet"/>
+      <w:lvlText w:val=""/>
+      <w:lvlJc w:val="left"/>
+      <w:pPr>
+        <w:ind w:left="6480" w:hanging="360"/>
+      </w:pPr>
+      <w:rPr>
+        <w:rFonts w:ascii="Wingdings" w:hAnsi="Wingdings" w:hint="default"/>
+      </w:rPr>
+    </w:lvl>
+  </w:abstractNum>
+  <w:abstractNum w:abstractNumId="2" w15:restartNumberingAfterBreak="0">
     <w:nsid w:val="33655845"/>
     <w:multiLevelType w:val="hybridMultilevel"/>
     <w:tmpl w:val="3B06DBD2"/>
@@ -2505,7 +2207,7 @@
       </w:rPr>
     </w:lvl>
   </w:abstractNum>
-  <w:abstractNum w:abstractNumId="2" w15:restartNumberingAfterBreak="0">
+  <w:abstractNum w:abstractNumId="3" w15:restartNumberingAfterBreak="0">
     <w:nsid w:val="33F57B44"/>
     <w:multiLevelType w:val="hybridMultilevel"/>
     <w:tmpl w:val="7D9C4266"/>
@@ -2618,7 +2320,7 @@
       </w:rPr>
     </w:lvl>
   </w:abstractNum>
-  <w:abstractNum w:abstractNumId="3" w15:restartNumberingAfterBreak="0">
+  <w:abstractNum w:abstractNumId="4" w15:restartNumberingAfterBreak="0">
     <w:nsid w:val="34F13B6E"/>
     <w:multiLevelType w:val="hybridMultilevel"/>
     <w:tmpl w:val="42D43466"/>
@@ -2731,7 +2433,7 @@
       </w:rPr>
     </w:lvl>
   </w:abstractNum>
-  <w:abstractNum w:abstractNumId="4" w15:restartNumberingAfterBreak="0">
+  <w:abstractNum w:abstractNumId="5" w15:restartNumberingAfterBreak="0">
     <w:nsid w:val="48CE5D28"/>
     <w:multiLevelType w:val="hybridMultilevel"/>
     <w:tmpl w:val="1376DB46"/>
@@ -2844,7 +2546,7 @@
       </w:rPr>
     </w:lvl>
   </w:abstractNum>
-  <w:abstractNum w:abstractNumId="5" w15:restartNumberingAfterBreak="0">
+  <w:abstractNum w:abstractNumId="6" w15:restartNumberingAfterBreak="0">
     <w:nsid w:val="4B71651B"/>
     <w:multiLevelType w:val="hybridMultilevel"/>
     <w:tmpl w:val="14D0BCEC"/>
@@ -2957,7 +2659,7 @@
       </w:rPr>
     </w:lvl>
   </w:abstractNum>
-  <w:abstractNum w:abstractNumId="6" w15:restartNumberingAfterBreak="0">
+  <w:abstractNum w:abstractNumId="7" w15:restartNumberingAfterBreak="0">
     <w:nsid w:val="4BEF41B9"/>
     <w:multiLevelType w:val="hybridMultilevel"/>
     <w:tmpl w:val="44E0C2B4"/>
@@ -3070,7 +2772,7 @@
       </w:rPr>
     </w:lvl>
   </w:abstractNum>
-  <w:abstractNum w:abstractNumId="7" w15:restartNumberingAfterBreak="0">
+  <w:abstractNum w:abstractNumId="8" w15:restartNumberingAfterBreak="0">
     <w:nsid w:val="528A321C"/>
     <w:multiLevelType w:val="hybridMultilevel"/>
     <w:tmpl w:val="0F7EB190"/>
@@ -3183,7 +2885,7 @@
       </w:rPr>
     </w:lvl>
   </w:abstractNum>
-  <w:abstractNum w:abstractNumId="8" w15:restartNumberingAfterBreak="0">
+  <w:abstractNum w:abstractNumId="9" w15:restartNumberingAfterBreak="0">
     <w:nsid w:val="63283DCF"/>
     <w:multiLevelType w:val="hybridMultilevel"/>
     <w:tmpl w:val="D676206A"/>
@@ -3296,7 +2998,7 @@
       </w:rPr>
     </w:lvl>
   </w:abstractNum>
-  <w:abstractNum w:abstractNumId="9" w15:restartNumberingAfterBreak="0">
+  <w:abstractNum w:abstractNumId="10" w15:restartNumberingAfterBreak="0">
     <w:nsid w:val="7090094B"/>
     <w:multiLevelType w:val="hybridMultilevel"/>
     <w:tmpl w:val="77C64F22"/>
@@ -3410,34 +3112,37 @@
     </w:lvl>
   </w:abstractNum>
   <w:num w:numId="1">
+    <w:abstractNumId w:val="4"/>
+  </w:num>
+  <w:num w:numId="2">
     <w:abstractNumId w:val="3"/>
   </w:num>
-  <w:num w:numId="2">
+  <w:num w:numId="3">
+    <w:abstractNumId w:val="5"/>
+  </w:num>
+  <w:num w:numId="4">
     <w:abstractNumId w:val="2"/>
   </w:num>
-  <w:num w:numId="3">
-    <w:abstractNumId w:val="4"/>
-  </w:num>
-  <w:num w:numId="4">
-    <w:abstractNumId w:val="1"/>
-  </w:num>
   <w:num w:numId="5">
-    <w:abstractNumId w:val="6"/>
+    <w:abstractNumId w:val="7"/>
   </w:num>
   <w:num w:numId="6">
-    <w:abstractNumId w:val="9"/>
+    <w:abstractNumId w:val="10"/>
   </w:num>
   <w:num w:numId="7">
-    <w:abstractNumId w:val="8"/>
+    <w:abstractNumId w:val="9"/>
   </w:num>
   <w:num w:numId="8">
     <w:abstractNumId w:val="0"/>
   </w:num>
   <w:num w:numId="9">
-    <w:abstractNumId w:val="5"/>
+    <w:abstractNumId w:val="6"/>
   </w:num>
   <w:num w:numId="10">
-    <w:abstractNumId w:val="7"/>
+    <w:abstractNumId w:val="8"/>
+  </w:num>
+  <w:num w:numId="11">
+    <w:abstractNumId w:val="1"/>
   </w:num>
 </w:numbering>
 </file>
@@ -4006,6 +3711,74 @@
       <w:szCs w:val="24"/>
     </w:rPr>
   </w:style>
+  <w:style w:type="character" w:styleId="Marquedecommentaire">
+    <w:name w:val="annotation reference"/>
+    <w:basedOn w:val="Policepardfaut"/>
+    <w:uiPriority w:val="99"/>
+    <w:semiHidden/>
+    <w:unhideWhenUsed/>
+    <w:rsid w:val="00597D35"/>
+    <w:rPr>
+      <w:sz w:val="16"/>
+      <w:szCs w:val="16"/>
+    </w:rPr>
+  </w:style>
+  <w:style w:type="paragraph" w:styleId="Commentaire">
+    <w:name w:val="annotation text"/>
+    <w:basedOn w:val="Normal"/>
+    <w:link w:val="CommentaireCar"/>
+    <w:uiPriority w:val="99"/>
+    <w:semiHidden/>
+    <w:unhideWhenUsed/>
+    <w:rsid w:val="00597D35"/>
+    <w:pPr>
+      <w:spacing w:line="240" w:lineRule="auto"/>
+    </w:pPr>
+    <w:rPr>
+      <w:sz w:val="20"/>
+      <w:szCs w:val="20"/>
+    </w:rPr>
+  </w:style>
+  <w:style w:type="character" w:customStyle="1" w:styleId="CommentaireCar">
+    <w:name w:val="Commentaire Car"/>
+    <w:basedOn w:val="Policepardfaut"/>
+    <w:link w:val="Commentaire"/>
+    <w:uiPriority w:val="99"/>
+    <w:semiHidden/>
+    <w:rsid w:val="00597D35"/>
+    <w:rPr>
+      <w:sz w:val="20"/>
+      <w:szCs w:val="20"/>
+    </w:rPr>
+  </w:style>
+  <w:style w:type="paragraph" w:styleId="Objetducommentaire">
+    <w:name w:val="annotation subject"/>
+    <w:basedOn w:val="Commentaire"/>
+    <w:next w:val="Commentaire"/>
+    <w:link w:val="ObjetducommentaireCar"/>
+    <w:uiPriority w:val="99"/>
+    <w:semiHidden/>
+    <w:unhideWhenUsed/>
+    <w:rsid w:val="00597D35"/>
+    <w:rPr>
+      <w:b/>
+      <w:bCs/>
+    </w:rPr>
+  </w:style>
+  <w:style w:type="character" w:customStyle="1" w:styleId="ObjetducommentaireCar">
+    <w:name w:val="Objet du commentaire Car"/>
+    <w:basedOn w:val="CommentaireCar"/>
+    <w:link w:val="Objetducommentaire"/>
+    <w:uiPriority w:val="99"/>
+    <w:semiHidden/>
+    <w:rsid w:val="00597D35"/>
+    <w:rPr>
+      <w:b/>
+      <w:bCs/>
+      <w:sz w:val="20"/>
+      <w:szCs w:val="20"/>
+    </w:rPr>
+  </w:style>
 </w:styles>
 </file>
 

</xml_diff>

<commit_message>
finished the mobile version!
</commit_message>
<xml_diff>
--- a/Project 2-step-by-step.docx
+++ b/Project 2-step-by-step.docx
@@ -37,40 +37,43 @@
           <w:bCs/>
           <w:lang w:val="en-US"/>
         </w:rPr>
-        <w:t xml:space="preserve">Date de soutenance : </w:t>
-      </w:r>
+        <w:t xml:space="preserve">Date de </w:t>
+      </w:r>
+      <w:proofErr w:type="spellStart"/>
+      <w:proofErr w:type="gramStart"/>
       <w:r>
         <w:rPr>
           <w:b/>
           <w:bCs/>
           <w:lang w:val="en-US"/>
         </w:rPr>
-        <w:t>02</w:t>
-      </w:r>
+        <w:t>soutenance</w:t>
+      </w:r>
+      <w:proofErr w:type="spellEnd"/>
       <w:r>
         <w:rPr>
           <w:b/>
           <w:bCs/>
           <w:lang w:val="en-US"/>
         </w:rPr>
-        <w:t>/05/2025</w:t>
-      </w:r>
-    </w:p>
-    <w:p>
-      <w:pPr>
+        <w:t> :</w:t>
+      </w:r>
+      <w:proofErr w:type="gramEnd"/>
+      <w:r>
         <w:rPr>
           <w:b/>
           <w:bCs/>
           <w:lang w:val="en-US"/>
         </w:rPr>
-      </w:pPr>
+        <w:t xml:space="preserve"> </w:t>
+      </w:r>
       <w:r>
         <w:rPr>
           <w:b/>
           <w:bCs/>
           <w:lang w:val="en-US"/>
         </w:rPr>
-        <w:t xml:space="preserve">days till soutenance: </w:t>
+        <w:t>02</w:t>
       </w:r>
       <w:r>
         <w:rPr>
@@ -78,27 +81,80 @@
           <w:bCs/>
           <w:lang w:val="en-US"/>
         </w:rPr>
-        <w:t>1 week to finish maquettes, 1 week to prep soutenance</w:t>
-      </w:r>
-    </w:p>
-    <w:p>
-      <w:pPr>
-        <w:rPr>
-          <w:lang w:val="en-US"/>
-        </w:rPr>
-      </w:pPr>
+        <w:t>/05/2025</w:t>
+      </w:r>
     </w:p>
     <w:p>
       <w:pPr>
         <w:rPr>
           <w:b/>
           <w:bCs/>
+          <w:lang w:val="en-US"/>
         </w:rPr>
       </w:pPr>
       <w:r>
         <w:rPr>
           <w:b/>
           <w:bCs/>
+          <w:lang w:val="en-US"/>
+        </w:rPr>
+        <w:t xml:space="preserve">days till </w:t>
+      </w:r>
+      <w:proofErr w:type="spellStart"/>
+      <w:r>
+        <w:rPr>
+          <w:b/>
+          <w:bCs/>
+          <w:lang w:val="en-US"/>
+        </w:rPr>
+        <w:t>soutenance</w:t>
+      </w:r>
+      <w:proofErr w:type="spellEnd"/>
+      <w:r>
+        <w:rPr>
+          <w:b/>
+          <w:bCs/>
+          <w:lang w:val="en-US"/>
+        </w:rPr>
+        <w:t xml:space="preserve">: </w:t>
+      </w:r>
+      <w:r>
+        <w:rPr>
+          <w:b/>
+          <w:bCs/>
+          <w:lang w:val="en-US"/>
+        </w:rPr>
+        <w:t xml:space="preserve">1 week to finish maquettes, 1 week to prep </w:t>
+      </w:r>
+      <w:proofErr w:type="spellStart"/>
+      <w:r>
+        <w:rPr>
+          <w:b/>
+          <w:bCs/>
+          <w:lang w:val="en-US"/>
+        </w:rPr>
+        <w:t>soutenance</w:t>
+      </w:r>
+      <w:proofErr w:type="spellEnd"/>
+    </w:p>
+    <w:p>
+      <w:pPr>
+        <w:rPr>
+          <w:lang w:val="en-US"/>
+        </w:rPr>
+      </w:pPr>
+    </w:p>
+    <w:p>
+      <w:pPr>
+        <w:rPr>
+          <w:b/>
+          <w:bCs/>
+        </w:rPr>
+      </w:pPr>
+      <w:r>
+        <w:rPr>
+          <w:b/>
+          <w:bCs/>
         </w:rPr>
         <w:t xml:space="preserve">Objectif : </w:t>
       </w:r>
@@ -111,14 +167,27 @@
         <w:t>intégrer l'interface du site avec du code HTML et CSS</w:t>
       </w:r>
       <w:r>
-        <w:t xml:space="preserve"> sur la base de maquettes Figma, et m’assurer que le code correspond aux différentes tailles d’écran </w:t>
+        <w:t xml:space="preserve"> sur la base de maquettes </w:t>
+      </w:r>
+      <w:proofErr w:type="spellStart"/>
+      <w:r>
+        <w:t>Figma</w:t>
+      </w:r>
+      <w:proofErr w:type="spellEnd"/>
+      <w:r>
+        <w:t xml:space="preserve">, et m’assurer que le code correspond aux différentes tailles d’écran </w:t>
       </w:r>
       <w:r>
         <w:t xml:space="preserve">(mobile, tablette, desktop, large desktop) </w:t>
       </w:r>
       <w:r>
-        <w:t>pour un design RESPONSIVE</w:t>
-      </w:r>
+        <w:t xml:space="preserve">pour </w:t>
+      </w:r>
+      <w:proofErr w:type="gramStart"/>
+      <w:r>
+        <w:t>un design RESPONSIVE</w:t>
+      </w:r>
+      <w:proofErr w:type="gramEnd"/>
     </w:p>
     <w:p>
       <w:pPr>
@@ -129,9 +198,11 @@
       <w:pPr>
         <w:pStyle w:val="Titre2"/>
       </w:pPr>
+      <w:proofErr w:type="spellStart"/>
       <w:r>
         <w:t>Done</w:t>
       </w:r>
+      <w:proofErr w:type="spellEnd"/>
     </w:p>
     <w:p/>
     <w:p>
@@ -170,7 +241,15 @@
         <w:t>Etape 1 du projet</w:t>
       </w:r>
       <w:r>
-        <w:t> : cloné projet, création et initialisation du répo, mise en place de mon environnement de dev</w:t>
+        <w:t xml:space="preserve"> : cloné projet, création et initialisation du </w:t>
+      </w:r>
+      <w:proofErr w:type="spellStart"/>
+      <w:r>
+        <w:t>répo</w:t>
+      </w:r>
+      <w:proofErr w:type="spellEnd"/>
+      <w:r>
+        <w:t>, mise en place de mon environnement de dev</w:t>
       </w:r>
     </w:p>
     <w:p>
@@ -236,7 +315,15 @@
         <w:t>Visionnage</w:t>
       </w:r>
       <w:r>
-        <w:t xml:space="preserve"> cours FreeCodeCamp sur responsive design</w:t>
+        <w:t xml:space="preserve"> cours </w:t>
+      </w:r>
+      <w:proofErr w:type="spellStart"/>
+      <w:r>
+        <w:t>FreeCodeCamp</w:t>
+      </w:r>
+      <w:proofErr w:type="spellEnd"/>
+      <w:r>
+        <w:t xml:space="preserve"> sur responsive design</w:t>
       </w:r>
     </w:p>
     <w:p>
@@ -251,8 +338,13 @@
         <w:t>E</w:t>
       </w:r>
       <w:r>
-        <w:t>xos sur le responsive design FreeCodeCamp</w:t>
-      </w:r>
+        <w:t xml:space="preserve">xos sur le responsive design </w:t>
+      </w:r>
+      <w:proofErr w:type="spellStart"/>
+      <w:r>
+        <w:t>FreeCodeCamp</w:t>
+      </w:r>
+      <w:proofErr w:type="spellEnd"/>
     </w:p>
     <w:p>
       <w:pPr>
@@ -265,11 +357,19 @@
           <w:lang w:val="en-US"/>
         </w:rPr>
       </w:pPr>
-      <w:r>
-        <w:rPr>
-          <w:lang w:val="en-US"/>
-        </w:rPr>
-        <w:t>travaillé les notions de</w:t>
+      <w:proofErr w:type="spellStart"/>
+      <w:r>
+        <w:rPr>
+          <w:lang w:val="en-US"/>
+        </w:rPr>
+        <w:t>travaillé</w:t>
+      </w:r>
+      <w:proofErr w:type="spellEnd"/>
+      <w:r>
+        <w:rPr>
+          <w:lang w:val="en-US"/>
+        </w:rPr>
+        <w:t xml:space="preserve"> les notions de</w:t>
       </w:r>
       <w:r>
         <w:rPr>
@@ -313,11 +413,33 @@
           <w:lang w:val="en-US"/>
         </w:rPr>
       </w:pPr>
-      <w:r>
-        <w:rPr>
-          <w:lang w:val="en-US"/>
-        </w:rPr>
-        <w:t>box-sizing:border-box (to in</w:t>
+      <w:proofErr w:type="spellStart"/>
+      <w:r>
+        <w:rPr>
+          <w:lang w:val="en-US"/>
+        </w:rPr>
+        <w:t>box-</w:t>
+      </w:r>
+      <w:proofErr w:type="gramStart"/>
+      <w:r>
+        <w:rPr>
+          <w:lang w:val="en-US"/>
+        </w:rPr>
+        <w:t>sizing:border</w:t>
+      </w:r>
+      <w:proofErr w:type="gramEnd"/>
+      <w:r>
+        <w:rPr>
+          <w:lang w:val="en-US"/>
+        </w:rPr>
+        <w:t>-box</w:t>
+      </w:r>
+      <w:proofErr w:type="spellEnd"/>
+      <w:r>
+        <w:rPr>
+          <w:lang w:val="en-US"/>
+        </w:rPr>
+        <w:t> (to in</w:t>
       </w:r>
       <w:r>
         <w:rPr>
@@ -364,11 +486,72 @@
           <w:numId w:val="3"/>
         </w:numPr>
       </w:pPr>
-      <w:r>
-        <w:t>pseudo-e</w:t>
-      </w:r>
-      <w:r>
-        <w:t>lements ::before et ::after  (à ne pas confondre avec les pseudo-classes comme :hover). Pseudo-elements create new elements in the DOM.</w:t>
+      <w:proofErr w:type="gramStart"/>
+      <w:r>
+        <w:t>pseudo</w:t>
+      </w:r>
+      <w:proofErr w:type="gramEnd"/>
+      <w:r>
+        <w:t>-</w:t>
+      </w:r>
+      <w:proofErr w:type="spellStart"/>
+      <w:r>
+        <w:t>e</w:t>
+      </w:r>
+      <w:r>
+        <w:t>lements</w:t>
+      </w:r>
+      <w:proofErr w:type="spellEnd"/>
+      <w:r>
+        <w:t> ::</w:t>
+      </w:r>
+      <w:proofErr w:type="spellStart"/>
+      <w:r>
+        <w:t>before</w:t>
+      </w:r>
+      <w:proofErr w:type="spellEnd"/>
+      <w:r>
+        <w:t xml:space="preserve"> et ::</w:t>
+      </w:r>
+      <w:proofErr w:type="spellStart"/>
+      <w:r>
+        <w:t>after</w:t>
+      </w:r>
+      <w:proofErr w:type="spellEnd"/>
+      <w:r>
+        <w:t xml:space="preserve">  (à ne pas confondre avec les pseudo-classes comme :</w:t>
+      </w:r>
+      <w:proofErr w:type="spellStart"/>
+      <w:r>
+        <w:t>hover</w:t>
+      </w:r>
+      <w:proofErr w:type="spellEnd"/>
+      <w:r>
+        <w:t>). Pseudo-</w:t>
+      </w:r>
+      <w:proofErr w:type="spellStart"/>
+      <w:r>
+        <w:t>elements</w:t>
+      </w:r>
+      <w:proofErr w:type="spellEnd"/>
+      <w:r>
+        <w:t xml:space="preserve"> </w:t>
+      </w:r>
+      <w:proofErr w:type="spellStart"/>
+      <w:r>
+        <w:t>create</w:t>
+      </w:r>
+      <w:proofErr w:type="spellEnd"/>
+      <w:r>
+        <w:t xml:space="preserve"> new </w:t>
+      </w:r>
+      <w:proofErr w:type="spellStart"/>
+      <w:r>
+        <w:t>elements</w:t>
+      </w:r>
+      <w:proofErr w:type="spellEnd"/>
+      <w:r>
+        <w:t xml:space="preserve"> in the DOM.</w:t>
       </w:r>
     </w:p>
     <w:p>
@@ -399,8 +582,13 @@
           <w:numId w:val="4"/>
         </w:numPr>
       </w:pPr>
-      <w:r>
-        <w:t>continué le découpage de la maquette</w:t>
+      <w:proofErr w:type="gramStart"/>
+      <w:r>
+        <w:t>continué</w:t>
+      </w:r>
+      <w:proofErr w:type="gramEnd"/>
+      <w:r>
+        <w:t xml:space="preserve"> le découpage de la maquette</w:t>
       </w:r>
     </w:p>
     <w:p>
@@ -411,8 +599,77 @@
           <w:numId w:val="4"/>
         </w:numPr>
       </w:pPr>
-      <w:r>
-        <w:t xml:space="preserve">finalisé étape 3 &lt;nav&gt; (HTML+CSS) : intégré la barre de navigation, le logo et les liens, utilisé Flexbox pour tout positionner en ligne horizontale, utilisé justify-content : space between pour éloigner le logo des liens, et modifié les marges/padding. rajouté les hover. </w:t>
+      <w:proofErr w:type="gramStart"/>
+      <w:r>
+        <w:t>finalisé</w:t>
+      </w:r>
+      <w:proofErr w:type="gramEnd"/>
+      <w:r>
+        <w:t xml:space="preserve"> étape 3 &lt;</w:t>
+      </w:r>
+      <w:proofErr w:type="spellStart"/>
+      <w:r>
+        <w:t>nav</w:t>
+      </w:r>
+      <w:proofErr w:type="spellEnd"/>
+      <w:r>
+        <w:t xml:space="preserve">&gt; (HTML+CSS) : intégré la barre de navigation, le logo et les liens, utilisé </w:t>
+      </w:r>
+      <w:proofErr w:type="spellStart"/>
+      <w:r>
+        <w:t>Flexbox</w:t>
+      </w:r>
+      <w:proofErr w:type="spellEnd"/>
+      <w:r>
+        <w:t xml:space="preserve"> pour tout positionner en ligne horizontale, utilisé </w:t>
+      </w:r>
+      <w:proofErr w:type="spellStart"/>
+      <w:r>
+        <w:t>justify</w:t>
+      </w:r>
+      <w:proofErr w:type="spellEnd"/>
+      <w:r>
+        <w:t xml:space="preserve">-content : </w:t>
+      </w:r>
+      <w:proofErr w:type="spellStart"/>
+      <w:r>
+        <w:t>space</w:t>
+      </w:r>
+      <w:proofErr w:type="spellEnd"/>
+      <w:r>
+        <w:t xml:space="preserve"> </w:t>
+      </w:r>
+      <w:proofErr w:type="spellStart"/>
+      <w:r>
+        <w:t>between</w:t>
+      </w:r>
+      <w:proofErr w:type="spellEnd"/>
+      <w:r>
+        <w:t xml:space="preserve"> pour éloigner le logo des liens, et modifié les marges/</w:t>
+      </w:r>
+      <w:proofErr w:type="spellStart"/>
+      <w:r>
+        <w:t>padding</w:t>
+      </w:r>
+      <w:proofErr w:type="spellEnd"/>
+      <w:r>
+        <w:t xml:space="preserve">. </w:t>
+      </w:r>
+      <w:proofErr w:type="gramStart"/>
+      <w:r>
+        <w:t>rajouté</w:t>
+      </w:r>
+      <w:proofErr w:type="gramEnd"/>
+      <w:r>
+        <w:t xml:space="preserve"> les </w:t>
+      </w:r>
+      <w:proofErr w:type="spellStart"/>
+      <w:r>
+        <w:t>hover</w:t>
+      </w:r>
+      <w:proofErr w:type="spellEnd"/>
+      <w:r>
+        <w:t xml:space="preserve">. </w:t>
       </w:r>
     </w:p>
     <w:p>
@@ -424,7 +681,31 @@
         </w:numPr>
       </w:pPr>
       <w:r>
-        <w:t xml:space="preserve">Géré un bug avec mon repo (j’avais pas utilisé le bon dossier comme origin), effectué le premier commit/push. </w:t>
+        <w:t xml:space="preserve">Géré un bug avec mon </w:t>
+      </w:r>
+      <w:proofErr w:type="spellStart"/>
+      <w:r>
+        <w:t>repo</w:t>
+      </w:r>
+      <w:proofErr w:type="spellEnd"/>
+      <w:r>
+        <w:t xml:space="preserve"> (</w:t>
+      </w:r>
+      <w:proofErr w:type="gramStart"/>
+      <w:r>
+        <w:t>j’avais pas</w:t>
+      </w:r>
+      <w:proofErr w:type="gramEnd"/>
+      <w:r>
+        <w:t xml:space="preserve"> utilisé le bon dossier comme </w:t>
+      </w:r>
+      <w:proofErr w:type="spellStart"/>
+      <w:r>
+        <w:t>origin</w:t>
+      </w:r>
+      <w:proofErr w:type="spellEnd"/>
+      <w:r>
+        <w:t xml:space="preserve">), effectué le premier commit/push. </w:t>
       </w:r>
       <w:r>
         <w:t>Mon repo est maintenant public</w:t>
@@ -461,7 +742,15 @@
       </w:pPr>
       <w:r>
         <w:lastRenderedPageBreak/>
-        <w:t xml:space="preserve">Intégré la barre de recherche. J’ai notamment utilisé les valeurs « inherit » pour que les enfants du container récupèrent les mêmes attributs appliqués à leur parent. </w:t>
+        <w:t>Intégré la barre de recherche. J’ai notamment utilisé les valeurs « </w:t>
+      </w:r>
+      <w:proofErr w:type="spellStart"/>
+      <w:r>
+        <w:t>inherit</w:t>
+      </w:r>
+      <w:proofErr w:type="spellEnd"/>
+      <w:r>
+        <w:t xml:space="preserve"> » pour que les enfants du container récupèrent les mêmes attributs appliqués à leur parent. </w:t>
       </w:r>
     </w:p>
     <w:p>
@@ -473,7 +762,39 @@
         </w:numPr>
       </w:pPr>
       <w:r>
-        <w:t>J’ai également appliqué le shorthand flex grow shrink basis pour gérer le</w:t>
+        <w:t xml:space="preserve">J’ai également appliqué le </w:t>
+      </w:r>
+      <w:proofErr w:type="spellStart"/>
+      <w:r>
+        <w:t>shorthand</w:t>
+      </w:r>
+      <w:proofErr w:type="spellEnd"/>
+      <w:r>
+        <w:t xml:space="preserve"> </w:t>
+      </w:r>
+      <w:proofErr w:type="spellStart"/>
+      <w:r>
+        <w:t>flex</w:t>
+      </w:r>
+      <w:proofErr w:type="spellEnd"/>
+      <w:r>
+        <w:t xml:space="preserve"> </w:t>
+      </w:r>
+      <w:proofErr w:type="spellStart"/>
+      <w:r>
+        <w:t>grow</w:t>
+      </w:r>
+      <w:proofErr w:type="spellEnd"/>
+      <w:r>
+        <w:t xml:space="preserve"> </w:t>
+      </w:r>
+      <w:proofErr w:type="spellStart"/>
+      <w:r>
+        <w:t>shrink</w:t>
+      </w:r>
+      <w:proofErr w:type="spellEnd"/>
+      <w:r>
+        <w:t xml:space="preserve"> basis pour gérer le</w:t>
       </w:r>
       <w:r>
         <w:t xml:space="preserve">s tailles des différents éléments dans la barre. </w:t>
@@ -487,8 +808,13 @@
           <w:numId w:val="5"/>
         </w:numPr>
       </w:pPr>
-      <w:r>
-        <w:t>intégré la loupe qui apparaîtra dans la version mobile (avec display :none pour l’instant)</w:t>
+      <w:proofErr w:type="gramStart"/>
+      <w:r>
+        <w:t>intégré</w:t>
+      </w:r>
+      <w:proofErr w:type="gramEnd"/>
+      <w:r>
+        <w:t xml:space="preserve"> la loupe qui apparaîtra dans la version mobile (avec display :none pour l’instant)</w:t>
       </w:r>
     </w:p>
     <w:p>
@@ -499,8 +825,21 @@
           <w:numId w:val="5"/>
         </w:numPr>
       </w:pPr>
-      <w:r>
-        <w:t xml:space="preserve">j’ai customisé les boutons des filtres et rajouté l’effet hover avec un petit peu de transparence pour </w:t>
+      <w:proofErr w:type="gramStart"/>
+      <w:r>
+        <w:t>j’ai</w:t>
+      </w:r>
+      <w:proofErr w:type="gramEnd"/>
+      <w:r>
+        <w:t xml:space="preserve"> customisé les boutons des filtres et rajouté l’effet </w:t>
+      </w:r>
+      <w:proofErr w:type="spellStart"/>
+      <w:r>
+        <w:t>hover</w:t>
+      </w:r>
+      <w:proofErr w:type="spellEnd"/>
+      <w:r>
+        <w:t xml:space="preserve"> avec un petit peu de transparence pour </w:t>
       </w:r>
       <w:r>
         <w:t>atteindre</w:t>
@@ -517,14 +856,27 @@
           <w:numId w:val="5"/>
         </w:numPr>
       </w:pPr>
-      <w:r>
-        <w:t>j’ai centr</w:t>
+      <w:proofErr w:type="gramStart"/>
+      <w:r>
+        <w:t>j’ai</w:t>
+      </w:r>
+      <w:proofErr w:type="gramEnd"/>
+      <w:r>
+        <w:t xml:space="preserve"> centr</w:t>
       </w:r>
       <w:r>
         <w:t xml:space="preserve">é </w:t>
       </w:r>
       <w:r>
-        <w:t xml:space="preserve">l’icone </w:t>
+        <w:t>l’</w:t>
+      </w:r>
+      <w:proofErr w:type="spellStart"/>
+      <w:r>
+        <w:t>icone</w:t>
+      </w:r>
+      <w:proofErr w:type="spellEnd"/>
+      <w:r>
+        <w:t xml:space="preserve"> </w:t>
       </w:r>
       <w:r>
         <w:t xml:space="preserve">info </w:t>
@@ -533,7 +885,28 @@
         <w:t>dans le cercle</w:t>
       </w:r>
       <w:r>
-        <w:t xml:space="preserve">. Pour cela il a fallu mettre un display :flex pour l’icone aussi. </w:t>
+        <w:t>. Pour cela il a fallu mettre un display</w:t>
+      </w:r>
+      <w:proofErr w:type="gramStart"/>
+      <w:r>
+        <w:t> :</w:t>
+      </w:r>
+      <w:proofErr w:type="spellStart"/>
+      <w:r>
+        <w:t>flex</w:t>
+      </w:r>
+      <w:proofErr w:type="spellEnd"/>
+      <w:proofErr w:type="gramEnd"/>
+      <w:r>
+        <w:t xml:space="preserve"> pour l’</w:t>
+      </w:r>
+      <w:proofErr w:type="spellStart"/>
+      <w:r>
+        <w:t>icone</w:t>
+      </w:r>
+      <w:proofErr w:type="spellEnd"/>
+      <w:r>
+        <w:t xml:space="preserve"> aussi. </w:t>
       </w:r>
     </w:p>
     <w:p/>
@@ -561,19 +934,43 @@
         <w:t xml:space="preserve">J’ai commencé à travailler la section </w:t>
       </w:r>
       <w:r>
-        <w:t xml:space="preserve">« hebergements ». C’était simple car j’ai </w:t>
+        <w:t>« </w:t>
+      </w:r>
+      <w:proofErr w:type="spellStart"/>
+      <w:r>
+        <w:t>hebergements</w:t>
+      </w:r>
+      <w:proofErr w:type="spellEnd"/>
+      <w:r>
+        <w:t xml:space="preserve"> ». C’était simple car j’ai </w:t>
       </w:r>
       <w:r>
         <w:t xml:space="preserve">juste </w:t>
       </w:r>
       <w:r>
-        <w:t>copié le code qu’il y avait pour la section « populaires », donc c’était pas grand</w:t>
-      </w:r>
+        <w:t xml:space="preserve">copié le code qu’il y avait pour la section « populaires », donc </w:t>
+      </w:r>
+      <w:proofErr w:type="gramStart"/>
+      <w:r>
+        <w:t>c’était pas</w:t>
+      </w:r>
+      <w:proofErr w:type="gramEnd"/>
       <w:r>
         <w:t xml:space="preserve"> </w:t>
       </w:r>
-      <w:r>
-        <w:t xml:space="preserve">chose. </w:t>
+      <w:proofErr w:type="spellStart"/>
+      <w:r>
+        <w:t>grand</w:t>
+      </w:r>
+      <w:r>
+        <w:t xml:space="preserve"> </w:t>
+      </w:r>
+      <w:r>
+        <w:t>chose</w:t>
+      </w:r>
+      <w:proofErr w:type="spellEnd"/>
+      <w:r>
+        <w:t xml:space="preserve">. </w:t>
       </w:r>
     </w:p>
     <w:p>
@@ -584,8 +981,21 @@
           <w:numId w:val="5"/>
         </w:numPr>
       </w:pPr>
-      <w:r>
-        <w:t>j’ai fini avec un ptit git commit/push </w:t>
+      <w:proofErr w:type="gramStart"/>
+      <w:r>
+        <w:t>j’ai</w:t>
+      </w:r>
+      <w:proofErr w:type="gramEnd"/>
+      <w:r>
+        <w:t xml:space="preserve"> fini avec un </w:t>
+      </w:r>
+      <w:proofErr w:type="spellStart"/>
+      <w:r>
+        <w:t>ptit</w:t>
+      </w:r>
+      <w:proofErr w:type="spellEnd"/>
+      <w:r>
+        <w:t xml:space="preserve"> git commit/push </w:t>
       </w:r>
       <w:r>
         <w:rPr>
@@ -632,8 +1042,17 @@
           <w:b/>
           <w:bCs/>
         </w:rPr>
-        <w:t>Etape 7 : arrangement des cartes hebergement</w:t>
-      </w:r>
+        <w:t xml:space="preserve">Etape 7 : arrangement des cartes </w:t>
+      </w:r>
+      <w:proofErr w:type="spellStart"/>
+      <w:r>
+        <w:rPr>
+          <w:b/>
+          <w:bCs/>
+        </w:rPr>
+        <w:t>hebergement</w:t>
+      </w:r>
+      <w:proofErr w:type="spellEnd"/>
     </w:p>
     <w:p>
       <w:pPr>
@@ -655,8 +1074,29 @@
           <w:numId w:val="8"/>
         </w:numPr>
       </w:pPr>
-      <w:r>
-        <w:t xml:space="preserve">j’ai changé le style des cartes, enlevé flex et appliqué grid, et ça a tout de suite tout résolu : en spécifiant : </w:t>
+      <w:proofErr w:type="gramStart"/>
+      <w:r>
+        <w:t>j’ai</w:t>
+      </w:r>
+      <w:proofErr w:type="gramEnd"/>
+      <w:r>
+        <w:t xml:space="preserve"> changé le style des cartes, enlevé </w:t>
+      </w:r>
+      <w:proofErr w:type="spellStart"/>
+      <w:r>
+        <w:t>flex</w:t>
+      </w:r>
+      <w:proofErr w:type="spellEnd"/>
+      <w:r>
+        <w:t xml:space="preserve"> et appliqué </w:t>
+      </w:r>
+      <w:proofErr w:type="spellStart"/>
+      <w:r>
+        <w:t>grid</w:t>
+      </w:r>
+      <w:proofErr w:type="spellEnd"/>
+      <w:r>
+        <w:t xml:space="preserve">, et ça a tout de suite tout résolu : en spécifiant : </w:t>
       </w:r>
     </w:p>
     <w:p>
@@ -676,7 +1116,23 @@
           <w:color w:val="00B050"/>
           <w:lang w:val="en-US"/>
         </w:rPr>
-        <w:t>grid-template-columns: repeat(auto-fit, minmax(250px, 1fr));</w:t>
+        <w:t xml:space="preserve">grid-template-columns: </w:t>
+      </w:r>
+      <w:proofErr w:type="gramStart"/>
+      <w:r>
+        <w:rPr>
+          <w:color w:val="00B050"/>
+          <w:lang w:val="en-US"/>
+        </w:rPr>
+        <w:t>repeat(</w:t>
+      </w:r>
+      <w:proofErr w:type="gramEnd"/>
+      <w:r>
+        <w:rPr>
+          <w:color w:val="00B050"/>
+          <w:lang w:val="en-US"/>
+        </w:rPr>
+        <w:t>auto-fit, minmax(250px, 1fr));</w:t>
       </w:r>
     </w:p>
     <w:p>
@@ -687,12 +1143,46 @@
           <w:numId w:val="8"/>
         </w:numPr>
       </w:pPr>
-      <w:r>
-        <w:t>pour adapter automatiquement le n</w:t>
-      </w:r>
-      <w:r>
-        <w:t>ombre de colonnes à la taille du container, et en spécifiant une taille minmax (250px, 1fr) avec une mix d’unités relatives et absolues pour s’assurer que ce ne soit ni trop petit ni trop grand. plus besoin d’une media-query pour cette partie à l’avenir hehe</w:t>
-      </w:r>
+      <w:proofErr w:type="gramStart"/>
+      <w:r>
+        <w:t>pour</w:t>
+      </w:r>
+      <w:proofErr w:type="gramEnd"/>
+      <w:r>
+        <w:t xml:space="preserve"> adapter automatiquement le n</w:t>
+      </w:r>
+      <w:r>
+        <w:t xml:space="preserve">ombre de colonnes à la taille du container, et en spécifiant une taille </w:t>
+      </w:r>
+      <w:proofErr w:type="spellStart"/>
+      <w:r>
+        <w:t>minmax</w:t>
+      </w:r>
+      <w:proofErr w:type="spellEnd"/>
+      <w:r>
+        <w:t xml:space="preserve"> (250px, 1fr) avec une mix d’unités relatives et absolues pour s’assurer que ce ne soit ni trop petit ni trop grand. </w:t>
+      </w:r>
+      <w:proofErr w:type="gramStart"/>
+      <w:r>
+        <w:t>plus</w:t>
+      </w:r>
+      <w:proofErr w:type="gramEnd"/>
+      <w:r>
+        <w:t xml:space="preserve"> besoin d’une media-</w:t>
+      </w:r>
+      <w:proofErr w:type="spellStart"/>
+      <w:r>
+        <w:t>query</w:t>
+      </w:r>
+      <w:proofErr w:type="spellEnd"/>
+      <w:r>
+        <w:t xml:space="preserve"> pour cette partie à l’avenir </w:t>
+      </w:r>
+      <w:proofErr w:type="spellStart"/>
+      <w:r>
+        <w:t>hehe</w:t>
+      </w:r>
+      <w:proofErr w:type="spellEnd"/>
     </w:p>
     <w:p>
       <w:pPr>
@@ -711,7 +1201,23 @@
           <w:b/>
           <w:bCs/>
         </w:rPr>
-        <w:t>Etape 8 : section « activités à marseille »</w:t>
+        <w:t xml:space="preserve">Etape 8 : section « activités à </w:t>
+      </w:r>
+      <w:proofErr w:type="spellStart"/>
+      <w:r>
+        <w:rPr>
+          <w:b/>
+          <w:bCs/>
+        </w:rPr>
+        <w:t>marseille</w:t>
+      </w:r>
+      <w:proofErr w:type="spellEnd"/>
+      <w:r>
+        <w:rPr>
+          <w:b/>
+          <w:bCs/>
+        </w:rPr>
+        <w:t> »</w:t>
       </w:r>
     </w:p>
     <w:p>
@@ -722,25 +1228,56 @@
           <w:numId w:val="8"/>
         </w:numPr>
       </w:pPr>
-      <w:r>
-        <w:t xml:space="preserve">arrangé les cartes encore avec un </w:t>
-      </w:r>
+      <w:proofErr w:type="gramStart"/>
+      <w:r>
+        <w:t>arrangé</w:t>
+      </w:r>
+      <w:proofErr w:type="gramEnd"/>
+      <w:r>
+        <w:t xml:space="preserve"> les cartes encore avec un </w:t>
+      </w:r>
+      <w:proofErr w:type="spellStart"/>
       <w:r>
         <w:rPr>
           <w:b/>
           <w:bCs/>
         </w:rPr>
-        <w:t>grid-template-columns : repeat</w:t>
-      </w:r>
+        <w:t>grid-template-columns</w:t>
+      </w:r>
+      <w:proofErr w:type="spellEnd"/>
       <w:r>
         <w:rPr>
           <w:b/>
           <w:bCs/>
         </w:rPr>
+        <w:t xml:space="preserve"> : </w:t>
+      </w:r>
+      <w:proofErr w:type="spellStart"/>
+      <w:r>
+        <w:rPr>
+          <w:b/>
+          <w:bCs/>
+        </w:rPr>
+        <w:t>repeat</w:t>
+      </w:r>
+      <w:proofErr w:type="spellEnd"/>
+      <w:r>
+        <w:rPr>
+          <w:b/>
+          <w:bCs/>
+        </w:rPr>
         <w:t xml:space="preserve"> ; </w:t>
       </w:r>
       <w:r>
-        <w:t xml:space="preserve">et j’ai arrangé le contenu des cartes avec display : flex. </w:t>
+        <w:t xml:space="preserve">et j’ai arrangé le contenu des cartes avec display : </w:t>
+      </w:r>
+      <w:proofErr w:type="spellStart"/>
+      <w:r>
+        <w:t>flex</w:t>
+      </w:r>
+      <w:proofErr w:type="spellEnd"/>
+      <w:r>
+        <w:t xml:space="preserve">. </w:t>
       </w:r>
     </w:p>
     <w:p>
@@ -752,7 +1289,15 @@
         </w:numPr>
       </w:pPr>
       <w:r>
-        <w:t xml:space="preserve">J’ai créé une nouvelle classe de cartes : car propriétés de padding différentes des autres. J’ai également dû changer la classe du titre de ces cartes car bcp plus petit que les autres (j’ai opté pour un titre H4). </w:t>
+        <w:t xml:space="preserve">J’ai créé une nouvelle classe de cartes : car propriétés de </w:t>
+      </w:r>
+      <w:proofErr w:type="spellStart"/>
+      <w:r>
+        <w:t>padding</w:t>
+      </w:r>
+      <w:proofErr w:type="spellEnd"/>
+      <w:r>
+        <w:t xml:space="preserve"> différentes des autres. J’ai également dû changer la classe du titre de ces cartes car bcp plus petit que les autres (j’ai opté pour un titre H4). </w:t>
       </w:r>
     </w:p>
     <w:p>
@@ -764,7 +1309,15 @@
         </w:numPr>
       </w:pPr>
       <w:r>
-        <w:t xml:space="preserve">Il a fallu utiliser un object-fit : cover pour pas obtenir le résultat souhaité au niveau de la taille des images. </w:t>
+        <w:t xml:space="preserve">Il a fallu utiliser un </w:t>
+      </w:r>
+      <w:proofErr w:type="spellStart"/>
+      <w:r>
+        <w:t>object</w:t>
+      </w:r>
+      <w:proofErr w:type="spellEnd"/>
+      <w:r>
+        <w:t xml:space="preserve">-fit : cover pour pas obtenir le résultat souhaité au niveau de la taille des images. </w:t>
       </w:r>
     </w:p>
     <w:p>
@@ -784,7 +1337,23 @@
           <w:b/>
           <w:bCs/>
         </w:rPr>
-        <w:t xml:space="preserve">Etape 9 : le footer ! </w:t>
+        <w:t xml:space="preserve">Etape 9 : le </w:t>
+      </w:r>
+      <w:proofErr w:type="spellStart"/>
+      <w:r>
+        <w:rPr>
+          <w:b/>
+          <w:bCs/>
+        </w:rPr>
+        <w:t>footer</w:t>
+      </w:r>
+      <w:proofErr w:type="spellEnd"/>
+      <w:r>
+        <w:rPr>
+          <w:b/>
+          <w:bCs/>
+        </w:rPr>
+        <w:t xml:space="preserve"> ! </w:t>
       </w:r>
     </w:p>
     <w:p>
@@ -807,8 +1376,21 @@
           <w:numId w:val="8"/>
         </w:numPr>
       </w:pPr>
-      <w:r>
-        <w:t xml:space="preserve">une fois de plus, j’ai trouvé cela plus simple de gérer le positionnement des éléments avec Grid. </w:t>
+      <w:proofErr w:type="gramStart"/>
+      <w:r>
+        <w:t>une</w:t>
+      </w:r>
+      <w:proofErr w:type="gramEnd"/>
+      <w:r>
+        <w:t xml:space="preserve"> fois de plus, j’ai trouvé cela plus simple de gérer le positionnement des éléments avec </w:t>
+      </w:r>
+      <w:proofErr w:type="spellStart"/>
+      <w:r>
+        <w:t>Grid</w:t>
+      </w:r>
+      <w:proofErr w:type="spellEnd"/>
+      <w:r>
+        <w:t xml:space="preserve">. </w:t>
       </w:r>
     </w:p>
     <w:p>
@@ -819,11 +1401,48 @@
           <w:numId w:val="8"/>
         </w:numPr>
       </w:pPr>
-      <w:r>
-        <w:t>chaque &lt;p&gt; était un</w:t>
-      </w:r>
-      <w:r>
-        <w:t xml:space="preserve"> lien &lt;a&gt; mais j’avais rétiré le text decoration de tous les liens de la page en haut du css (au niveau de la barre de navigation). </w:t>
+      <w:proofErr w:type="gramStart"/>
+      <w:r>
+        <w:t>chaque</w:t>
+      </w:r>
+      <w:proofErr w:type="gramEnd"/>
+      <w:r>
+        <w:t xml:space="preserve"> &lt;p&gt; était un</w:t>
+      </w:r>
+      <w:r>
+        <w:t xml:space="preserve"> lien &lt;a&gt; mais j’avais </w:t>
+      </w:r>
+      <w:proofErr w:type="spellStart"/>
+      <w:r>
+        <w:t>rétiré</w:t>
+      </w:r>
+      <w:proofErr w:type="spellEnd"/>
+      <w:r>
+        <w:t xml:space="preserve"> le </w:t>
+      </w:r>
+      <w:proofErr w:type="spellStart"/>
+      <w:r>
+        <w:t>text</w:t>
+      </w:r>
+      <w:proofErr w:type="spellEnd"/>
+      <w:r>
+        <w:t xml:space="preserve"> </w:t>
+      </w:r>
+      <w:proofErr w:type="spellStart"/>
+      <w:r>
+        <w:t>decoration</w:t>
+      </w:r>
+      <w:proofErr w:type="spellEnd"/>
+      <w:r>
+        <w:t xml:space="preserve"> de tous les liens de la page en haut du </w:t>
+      </w:r>
+      <w:proofErr w:type="spellStart"/>
+      <w:r>
+        <w:t>css</w:t>
+      </w:r>
+      <w:proofErr w:type="spellEnd"/>
+      <w:r>
+        <w:t xml:space="preserve"> (au niveau de la barre de navigation). </w:t>
       </w:r>
     </w:p>
     <w:p>
@@ -888,7 +1507,23 @@
           <w:color w:val="000000" w:themeColor="text1"/>
           <w:lang w:val="en-US"/>
         </w:rPr>
-        <w:t xml:space="preserve">Check why the second card in “activités a Marseille” is higher than the others!!! </w:t>
+        <w:t>Check why the second card in “</w:t>
+      </w:r>
+      <w:proofErr w:type="spellStart"/>
+      <w:r>
+        <w:rPr>
+          <w:color w:val="000000" w:themeColor="text1"/>
+          <w:lang w:val="en-US"/>
+        </w:rPr>
+        <w:t>activités</w:t>
+      </w:r>
+      <w:proofErr w:type="spellEnd"/>
+      <w:r>
+        <w:rPr>
+          <w:color w:val="000000" w:themeColor="text1"/>
+          <w:lang w:val="en-US"/>
+        </w:rPr>
+        <w:t xml:space="preserve"> a Marseille” is higher than the others!!! </w:t>
       </w:r>
     </w:p>
     <w:p>
@@ -924,7 +1559,35 @@
         <w:rPr>
           <w:lang w:val="en-US"/>
         </w:rPr>
-        <w:t>Check Note de synthèse site Booki, complete the site</w:t>
+        <w:t xml:space="preserve">Check Note de </w:t>
+      </w:r>
+      <w:proofErr w:type="spellStart"/>
+      <w:r>
+        <w:rPr>
+          <w:lang w:val="en-US"/>
+        </w:rPr>
+        <w:t>synthèse</w:t>
+      </w:r>
+      <w:proofErr w:type="spellEnd"/>
+      <w:r>
+        <w:rPr>
+          <w:lang w:val="en-US"/>
+        </w:rPr>
+        <w:t xml:space="preserve"> site </w:t>
+      </w:r>
+      <w:proofErr w:type="spellStart"/>
+      <w:r>
+        <w:rPr>
+          <w:lang w:val="en-US"/>
+        </w:rPr>
+        <w:t>Booki</w:t>
+      </w:r>
+      <w:proofErr w:type="spellEnd"/>
+      <w:r>
+        <w:rPr>
+          <w:lang w:val="en-US"/>
+        </w:rPr>
+        <w:t>, complete the site</w:t>
       </w:r>
     </w:p>
     <w:p>
@@ -962,11 +1625,33 @@
         </w:rPr>
         <w:t xml:space="preserve">added internal link to </w:t>
       </w:r>
-      <w:r>
-        <w:rPr>
-          <w:lang w:val="en-US"/>
-        </w:rPr>
-        <w:t>hebergements and activités section</w:t>
+      <w:proofErr w:type="spellStart"/>
+      <w:r>
+        <w:rPr>
+          <w:lang w:val="en-US"/>
+        </w:rPr>
+        <w:t>hebergements</w:t>
+      </w:r>
+      <w:proofErr w:type="spellEnd"/>
+      <w:r>
+        <w:rPr>
+          <w:lang w:val="en-US"/>
+        </w:rPr>
+        <w:t xml:space="preserve"> and </w:t>
+      </w:r>
+      <w:proofErr w:type="spellStart"/>
+      <w:r>
+        <w:rPr>
+          <w:lang w:val="en-US"/>
+        </w:rPr>
+        <w:t>activités</w:t>
+      </w:r>
+      <w:proofErr w:type="spellEnd"/>
+      <w:r>
+        <w:rPr>
+          <w:lang w:val="en-US"/>
+        </w:rPr>
+        <w:t xml:space="preserve"> section</w:t>
       </w:r>
     </w:p>
     <w:p>
@@ -980,11 +1665,19 @@
           <w:lang w:val="en-US"/>
         </w:rPr>
       </w:pPr>
-      <w:r>
-        <w:rPr>
-          <w:lang w:val="en-US"/>
-        </w:rPr>
-        <w:t>Etape 10 mf!!!</w:t>
+      <w:proofErr w:type="spellStart"/>
+      <w:r>
+        <w:rPr>
+          <w:lang w:val="en-US"/>
+        </w:rPr>
+        <w:t>Etape</w:t>
+      </w:r>
+      <w:proofErr w:type="spellEnd"/>
+      <w:r>
+        <w:rPr>
+          <w:lang w:val="en-US"/>
+        </w:rPr>
+        <w:t xml:space="preserve"> 10 mf!!!</w:t>
       </w:r>
     </w:p>
     <w:p>
@@ -995,8 +1688,13 @@
           <w:numId w:val="11"/>
         </w:numPr>
       </w:pPr>
-      <w:r>
-        <w:t>la version desktop du site, pleinement fonctionnelle, se comportant  correctement de la résolution 1024 px à la résolution 1440 px.</w:t>
+      <w:proofErr w:type="gramStart"/>
+      <w:r>
+        <w:t>la</w:t>
+      </w:r>
+      <w:proofErr w:type="gramEnd"/>
+      <w:r>
+        <w:t xml:space="preserve"> version desktop du site, pleinement fonctionnelle, se comportant  correctement de la résolution 1024 px à la résolution 1440 px.</w:t>
       </w:r>
       <w:r>
         <w:t xml:space="preserve"> = fait</w:t>
@@ -1010,8 +1708,13 @@
           <w:numId w:val="11"/>
         </w:numPr>
       </w:pPr>
-      <w:r>
-        <w:t xml:space="preserve">bosser sur la version tablette : </w:t>
+      <w:proofErr w:type="gramStart"/>
+      <w:r>
+        <w:t>bosser</w:t>
+      </w:r>
+      <w:proofErr w:type="gramEnd"/>
+      <w:r>
+        <w:t xml:space="preserve"> sur la version tablette : </w:t>
       </w:r>
     </w:p>
     <w:p>
@@ -1022,8 +1725,23 @@
           <w:numId w:val="11"/>
         </w:numPr>
       </w:pPr>
-      <w:r>
-        <w:t>changing the placement of the hebergements &amp; Populaire sections</w:t>
+      <w:proofErr w:type="spellStart"/>
+      <w:proofErr w:type="gramStart"/>
+      <w:r>
+        <w:t>changing</w:t>
+      </w:r>
+      <w:proofErr w:type="spellEnd"/>
+      <w:proofErr w:type="gramEnd"/>
+      <w:r>
+        <w:t xml:space="preserve"> the placement of the </w:t>
+      </w:r>
+      <w:proofErr w:type="spellStart"/>
+      <w:r>
+        <w:t>hebergements</w:t>
+      </w:r>
+      <w:proofErr w:type="spellEnd"/>
+      <w:r>
+        <w:t xml:space="preserve"> &amp; Populaire sections</w:t>
       </w:r>
       <w:r>
         <w:t xml:space="preserve"> = déjà fourni par le</w:t>
@@ -1040,8 +1758,13 @@
           <w:numId w:val="11"/>
         </w:numPr>
       </w:pPr>
-      <w:r>
-        <w:t xml:space="preserve">changer la taille des cartes activités </w:t>
+      <w:proofErr w:type="gramStart"/>
+      <w:r>
+        <w:t>changer</w:t>
+      </w:r>
+      <w:proofErr w:type="gramEnd"/>
+      <w:r>
+        <w:t xml:space="preserve"> la taille des cartes activités </w:t>
       </w:r>
     </w:p>
     <w:p>
@@ -1052,8 +1775,13 @@
           <w:numId w:val="11"/>
         </w:numPr>
       </w:pPr>
-      <w:r>
-        <w:t xml:space="preserve">version mobile : </w:t>
+      <w:proofErr w:type="gramStart"/>
+      <w:r>
+        <w:t>version</w:t>
+      </w:r>
+      <w:proofErr w:type="gramEnd"/>
+      <w:r>
+        <w:t xml:space="preserve"> mobile : </w:t>
       </w:r>
       <w:r>
         <w:t>plein de problèmes</w:t>
@@ -1067,18 +1795,6 @@
           <w:numId w:val="11"/>
         </w:numPr>
       </w:pPr>
-      <w:r>
-        <w:t xml:space="preserve">bordure du champ de saisi </w:t>
-      </w:r>
-      <w:r>
-        <w:t>soit </w:t>
-      </w:r>
-      <w:r>
-        <w:t>qui n’englobe pas le bouton de recherche</w:t>
-      </w:r>
-      <w:r>
-        <w:t xml:space="preserve">, soit il l’englobe mais on le voit du coup:/ jsais pas quoi faire </w:t>
-      </w:r>
     </w:p>
     <w:p>
       <w:pPr>
@@ -1088,8 +1804,34 @@
           <w:numId w:val="11"/>
         </w:numPr>
       </w:pPr>
-      <w:r>
-        <w:t>pour l’instant, j’ai mis une bordure qui englobe le tout et qui est visible meme en version desktop:/</w:t>
+      <w:proofErr w:type="gramStart"/>
+      <w:r>
+        <w:t>bordure</w:t>
+      </w:r>
+      <w:proofErr w:type="gramEnd"/>
+      <w:r>
+        <w:t xml:space="preserve"> du champ de saisi </w:t>
+      </w:r>
+      <w:r>
+        <w:t>soit </w:t>
+      </w:r>
+      <w:r>
+        <w:t xml:space="preserve">qui </w:t>
+      </w:r>
+      <w:r>
+        <w:t xml:space="preserve">ne va pas jusqu’au </w:t>
+      </w:r>
+      <w:r>
+        <w:t>bouton de recherche</w:t>
+      </w:r>
+      <w:r>
+        <w:t xml:space="preserve"> (qui est maintenant arrondi avec border radius)</w:t>
+      </w:r>
+      <w:r>
+        <w:t xml:space="preserve">, soit </w:t>
+      </w:r>
+      <w:r>
+        <w:t>qui l’englobe complètement</w:t>
       </w:r>
     </w:p>
     <w:p>
@@ -1099,9 +1841,133 @@
           <w:ilvl w:val="2"/>
           <w:numId w:val="11"/>
         </w:numPr>
-      </w:pPr>
-      <w:r>
-        <w:t xml:space="preserve">le petit cercle avec l’incone d’info est encore trop petit </w:t>
+        <w:rPr>
+          <w:highlight w:val="yellow"/>
+        </w:rPr>
+      </w:pPr>
+      <w:proofErr w:type="gramStart"/>
+      <w:r>
+        <w:rPr>
+          <w:highlight w:val="yellow"/>
+        </w:rPr>
+        <w:t>pour</w:t>
+      </w:r>
+      <w:proofErr w:type="gramEnd"/>
+      <w:r>
+        <w:rPr>
+          <w:highlight w:val="yellow"/>
+        </w:rPr>
+        <w:t xml:space="preserve"> l’instant, j’ai mis une bordure qui englobe le tout et qui est visible </w:t>
+      </w:r>
+      <w:proofErr w:type="spellStart"/>
+      <w:r>
+        <w:rPr>
+          <w:highlight w:val="yellow"/>
+        </w:rPr>
+        <w:t>meme</w:t>
+      </w:r>
+      <w:proofErr w:type="spellEnd"/>
+      <w:r>
+        <w:rPr>
+          <w:highlight w:val="yellow"/>
+        </w:rPr>
+        <w:t xml:space="preserve"> en version desktop:/</w:t>
+      </w:r>
+    </w:p>
+    <w:p>
+      <w:pPr>
+        <w:pStyle w:val="Paragraphedeliste"/>
+        <w:numPr>
+          <w:ilvl w:val="2"/>
+          <w:numId w:val="11"/>
+        </w:numPr>
+        <w:rPr>
+          <w:color w:val="00B050"/>
+        </w:rPr>
+      </w:pPr>
+      <w:proofErr w:type="gramStart"/>
+      <w:r>
+        <w:rPr>
+          <w:color w:val="00B050"/>
+        </w:rPr>
+        <w:t>le</w:t>
+      </w:r>
+      <w:proofErr w:type="gramEnd"/>
+      <w:r>
+        <w:rPr>
+          <w:color w:val="00B050"/>
+        </w:rPr>
+        <w:t xml:space="preserve"> petit cercle avec l’</w:t>
+      </w:r>
+      <w:proofErr w:type="spellStart"/>
+      <w:r>
+        <w:rPr>
+          <w:color w:val="00B050"/>
+        </w:rPr>
+        <w:t>incone</w:t>
+      </w:r>
+      <w:proofErr w:type="spellEnd"/>
+      <w:r>
+        <w:rPr>
+          <w:color w:val="00B050"/>
+        </w:rPr>
+        <w:t xml:space="preserve"> d’info est encore trop petit </w:t>
+      </w:r>
+    </w:p>
+    <w:p>
+      <w:pPr>
+        <w:pStyle w:val="Paragraphedeliste"/>
+        <w:numPr>
+          <w:ilvl w:val="2"/>
+          <w:numId w:val="11"/>
+        </w:numPr>
+        <w:rPr>
+          <w:color w:val="00B050"/>
+        </w:rPr>
+      </w:pPr>
+      <w:proofErr w:type="gramStart"/>
+      <w:r>
+        <w:rPr>
+          <w:color w:val="00B050"/>
+        </w:rPr>
+        <w:t>les</w:t>
+      </w:r>
+      <w:proofErr w:type="gramEnd"/>
+      <w:r>
+        <w:rPr>
+          <w:color w:val="00B050"/>
+        </w:rPr>
+        <w:t xml:space="preserve"> icones des boutons des filtres sont trop petites aussi</w:t>
+      </w:r>
+    </w:p>
+    <w:p>
+      <w:pPr>
+        <w:pStyle w:val="Paragraphedeliste"/>
+        <w:ind w:left="2160"/>
+        <w:rPr>
+          <w:highlight w:val="yellow"/>
+        </w:rPr>
+      </w:pPr>
+    </w:p>
+    <w:p>
+      <w:pPr>
+        <w:pStyle w:val="Titre3"/>
+      </w:pPr>
+      <w:r>
+        <w:t>16/04/2025</w:t>
+      </w:r>
+    </w:p>
+    <w:p/>
+    <w:p>
+      <w:pPr>
+        <w:pStyle w:val="Paragraphedeliste"/>
+        <w:numPr>
+          <w:ilvl w:val="0"/>
+          <w:numId w:val="12"/>
+        </w:numPr>
+      </w:pPr>
+      <w:r>
+        <w:t xml:space="preserve">Suite de l’étape 10 : </w:t>
       </w:r>
     </w:p>
     <w:p>
@@ -1109,23 +1975,24 @@
         <w:pStyle w:val="Paragraphedeliste"/>
         <w:numPr>
           <w:ilvl w:val="1"/>
-          <w:numId w:val="11"/>
-        </w:numPr>
-        <w:rPr>
-          <w:lang w:val="en-US"/>
-        </w:rPr>
-      </w:pPr>
-      <w:r>
-        <w:rPr>
-          <w:lang w:val="en-US"/>
-        </w:rPr>
-        <w:t>I finished the filter and</w:t>
-      </w:r>
-      <w:r>
-        <w:rPr>
-          <w:lang w:val="en-US"/>
-        </w:rPr>
-        <w:t xml:space="preserve"> info bars</w:t>
+          <w:numId w:val="12"/>
+        </w:numPr>
+      </w:pPr>
+      <w:proofErr w:type="gramStart"/>
+      <w:r>
+        <w:t>j’ai</w:t>
+      </w:r>
+      <w:proofErr w:type="gramEnd"/>
+      <w:r>
+        <w:t xml:space="preserve"> continué à régler des petits soucis de taille de la version mobile, notamment au niveau du </w:t>
+      </w:r>
+      <w:proofErr w:type="spellStart"/>
+      <w:r>
+        <w:t>nav</w:t>
+      </w:r>
+      <w:proofErr w:type="spellEnd"/>
+      <w:r>
+        <w:t>/header/filtres</w:t>
       </w:r>
     </w:p>
     <w:p>
@@ -1133,22 +2000,485 @@
         <w:pStyle w:val="Paragraphedeliste"/>
         <w:numPr>
           <w:ilvl w:val="1"/>
-          <w:numId w:val="11"/>
-        </w:numPr>
-        <w:rPr>
-          <w:lang w:val="en-US"/>
-        </w:rPr>
-      </w:pPr>
-      <w:r>
-        <w:rPr>
-          <w:lang w:val="en-US"/>
-        </w:rPr>
-        <w:t xml:space="preserve">I STRUGGLED ON GOD </w:t>
-      </w:r>
-    </w:p>
-    <w:p>
-      <w:pPr>
-        <w:rPr>
+          <w:numId w:val="12"/>
+        </w:numPr>
+      </w:pPr>
+      <w:r>
+        <w:t xml:space="preserve">Les autres sections étaient bien plus simples à gérer. </w:t>
+      </w:r>
+    </w:p>
+    <w:p>
+      <w:pPr>
+        <w:pStyle w:val="Paragraphedeliste"/>
+        <w:numPr>
+          <w:ilvl w:val="1"/>
+          <w:numId w:val="12"/>
+        </w:numPr>
+      </w:pPr>
+      <w:proofErr w:type="gramStart"/>
+      <w:r>
+        <w:t>changer</w:t>
+      </w:r>
+      <w:proofErr w:type="gramEnd"/>
+      <w:r>
+        <w:t xml:space="preserve"> l’ordre des sections hébergements et populaires avec un display :</w:t>
+      </w:r>
+      <w:proofErr w:type="spellStart"/>
+      <w:r>
+        <w:t>grid</w:t>
+      </w:r>
+      <w:proofErr w:type="spellEnd"/>
+      <w:r>
+        <w:t xml:space="preserve"> (container), </w:t>
+      </w:r>
+      <w:proofErr w:type="spellStart"/>
+      <w:r>
+        <w:t>order</w:t>
+      </w:r>
+      <w:proofErr w:type="spellEnd"/>
+      <w:r>
+        <w:t xml:space="preserve"> : 1 and 2 (au niveau des sections). </w:t>
+      </w:r>
+    </w:p>
+    <w:p>
+      <w:pPr>
+        <w:pStyle w:val="Paragraphedeliste"/>
+        <w:numPr>
+          <w:ilvl w:val="1"/>
+          <w:numId w:val="12"/>
+        </w:numPr>
+      </w:pPr>
+      <w:proofErr w:type="gramStart"/>
+      <w:r>
+        <w:t>j’ai</w:t>
+      </w:r>
+      <w:proofErr w:type="gramEnd"/>
+      <w:r>
+        <w:t xml:space="preserve"> changé le </w:t>
+      </w:r>
+      <w:proofErr w:type="spellStart"/>
+      <w:r>
+        <w:t>layout</w:t>
+      </w:r>
+      <w:proofErr w:type="spellEnd"/>
+      <w:r>
+        <w:t xml:space="preserve"> des sections activités et populaires pour que ce soit en colonnes</w:t>
+      </w:r>
+    </w:p>
+    <w:p>
+      <w:pPr>
+        <w:pStyle w:val="Paragraphedeliste"/>
+        <w:numPr>
+          <w:ilvl w:val="1"/>
+          <w:numId w:val="12"/>
+        </w:numPr>
+      </w:pPr>
+      <w:proofErr w:type="gramStart"/>
+      <w:r>
+        <w:t>j’ai</w:t>
+      </w:r>
+      <w:proofErr w:type="gramEnd"/>
+      <w:r>
+        <w:t xml:space="preserve"> légèrement modifié la taille des cartes des sections hébergements et activités. </w:t>
+      </w:r>
+    </w:p>
+    <w:p>
+      <w:pPr>
+        <w:pStyle w:val="Paragraphedeliste"/>
+        <w:numPr>
+          <w:ilvl w:val="1"/>
+          <w:numId w:val="12"/>
+        </w:numPr>
+      </w:pPr>
+      <w:proofErr w:type="gramStart"/>
+      <w:r>
+        <w:t>j’ai</w:t>
+      </w:r>
+      <w:proofErr w:type="gramEnd"/>
+      <w:r>
+        <w:t xml:space="preserve"> du beaucoup jouer avec le </w:t>
+      </w:r>
+      <w:proofErr w:type="spellStart"/>
+      <w:r>
+        <w:t>padding</w:t>
+      </w:r>
+      <w:proofErr w:type="spellEnd"/>
+      <w:r>
+        <w:t xml:space="preserve"> tout en gardant des marges 0 pour que les bloques occupent toute la largeur de l’écran, mais que le contenu soit un peu aéré </w:t>
+      </w:r>
+    </w:p>
+    <w:p>
+      <w:pPr>
+        <w:pStyle w:val="Paragraphedeliste"/>
+        <w:numPr>
+          <w:ilvl w:val="1"/>
+          <w:numId w:val="12"/>
+        </w:numPr>
+        <w:rPr>
+          <w:lang w:val="en-US"/>
+        </w:rPr>
+      </w:pPr>
+      <w:r>
+        <w:rPr>
+          <w:lang w:val="en-US"/>
+        </w:rPr>
+        <w:t>changed the layout of t</w:t>
+      </w:r>
+      <w:r>
+        <w:rPr>
+          <w:lang w:val="en-US"/>
+        </w:rPr>
+        <w:t xml:space="preserve">he footer section with flex direction column again. </w:t>
+      </w:r>
+    </w:p>
+    <w:p>
+      <w:pPr>
+        <w:pStyle w:val="Paragraphedeliste"/>
+        <w:numPr>
+          <w:ilvl w:val="0"/>
+          <w:numId w:val="12"/>
+        </w:numPr>
+        <w:rPr>
+          <w:lang w:val="en-US"/>
+        </w:rPr>
+      </w:pPr>
+      <w:r>
+        <w:rPr>
+          <w:lang w:val="en-US"/>
+        </w:rPr>
+        <w:t xml:space="preserve">Finishing up étape 10: </w:t>
+      </w:r>
+    </w:p>
+    <w:p>
+      <w:pPr>
+        <w:pStyle w:val="Paragraphedeliste"/>
+        <w:numPr>
+          <w:ilvl w:val="1"/>
+          <w:numId w:val="12"/>
+        </w:numPr>
+        <w:rPr>
+          <w:color w:val="00B050"/>
+          <w:lang w:val="en-US"/>
+        </w:rPr>
+      </w:pPr>
+      <w:r>
+        <w:rPr>
+          <w:color w:val="00B050"/>
+          <w:lang w:val="en-US"/>
+        </w:rPr>
+        <w:t xml:space="preserve">checked whether it was all looking nice in all screen sizes. turns out the big mobile version looks awful (767px width). </w:t>
+      </w:r>
+    </w:p>
+    <w:p>
+      <w:pPr>
+        <w:pStyle w:val="Paragraphedeliste"/>
+        <w:numPr>
+          <w:ilvl w:val="1"/>
+          <w:numId w:val="12"/>
+        </w:numPr>
+        <w:rPr>
+          <w:color w:val="00B050"/>
+          <w:lang w:val="en-US"/>
+        </w:rPr>
+      </w:pPr>
+      <w:r>
+        <w:rPr>
+          <w:color w:val="00B050"/>
+          <w:lang w:val="en-US"/>
+        </w:rPr>
+        <w:t xml:space="preserve">check with </w:t>
+      </w:r>
+      <w:proofErr w:type="spellStart"/>
+      <w:r>
+        <w:rPr>
+          <w:color w:val="00B050"/>
+          <w:lang w:val="en-US"/>
+        </w:rPr>
+        <w:t>chatgpt</w:t>
+      </w:r>
+      <w:proofErr w:type="spellEnd"/>
+      <w:r>
+        <w:rPr>
+          <w:color w:val="00B050"/>
+          <w:lang w:val="en-US"/>
+        </w:rPr>
+        <w:t xml:space="preserve"> if my code is redundant. I feel like I added so many tiny tweaks and I want it to be elegant and pretty!! </w:t>
+      </w:r>
+    </w:p>
+    <w:p>
+      <w:pPr>
+        <w:pStyle w:val="Paragraphedeliste"/>
+        <w:numPr>
+          <w:ilvl w:val="1"/>
+          <w:numId w:val="12"/>
+        </w:numPr>
+        <w:rPr>
+          <w:color w:val="00B050"/>
+          <w:lang w:val="en-US"/>
+        </w:rPr>
+      </w:pPr>
+      <w:r>
+        <w:rPr>
+          <w:color w:val="00B050"/>
+          <w:lang w:val="en-US"/>
+        </w:rPr>
+        <w:t>check again validity of code once all screen versions are done</w:t>
+      </w:r>
+      <w:r>
+        <w:rPr>
+          <w:color w:val="00B050"/>
+          <w:lang w:val="en-US"/>
+        </w:rPr>
+        <w:t xml:space="preserve">: </w:t>
+      </w:r>
+    </w:p>
+    <w:p>
+      <w:pPr>
+        <w:pStyle w:val="Paragraphedeliste"/>
+        <w:numPr>
+          <w:ilvl w:val="2"/>
+          <w:numId w:val="12"/>
+        </w:numPr>
+        <w:rPr>
+          <w:color w:val="FF0000"/>
+          <w:lang w:val="en-US"/>
+        </w:rPr>
+      </w:pPr>
+      <w:r>
+        <w:rPr>
+          <w:color w:val="FF0000"/>
+          <w:lang w:val="en-US"/>
+        </w:rPr>
+        <w:t>html error form action=”” (but I have to do it anyway)</w:t>
+      </w:r>
+    </w:p>
+    <w:p>
+      <w:pPr>
+        <w:pStyle w:val="Paragraphedeliste"/>
+        <w:numPr>
+          <w:ilvl w:val="1"/>
+          <w:numId w:val="12"/>
+        </w:numPr>
+        <w:rPr>
+          <w:color w:val="FF0000"/>
+          <w:lang w:val="en-US"/>
+        </w:rPr>
+      </w:pPr>
+      <w:r>
+        <w:rPr>
+          <w:color w:val="FF0000"/>
+          <w:lang w:val="en-US"/>
+        </w:rPr>
+        <w:t>git commit push</w:t>
+      </w:r>
+    </w:p>
+    <w:p>
+      <w:pPr>
+        <w:pStyle w:val="Paragraphedeliste"/>
+        <w:numPr>
+          <w:ilvl w:val="1"/>
+          <w:numId w:val="12"/>
+        </w:numPr>
+        <w:rPr>
+          <w:color w:val="FF0000"/>
+          <w:lang w:val="en-US"/>
+        </w:rPr>
+      </w:pPr>
+      <w:r>
+        <w:rPr>
+          <w:color w:val="FF0000"/>
+          <w:lang w:val="en-US"/>
+        </w:rPr>
+        <w:t xml:space="preserve">send </w:t>
+      </w:r>
+      <w:proofErr w:type="spellStart"/>
+      <w:r>
+        <w:rPr>
+          <w:color w:val="FF0000"/>
+          <w:lang w:val="en-US"/>
+        </w:rPr>
+        <w:t>G</w:t>
+      </w:r>
+      <w:r>
+        <w:rPr>
+          <w:color w:val="FF0000"/>
+          <w:lang w:val="en-US"/>
+        </w:rPr>
+        <w:t>ithub</w:t>
+      </w:r>
+      <w:proofErr w:type="spellEnd"/>
+      <w:r>
+        <w:rPr>
+          <w:color w:val="FF0000"/>
+          <w:lang w:val="en-US"/>
+        </w:rPr>
+        <w:t xml:space="preserve"> project to mentor!</w:t>
+      </w:r>
+    </w:p>
+    <w:p>
+      <w:pPr>
+        <w:pStyle w:val="Paragraphedeliste"/>
+        <w:ind w:left="1440"/>
+        <w:rPr>
+          <w:lang w:val="en-US"/>
+        </w:rPr>
+      </w:pPr>
+    </w:p>
+    <w:p>
+      <w:pPr>
+        <w:pStyle w:val="Paragraphedeliste"/>
+        <w:numPr>
+          <w:ilvl w:val="0"/>
+          <w:numId w:val="12"/>
+        </w:numPr>
+        <w:rPr>
+          <w:lang w:val="en-US"/>
+        </w:rPr>
+      </w:pPr>
+      <w:r>
+        <w:rPr>
+          <w:lang w:val="en-US"/>
+        </w:rPr>
+        <w:lastRenderedPageBreak/>
+        <w:t xml:space="preserve">lessons learned: </w:t>
+      </w:r>
+    </w:p>
+    <w:p>
+      <w:pPr>
+        <w:pStyle w:val="Paragraphedeliste"/>
+        <w:numPr>
+          <w:ilvl w:val="1"/>
+          <w:numId w:val="12"/>
+        </w:numPr>
+        <w:rPr>
+          <w:lang w:val="en-US"/>
+        </w:rPr>
+      </w:pPr>
+      <w:r>
+        <w:rPr>
+          <w:lang w:val="en-US"/>
+        </w:rPr>
+        <w:t xml:space="preserve">one major issue all throughout the mobile version was specificity: it’s really important to </w:t>
+      </w:r>
+      <w:r>
+        <w:rPr>
+          <w:lang w:val="en-US"/>
+        </w:rPr>
+        <w:t xml:space="preserve">use exactly the same selector if you don’t want your mobile </w:t>
+      </w:r>
+      <w:proofErr w:type="spellStart"/>
+      <w:r>
+        <w:rPr>
+          <w:lang w:val="en-US"/>
+        </w:rPr>
+        <w:t>css</w:t>
+      </w:r>
+      <w:proofErr w:type="spellEnd"/>
+      <w:r>
+        <w:rPr>
+          <w:lang w:val="en-US"/>
+        </w:rPr>
+        <w:t xml:space="preserve"> to be overridden!</w:t>
+      </w:r>
+    </w:p>
+    <w:p>
+      <w:pPr>
+        <w:pStyle w:val="Paragraphedeliste"/>
+        <w:numPr>
+          <w:ilvl w:val="1"/>
+          <w:numId w:val="12"/>
+        </w:numPr>
+        <w:rPr>
+          <w:lang w:val="en-US"/>
+        </w:rPr>
+      </w:pPr>
+      <w:r>
+        <w:rPr>
+          <w:lang w:val="en-US"/>
+        </w:rPr>
+        <w:t xml:space="preserve">some useful tricks: min/max width, flex shrink 0, grid/flex order: 1 and two. </w:t>
+      </w:r>
+    </w:p>
+    <w:p>
+      <w:pPr>
+        <w:pStyle w:val="Paragraphedeliste"/>
+        <w:numPr>
+          <w:ilvl w:val="1"/>
+          <w:numId w:val="12"/>
+        </w:numPr>
+        <w:rPr>
+          <w:lang w:val="en-US"/>
+        </w:rPr>
+      </w:pPr>
+      <w:r>
+        <w:rPr>
+          <w:lang w:val="en-US"/>
+        </w:rPr>
+        <w:t xml:space="preserve">absolute sizes are my enemies </w:t>
+      </w:r>
+      <w:r>
+        <w:rPr>
+          <w:lang w:val="en-US"/>
+        </w:rPr>
+        <w:t xml:space="preserve">(especially for </w:t>
+      </w:r>
+      <w:proofErr w:type="gramStart"/>
+      <w:r>
+        <w:rPr>
+          <w:lang w:val="en-US"/>
+        </w:rPr>
+        <w:t>WIDTH)</w:t>
+      </w:r>
+      <w:r>
+        <w:rPr>
+          <mc:AlternateContent>
+            <mc:Choice Requires="w16se"/>
+            <mc:Fallback>
+              <w:rFonts w:ascii="Segoe UI Emoji" w:eastAsia="Segoe UI Emoji" w:hAnsi="Segoe UI Emoji" w:cs="Segoe UI Emoji"/>
+            </mc:Fallback>
+          </mc:AlternateContent>
+          <w:lang w:val="en-US"/>
+        </w:rPr>
+        <mc:AlternateContent>
+          <mc:Choice Requires="w16se">
+            <w16se:symEx w16se:font="Segoe UI Emoji" w16se:char="2639"/>
+          </mc:Choice>
+          <mc:Fallback>
+            <w:t>☹</w:t>
+          </mc:Fallback>
+        </mc:AlternateContent>
+      </w:r>
+      <w:proofErr w:type="gramEnd"/>
+      <w:r>
+        <w:rPr>
+          <w:lang w:val="en-US"/>
+        </w:rPr>
+        <w:t xml:space="preserve"> </w:t>
+      </w:r>
+    </w:p>
+    <w:p>
+      <w:pPr>
+        <w:pStyle w:val="Paragraphedeliste"/>
+        <w:numPr>
+          <w:ilvl w:val="1"/>
+          <w:numId w:val="12"/>
+        </w:numPr>
+        <w:rPr>
+          <w:lang w:val="en-US"/>
+        </w:rPr>
+      </w:pPr>
+    </w:p>
+    <w:p>
+      <w:pPr>
+        <w:rPr>
+          <w:lang w:val="en-US"/>
+        </w:rPr>
+      </w:pPr>
+    </w:p>
+    <w:p>
+      <w:pPr>
+        <w:rPr>
+          <w:highlight w:val="yellow"/>
           <w:lang w:val="en-US"/>
         </w:rPr>
       </w:pPr>
@@ -1157,12 +2487,19 @@
       <w:pPr>
         <w:pStyle w:val="Titre2"/>
       </w:pPr>
-      <w:r>
-        <w:t xml:space="preserve">Ongoing- </w:t>
-      </w:r>
-      <w:r>
-        <w:t>Today</w:t>
-      </w:r>
+      <w:proofErr w:type="spellStart"/>
+      <w:r>
+        <w:t>Tomorrow</w:t>
+      </w:r>
+      <w:proofErr w:type="spellEnd"/>
+      <w:r>
+        <w:t>/</w:t>
+      </w:r>
+      <w:proofErr w:type="spellStart"/>
+      <w:r>
+        <w:t>Soon</w:t>
+      </w:r>
+      <w:proofErr w:type="spellEnd"/>
     </w:p>
     <w:p>
       <w:pPr>
@@ -1181,34 +2518,46 @@
           <w:highlight w:val="yellow"/>
           <w:lang w:val="en-US"/>
         </w:rPr>
-        <w:t>TAKE A GOOD LOOK AT THE HEADER SECTION BEFORE MOVING ON TO THE REST OF THE MOBILE SITE</w:t>
-      </w:r>
-    </w:p>
-    <w:p>
-      <w:pPr>
-        <w:pStyle w:val="Paragraphedeliste"/>
-        <w:numPr>
-          <w:ilvl w:val="0"/>
-          <w:numId w:val="7"/>
-        </w:numPr>
+        <w:t>try to fully understand t</w:t>
+      </w:r>
+      <w:r>
         <w:rPr>
           <w:highlight w:val="yellow"/>
           <w:lang w:val="en-US"/>
         </w:rPr>
-      </w:pPr>
+        <w:t xml:space="preserve">he </w:t>
+      </w:r>
+      <w:proofErr w:type="spellStart"/>
       <w:r>
         <w:rPr>
           <w:highlight w:val="yellow"/>
           <w:lang w:val="en-US"/>
         </w:rPr>
-        <w:t>try to fully understand t</w:t>
-      </w:r>
+        <w:t>css</w:t>
+      </w:r>
+      <w:proofErr w:type="spellEnd"/>
       <w:r>
         <w:rPr>
           <w:highlight w:val="yellow"/>
           <w:lang w:val="en-US"/>
         </w:rPr>
-        <w:t xml:space="preserve">he css given: ask chatgpt later for this </w:t>
+        <w:t xml:space="preserve"> given: ask </w:t>
+      </w:r>
+      <w:proofErr w:type="spellStart"/>
+      <w:r>
+        <w:rPr>
+          <w:highlight w:val="yellow"/>
+          <w:lang w:val="en-US"/>
+        </w:rPr>
+        <w:t>chatgpt</w:t>
+      </w:r>
+      <w:proofErr w:type="spellEnd"/>
+      <w:r>
+        <w:rPr>
+          <w:highlight w:val="yellow"/>
+          <w:lang w:val="en-US"/>
+        </w:rPr>
+        <w:t xml:space="preserve"> later for this </w:t>
       </w:r>
     </w:p>
     <w:p>
@@ -1227,6 +2576,7 @@
           <w:szCs w:val="21"/>
         </w:rPr>
       </w:pPr>
+      <w:proofErr w:type="gramStart"/>
       <w:r>
         <w:rPr>
           <w:rFonts w:ascii="Consolas" w:eastAsia="Times New Roman" w:hAnsi="Consolas" w:cs="Times New Roman"/>
@@ -1236,6 +2586,7 @@
         </w:rPr>
         <w:t>:root</w:t>
       </w:r>
+      <w:proofErr w:type="gramEnd"/>
       <w:r>
         <w:rPr>
           <w:rFonts w:ascii="Consolas" w:eastAsia="Times New Roman" w:hAnsi="Consolas" w:cs="Times New Roman"/>
@@ -1278,8 +2629,20 @@
           <w:sz w:val="21"/>
           <w:szCs w:val="21"/>
         </w:rPr>
-        <w:t>--main-color</w:t>
-      </w:r>
+        <w:t>--main-</w:t>
+      </w:r>
+      <w:proofErr w:type="spellStart"/>
+      <w:proofErr w:type="gramStart"/>
+      <w:r>
+        <w:rPr>
+          <w:rFonts w:ascii="Consolas" w:eastAsia="Times New Roman" w:hAnsi="Consolas" w:cs="Times New Roman"/>
+          <w:color w:val="9CDCFE"/>
+          <w:sz w:val="21"/>
+          <w:szCs w:val="21"/>
+        </w:rPr>
+        <w:t>color</w:t>
+      </w:r>
+      <w:proofErr w:type="spellEnd"/>
       <w:r>
         <w:rPr>
           <w:rFonts w:ascii="Consolas" w:eastAsia="Times New Roman" w:hAnsi="Consolas" w:cs="Times New Roman"/>
@@ -1287,7 +2650,17 @@
           <w:sz w:val="21"/>
           <w:szCs w:val="21"/>
         </w:rPr>
-        <w:t xml:space="preserve">: </w:t>
+        <w:t>:</w:t>
+      </w:r>
+      <w:proofErr w:type="gramEnd"/>
+      <w:r>
+        <w:rPr>
+          <w:rFonts w:ascii="Consolas" w:eastAsia="Times New Roman" w:hAnsi="Consolas" w:cs="Times New Roman"/>
+          <w:color w:val="CCCCCC"/>
+          <w:sz w:val="21"/>
+          <w:szCs w:val="21"/>
+        </w:rPr>
+        <w:t xml:space="preserve"> </w:t>
       </w:r>
       <w:r>
         <w:rPr>
@@ -1340,8 +2713,40 @@
           <w:sz w:val="21"/>
           <w:szCs w:val="21"/>
         </w:rPr>
-        <w:t>--main-bg-color</w:t>
-      </w:r>
+        <w:t>--main-</w:t>
+      </w:r>
+      <w:proofErr w:type="spellStart"/>
+      <w:r>
+        <w:rPr>
+          <w:rFonts w:ascii="Consolas" w:eastAsia="Times New Roman" w:hAnsi="Consolas" w:cs="Times New Roman"/>
+          <w:color w:val="9CDCFE"/>
+          <w:sz w:val="21"/>
+          <w:szCs w:val="21"/>
+        </w:rPr>
+        <w:t>bg</w:t>
+      </w:r>
+      <w:proofErr w:type="spellEnd"/>
+      <w:r>
+        <w:rPr>
+          <w:rFonts w:ascii="Consolas" w:eastAsia="Times New Roman" w:hAnsi="Consolas" w:cs="Times New Roman"/>
+          <w:color w:val="9CDCFE"/>
+          <w:sz w:val="21"/>
+          <w:szCs w:val="21"/>
+        </w:rPr>
+        <w:t>-</w:t>
+      </w:r>
+      <w:proofErr w:type="spellStart"/>
+      <w:proofErr w:type="gramStart"/>
+      <w:r>
+        <w:rPr>
+          <w:rFonts w:ascii="Consolas" w:eastAsia="Times New Roman" w:hAnsi="Consolas" w:cs="Times New Roman"/>
+          <w:color w:val="9CDCFE"/>
+          <w:sz w:val="21"/>
+          <w:szCs w:val="21"/>
+        </w:rPr>
+        <w:t>color</w:t>
+      </w:r>
+      <w:proofErr w:type="spellEnd"/>
       <w:r>
         <w:rPr>
           <w:rFonts w:ascii="Consolas" w:eastAsia="Times New Roman" w:hAnsi="Consolas" w:cs="Times New Roman"/>
@@ -1349,7 +2754,17 @@
           <w:sz w:val="21"/>
           <w:szCs w:val="21"/>
         </w:rPr>
-        <w:t xml:space="preserve">: </w:t>
+        <w:t>:</w:t>
+      </w:r>
+      <w:proofErr w:type="gramEnd"/>
+      <w:r>
+        <w:rPr>
+          <w:rFonts w:ascii="Consolas" w:eastAsia="Times New Roman" w:hAnsi="Consolas" w:cs="Times New Roman"/>
+          <w:color w:val="CCCCCC"/>
+          <w:sz w:val="21"/>
+          <w:szCs w:val="21"/>
+        </w:rPr>
+        <w:t xml:space="preserve"> </w:t>
       </w:r>
       <w:r>
         <w:rPr>
@@ -1402,8 +2817,29 @@
           <w:sz w:val="21"/>
           <w:szCs w:val="21"/>
         </w:rPr>
-        <w:t>--filter-bg-color</w:t>
-      </w:r>
+        <w:t>--</w:t>
+      </w:r>
+      <w:proofErr w:type="spellStart"/>
+      <w:r>
+        <w:rPr>
+          <w:rFonts w:ascii="Consolas" w:eastAsia="Times New Roman" w:hAnsi="Consolas" w:cs="Times New Roman"/>
+          <w:color w:val="9CDCFE"/>
+          <w:sz w:val="21"/>
+          <w:szCs w:val="21"/>
+        </w:rPr>
+        <w:t>filter-bg-</w:t>
+      </w:r>
+      <w:proofErr w:type="gramStart"/>
+      <w:r>
+        <w:rPr>
+          <w:rFonts w:ascii="Consolas" w:eastAsia="Times New Roman" w:hAnsi="Consolas" w:cs="Times New Roman"/>
+          <w:color w:val="9CDCFE"/>
+          <w:sz w:val="21"/>
+          <w:szCs w:val="21"/>
+        </w:rPr>
+        <w:t>color</w:t>
+      </w:r>
+      <w:proofErr w:type="spellEnd"/>
       <w:r>
         <w:rPr>
           <w:rFonts w:ascii="Consolas" w:eastAsia="Times New Roman" w:hAnsi="Consolas" w:cs="Times New Roman"/>
@@ -1411,7 +2847,17 @@
           <w:sz w:val="21"/>
           <w:szCs w:val="21"/>
         </w:rPr>
-        <w:t xml:space="preserve">: </w:t>
+        <w:t>:</w:t>
+      </w:r>
+      <w:proofErr w:type="gramEnd"/>
+      <w:r>
+        <w:rPr>
+          <w:rFonts w:ascii="Consolas" w:eastAsia="Times New Roman" w:hAnsi="Consolas" w:cs="Times New Roman"/>
+          <w:color w:val="CCCCCC"/>
+          <w:sz w:val="21"/>
+          <w:szCs w:val="21"/>
+        </w:rPr>
+        <w:t xml:space="preserve"> </w:t>
       </w:r>
       <w:r>
         <w:rPr>
@@ -1465,27 +2911,19 @@
           <w:ilvl w:val="0"/>
           <w:numId w:val="7"/>
         </w:numPr>
-        <w:shd w:val="clear" w:color="auto" w:fill="1F1F1F"/>
-        <w:spacing w:after="0" w:line="285" w:lineRule="atLeast"/>
-        <w:rPr>
-          <w:rFonts w:ascii="Consolas" w:eastAsia="Times New Roman" w:hAnsi="Consolas" w:cs="Times New Roman"/>
-          <w:color w:val="CCCCCC"/>
-          <w:sz w:val="21"/>
-          <w:szCs w:val="21"/>
-        </w:rPr>
-      </w:pPr>
-    </w:p>
-    <w:p>
-      <w:pPr>
-        <w:pStyle w:val="Paragraphedeliste"/>
-        <w:numPr>
-          <w:ilvl w:val="1"/>
-          <w:numId w:val="7"/>
-        </w:numPr>
-        <w:rPr>
-          <w:highlight w:val="yellow"/>
-          <w:lang w:val="en-US"/>
-        </w:rPr>
+      </w:pPr>
+    </w:p>
+    <w:p>
+      <w:pPr>
+        <w:pStyle w:val="Paragraphedeliste"/>
+        <w:ind w:left="1440"/>
+      </w:pPr>
+    </w:p>
+    <w:p/>
+    <w:p>
+      <w:pPr>
+        <w:pStyle w:val="Paragraphedeliste"/>
+        <w:ind w:left="1440"/>
       </w:pPr>
     </w:p>
     <w:p>
@@ -1493,7 +2931,7 @@
         <w:pStyle w:val="Titre2"/>
       </w:pPr>
       <w:r>
-        <w:t>Tomorrow/Soon</w:t>
+        <w:t>Questions</w:t>
       </w:r>
     </w:p>
     <w:p>
@@ -1505,7 +2943,88 @@
         </w:numPr>
       </w:pPr>
       <w:r>
-        <w:t>Etape 10 – responsive design</w:t>
+        <w:t>Générales</w:t>
+      </w:r>
+    </w:p>
+    <w:p>
+      <w:pPr>
+        <w:pStyle w:val="Paragraphedeliste"/>
+        <w:numPr>
+          <w:ilvl w:val="1"/>
+          <w:numId w:val="2"/>
+        </w:numPr>
+      </w:pPr>
+      <w:r>
+        <w:t xml:space="preserve">Sur OC : recommandé de commencer par la version Desktop. </w:t>
+      </w:r>
+      <w:proofErr w:type="gramStart"/>
+      <w:r>
+        <w:t>mais</w:t>
+      </w:r>
+      <w:proofErr w:type="gramEnd"/>
+      <w:r>
+        <w:t xml:space="preserve"> qu’en </w:t>
+      </w:r>
+      <w:proofErr w:type="spellStart"/>
+      <w:r>
+        <w:t>est il</w:t>
+      </w:r>
+      <w:proofErr w:type="spellEnd"/>
+      <w:r>
+        <w:t xml:space="preserve"> du </w:t>
+      </w:r>
+      <w:r>
+        <w:t>Mobile first responsive design : améliore le SEO (</w:t>
+      </w:r>
+      <w:proofErr w:type="spellStart"/>
+      <w:r>
+        <w:t>search</w:t>
+      </w:r>
+      <w:proofErr w:type="spellEnd"/>
+      <w:r>
+        <w:t xml:space="preserve"> engine </w:t>
+      </w:r>
+      <w:proofErr w:type="spellStart"/>
+      <w:r>
+        <w:t>optimization</w:t>
+      </w:r>
+      <w:proofErr w:type="spellEnd"/>
+      <w:r>
+        <w:t>/ optimisation pour les moteurs de recherche,) d’une page</w:t>
+      </w:r>
+      <w:r>
+        <w:t xml:space="preserve"> ? </w:t>
+      </w:r>
+    </w:p>
+    <w:p>
+      <w:pPr>
+        <w:pStyle w:val="Paragraphedeliste"/>
+        <w:numPr>
+          <w:ilvl w:val="1"/>
+          <w:numId w:val="2"/>
+        </w:numPr>
+      </w:pPr>
+      <w:proofErr w:type="gramStart"/>
+      <w:r>
+        <w:t>sur</w:t>
+      </w:r>
+      <w:proofErr w:type="gramEnd"/>
+      <w:r>
+        <w:t xml:space="preserve"> OC : </w:t>
+      </w:r>
+      <w:r>
+        <w:t xml:space="preserve">Il est préférable d’utiliser des pixels plutôt que des pourcentages pour les valeurs des marges et des </w:t>
+      </w:r>
+      <w:proofErr w:type="spellStart"/>
+      <w:r>
+        <w:t>paddings</w:t>
+      </w:r>
+      <w:proofErr w:type="spellEnd"/>
+      <w:r>
+        <w:t>.</w:t>
+      </w:r>
+      <w:r>
+        <w:t xml:space="preserve"> Pourquoi ? </w:t>
       </w:r>
     </w:p>
     <w:p>
@@ -1517,7 +3036,7 @@
         </w:numPr>
       </w:pPr>
       <w:r>
-        <w:t xml:space="preserve">Mobile version : </w:t>
+        <w:t xml:space="preserve">Projet 2 : </w:t>
       </w:r>
     </w:p>
     <w:p>
@@ -1528,8 +3047,66 @@
           <w:numId w:val="2"/>
         </w:numPr>
       </w:pPr>
-      <w:r>
-        <w:t>penser à inclure la barre bleue sur le border bottom au lieu du border-top dans la nav bar</w:t>
+      <w:proofErr w:type="gramStart"/>
+      <w:r>
+        <w:t>je</w:t>
+      </w:r>
+      <w:proofErr w:type="gramEnd"/>
+      <w:r>
+        <w:t xml:space="preserve"> galère à espacer les cartes dans la section hébergements. </w:t>
+      </w:r>
+      <w:proofErr w:type="gramStart"/>
+      <w:r>
+        <w:t>le</w:t>
+      </w:r>
+      <w:proofErr w:type="gramEnd"/>
+      <w:r>
+        <w:t xml:space="preserve"> </w:t>
+      </w:r>
+      <w:proofErr w:type="spellStart"/>
+      <w:r>
+        <w:t>justify</w:t>
+      </w:r>
+      <w:proofErr w:type="spellEnd"/>
+      <w:r>
+        <w:t xml:space="preserve">-content: </w:t>
+      </w:r>
+      <w:proofErr w:type="spellStart"/>
+      <w:r>
+        <w:t>space-between</w:t>
+      </w:r>
+      <w:proofErr w:type="spellEnd"/>
+      <w:r>
+        <w:t>;</w:t>
+      </w:r>
+      <w:r>
+        <w:t xml:space="preserve"> ne fait rien. J’ai </w:t>
+      </w:r>
+      <w:proofErr w:type="spellStart"/>
+      <w:proofErr w:type="gramStart"/>
+      <w:r>
+        <w:t>du</w:t>
+      </w:r>
+      <w:proofErr w:type="spellEnd"/>
+      <w:proofErr w:type="gramEnd"/>
+      <w:r>
+        <w:t xml:space="preserve"> rajouter manuellement des marges, et ce, au niveau de l’élément &lt;a&gt; ! car aucune indication de gap etc. ne s’appliquait directement au </w:t>
+      </w:r>
+      <w:proofErr w:type="spellStart"/>
+      <w:r>
+        <w:t>child</w:t>
+      </w:r>
+      <w:proofErr w:type="spellEnd"/>
+      <w:r>
+        <w:t xml:space="preserve"> </w:t>
+      </w:r>
+      <w:proofErr w:type="spellStart"/>
+      <w:r>
+        <w:t>element</w:t>
+      </w:r>
+      <w:proofErr w:type="spellEnd"/>
+      <w:r>
+        <w:t xml:space="preserve">. </w:t>
       </w:r>
     </w:p>
     <w:p>
@@ -1540,8 +3117,43 @@
           <w:numId w:val="2"/>
         </w:numPr>
       </w:pPr>
-      <w:r>
-        <w:t>penser à changer le texte « rechercher » dans la barre de recherche par une icone d’une loupe</w:t>
+    </w:p>
+    <w:p>
+      <w:pPr>
+        <w:pStyle w:val="Paragraphedeliste"/>
+        <w:ind w:left="1440"/>
+      </w:pPr>
+    </w:p>
+    <w:p/>
+    <w:p>
+      <w:pPr>
+        <w:pStyle w:val="Titre2"/>
+      </w:pPr>
+      <w:proofErr w:type="spellStart"/>
+      <w:r>
+        <w:t>Later</w:t>
+      </w:r>
+      <w:proofErr w:type="spellEnd"/>
+      <w:r>
+        <w:t xml:space="preserve"> on</w:t>
+      </w:r>
+    </w:p>
+    <w:p>
+      <w:pPr>
+        <w:pStyle w:val="Paragraphedeliste"/>
+        <w:ind w:left="2160"/>
+      </w:pPr>
+    </w:p>
+    <w:p>
+      <w:pPr>
+        <w:pStyle w:val="Paragraphedeliste"/>
+        <w:numPr>
+          <w:ilvl w:val="0"/>
+          <w:numId w:val="2"/>
+        </w:numPr>
+      </w:pPr>
+      <w:r>
+        <w:t xml:space="preserve">Une fois je commencerai à coder : </w:t>
       </w:r>
     </w:p>
     <w:p>
@@ -1552,162 +3164,13 @@
           <w:numId w:val="2"/>
         </w:numPr>
       </w:pPr>
-      <w:r>
-        <w:t xml:space="preserve">peut-etre changer le layout flex par un layout grid avec ce code : </w:t>
-      </w:r>
-    </w:p>
-    <w:p/>
-    <w:p>
-      <w:pPr>
-        <w:pStyle w:val="Paragraphedeliste"/>
-        <w:ind w:left="1440"/>
-      </w:pPr>
-    </w:p>
-    <w:p/>
-    <w:p>
-      <w:pPr>
-        <w:pStyle w:val="Paragraphedeliste"/>
-        <w:ind w:left="1440"/>
-      </w:pPr>
-    </w:p>
-    <w:p>
-      <w:pPr>
-        <w:pStyle w:val="Titre2"/>
-      </w:pPr>
-      <w:r>
-        <w:t>Questions</w:t>
-      </w:r>
-    </w:p>
-    <w:p>
-      <w:pPr>
-        <w:pStyle w:val="Paragraphedeliste"/>
-        <w:numPr>
-          <w:ilvl w:val="0"/>
-          <w:numId w:val="2"/>
-        </w:numPr>
-      </w:pPr>
-      <w:r>
-        <w:t>Générales</w:t>
-      </w:r>
-    </w:p>
-    <w:p>
-      <w:pPr>
-        <w:pStyle w:val="Paragraphedeliste"/>
-        <w:numPr>
-          <w:ilvl w:val="1"/>
-          <w:numId w:val="2"/>
-        </w:numPr>
-      </w:pPr>
-      <w:r>
-        <w:t xml:space="preserve">Sur OC : recommandé de commencer par la version Desktop. mais qu’en est il du </w:t>
-      </w:r>
-      <w:r>
-        <w:t>Mobile first responsive design : améliore le SEO (search engine optimization/ optimisation pour les moteurs de recherche,) d’une page</w:t>
-      </w:r>
-      <w:r>
-        <w:t xml:space="preserve"> ? </w:t>
-      </w:r>
-    </w:p>
-    <w:p>
-      <w:pPr>
-        <w:pStyle w:val="Paragraphedeliste"/>
-        <w:numPr>
-          <w:ilvl w:val="1"/>
-          <w:numId w:val="2"/>
-        </w:numPr>
-      </w:pPr>
-      <w:r>
-        <w:t xml:space="preserve">sur OC : </w:t>
-      </w:r>
-      <w:r>
-        <w:t>Il est préférable d’utiliser des pixels plutôt que des pourcentages pour les valeurs des marges et des paddings.</w:t>
-      </w:r>
-      <w:r>
-        <w:t xml:space="preserve"> Pourquoi ? </w:t>
-      </w:r>
-    </w:p>
-    <w:p>
-      <w:pPr>
-        <w:pStyle w:val="Paragraphedeliste"/>
-        <w:numPr>
-          <w:ilvl w:val="0"/>
-          <w:numId w:val="2"/>
-        </w:numPr>
-      </w:pPr>
-      <w:r>
-        <w:t xml:space="preserve">Projet 2 : </w:t>
-      </w:r>
-    </w:p>
-    <w:p>
-      <w:pPr>
-        <w:pStyle w:val="Paragraphedeliste"/>
-        <w:numPr>
-          <w:ilvl w:val="1"/>
-          <w:numId w:val="2"/>
-        </w:numPr>
-      </w:pPr>
-      <w:r>
-        <w:t xml:space="preserve">je galère à espacer les cartes dans la section hébergements. le </w:t>
-      </w:r>
-      <w:r>
-        <w:t>justify-content: space-between;</w:t>
-      </w:r>
-      <w:r>
-        <w:t xml:space="preserve"> ne fait rien. J’ai du rajouter manuellement des marges, et ce, au niveau de l’élément &lt;a&gt; ! car aucune indication de gap etc. ne s’appliquait directement au child element. </w:t>
-      </w:r>
-    </w:p>
-    <w:p>
-      <w:pPr>
-        <w:pStyle w:val="Paragraphedeliste"/>
-        <w:numPr>
-          <w:ilvl w:val="1"/>
-          <w:numId w:val="2"/>
-        </w:numPr>
-      </w:pPr>
-    </w:p>
-    <w:p>
-      <w:pPr>
-        <w:pStyle w:val="Paragraphedeliste"/>
-        <w:ind w:left="1440"/>
-      </w:pPr>
-    </w:p>
-    <w:p/>
-    <w:p>
-      <w:pPr>
-        <w:pStyle w:val="Titre2"/>
-      </w:pPr>
-      <w:r>
-        <w:t>Later on</w:t>
-      </w:r>
-    </w:p>
-    <w:p>
-      <w:pPr>
-        <w:pStyle w:val="Paragraphedeliste"/>
-        <w:ind w:left="2160"/>
-      </w:pPr>
-    </w:p>
-    <w:p>
-      <w:pPr>
-        <w:pStyle w:val="Paragraphedeliste"/>
-        <w:numPr>
-          <w:ilvl w:val="0"/>
-          <w:numId w:val="2"/>
-        </w:numPr>
-      </w:pPr>
-      <w:r>
-        <w:t xml:space="preserve">Une fois je commencerai à coder : </w:t>
-      </w:r>
-    </w:p>
-    <w:p>
-      <w:pPr>
-        <w:pStyle w:val="Paragraphedeliste"/>
-        <w:numPr>
-          <w:ilvl w:val="1"/>
-          <w:numId w:val="2"/>
-        </w:numPr>
-      </w:pPr>
-      <w:r>
-        <w:t xml:space="preserve">suivre le cours – vérifier son code : </w:t>
+      <w:proofErr w:type="gramStart"/>
+      <w:r>
+        <w:t>suivre</w:t>
+      </w:r>
+      <w:proofErr w:type="gramEnd"/>
+      <w:r>
+        <w:t xml:space="preserve"> le cours – vérifier son code : </w:t>
       </w:r>
     </w:p>
     <w:p>
@@ -1738,8 +3201,14 @@
           <w:numId w:val="2"/>
         </w:numPr>
       </w:pPr>
-      <w:r>
-        <w:t>vérifier mon code avec outils chrome</w:t>
+      <w:proofErr w:type="gramStart"/>
+      <w:r>
+        <w:lastRenderedPageBreak/>
+        <w:t>vérifier</w:t>
+      </w:r>
+      <w:proofErr w:type="gramEnd"/>
+      <w:r>
+        <w:t xml:space="preserve"> mon code avec outils chrome</w:t>
       </w:r>
     </w:p>
     <w:p>
@@ -1750,8 +3219,13 @@
           <w:numId w:val="2"/>
         </w:numPr>
       </w:pPr>
-      <w:r>
-        <w:t xml:space="preserve">réfléchir aux questions pour la soutenance autour de ces sujets : </w:t>
+      <w:proofErr w:type="gramStart"/>
+      <w:r>
+        <w:t>réfléchir</w:t>
+      </w:r>
+      <w:proofErr w:type="gramEnd"/>
+      <w:r>
+        <w:t xml:space="preserve"> aux questions pour la soutenance autour de ces sujets : </w:t>
       </w:r>
     </w:p>
     <w:p>
@@ -1763,7 +3237,15 @@
         </w:numPr>
       </w:pPr>
       <w:r>
-        <w:t>Vous présentez le rendu visuel du projet en montrant les versions mobile, tablette et desktop.</w:t>
+        <w:t xml:space="preserve">Vous présentez le rendu visuel du projet en montrant </w:t>
+      </w:r>
+      <w:proofErr w:type="gramStart"/>
+      <w:r>
+        <w:t>les versions mobile</w:t>
+      </w:r>
+      <w:proofErr w:type="gramEnd"/>
+      <w:r>
+        <w:t>, tablette et desktop.</w:t>
       </w:r>
     </w:p>
     <w:p>
@@ -1774,8 +3256,13 @@
           <w:numId w:val="2"/>
         </w:numPr>
       </w:pPr>
-      <w:r>
-        <w:t>la validité de votre code auprès du W3C ;</w:t>
+      <w:proofErr w:type="gramStart"/>
+      <w:r>
+        <w:t>la</w:t>
+      </w:r>
+      <w:proofErr w:type="gramEnd"/>
+      <w:r>
+        <w:t xml:space="preserve"> validité de votre code auprès du W3C ;</w:t>
       </w:r>
     </w:p>
     <w:p>
@@ -1786,8 +3273,13 @@
           <w:numId w:val="2"/>
         </w:numPr>
       </w:pPr>
-      <w:r>
-        <w:t>le Web sémantique ;</w:t>
+      <w:proofErr w:type="gramStart"/>
+      <w:r>
+        <w:t>le</w:t>
+      </w:r>
+      <w:proofErr w:type="gramEnd"/>
+      <w:r>
+        <w:t xml:space="preserve"> Web sémantique ;</w:t>
       </w:r>
     </w:p>
     <w:p>
@@ -1798,8 +3290,13 @@
           <w:numId w:val="2"/>
         </w:numPr>
       </w:pPr>
-      <w:r>
-        <w:t>l’importance de passer son code aux validateurs ;</w:t>
+      <w:proofErr w:type="gramStart"/>
+      <w:r>
+        <w:t>l’importance</w:t>
+      </w:r>
+      <w:proofErr w:type="gramEnd"/>
+      <w:r>
+        <w:t xml:space="preserve"> de passer son code aux validateurs ;</w:t>
       </w:r>
     </w:p>
     <w:p>
@@ -1810,8 +3307,13 @@
           <w:numId w:val="2"/>
         </w:numPr>
       </w:pPr>
-      <w:r>
-        <w:t>le fonctionnement de votre environnement de développement ;</w:t>
+      <w:proofErr w:type="gramStart"/>
+      <w:r>
+        <w:t>le</w:t>
+      </w:r>
+      <w:proofErr w:type="gramEnd"/>
+      <w:r>
+        <w:t xml:space="preserve"> fonctionnement de votre environnement de développement ;</w:t>
       </w:r>
     </w:p>
     <w:p>
@@ -1822,8 +3324,13 @@
           <w:numId w:val="2"/>
         </w:numPr>
       </w:pPr>
-      <w:r>
-        <w:t xml:space="preserve">la spécificité en CSS ; </w:t>
+      <w:proofErr w:type="gramStart"/>
+      <w:r>
+        <w:t>la</w:t>
+      </w:r>
+      <w:proofErr w:type="gramEnd"/>
+      <w:r>
+        <w:t xml:space="preserve"> spécificité en CSS ; </w:t>
       </w:r>
     </w:p>
     <w:p>
@@ -1834,8 +3341,13 @@
           <w:numId w:val="2"/>
         </w:numPr>
       </w:pPr>
-      <w:r>
-        <w:t>l’étude et la découpe de la maquette  ;</w:t>
+      <w:proofErr w:type="gramStart"/>
+      <w:r>
+        <w:t>l’étude</w:t>
+      </w:r>
+      <w:proofErr w:type="gramEnd"/>
+      <w:r>
+        <w:t xml:space="preserve"> et la découpe de la maquette  ;</w:t>
       </w:r>
     </w:p>
     <w:p>
@@ -1846,8 +3358,13 @@
           <w:numId w:val="2"/>
         </w:numPr>
       </w:pPr>
-      <w:r>
-        <w:t>l’importance de séparer le HTML du CSS.</w:t>
+      <w:proofErr w:type="gramStart"/>
+      <w:r>
+        <w:t>l’importance</w:t>
+      </w:r>
+      <w:proofErr w:type="gramEnd"/>
+      <w:r>
+        <w:t xml:space="preserve"> de séparer le HTML du CSS.</w:t>
       </w:r>
     </w:p>
     <w:p>
@@ -2434,6 +3951,119 @@
     </w:lvl>
   </w:abstractNum>
   <w:abstractNum w:abstractNumId="5" w15:restartNumberingAfterBreak="0">
+    <w:nsid w:val="376C7B8D"/>
+    <w:multiLevelType w:val="hybridMultilevel"/>
+    <w:tmpl w:val="06322162"/>
+    <w:lvl w:ilvl="0" w:tplc="040C0001">
+      <w:start w:val="1"/>
+      <w:numFmt w:val="bullet"/>
+      <w:lvlText w:val=""/>
+      <w:lvlJc w:val="left"/>
+      <w:pPr>
+        <w:ind w:left="720" w:hanging="360"/>
+      </w:pPr>
+      <w:rPr>
+        <w:rFonts w:ascii="Symbol" w:hAnsi="Symbol" w:hint="default"/>
+      </w:rPr>
+    </w:lvl>
+    <w:lvl w:ilvl="1" w:tplc="040C0003">
+      <w:start w:val="1"/>
+      <w:numFmt w:val="bullet"/>
+      <w:lvlText w:val="o"/>
+      <w:lvlJc w:val="left"/>
+      <w:pPr>
+        <w:ind w:left="1440" w:hanging="360"/>
+      </w:pPr>
+      <w:rPr>
+        <w:rFonts w:ascii="Courier New" w:hAnsi="Courier New" w:cs="Courier New" w:hint="default"/>
+      </w:rPr>
+    </w:lvl>
+    <w:lvl w:ilvl="2" w:tplc="040C0005">
+      <w:start w:val="1"/>
+      <w:numFmt w:val="bullet"/>
+      <w:lvlText w:val=""/>
+      <w:lvlJc w:val="left"/>
+      <w:pPr>
+        <w:ind w:left="2160" w:hanging="360"/>
+      </w:pPr>
+      <w:rPr>
+        <w:rFonts w:ascii="Wingdings" w:hAnsi="Wingdings" w:hint="default"/>
+      </w:rPr>
+    </w:lvl>
+    <w:lvl w:ilvl="3" w:tplc="040C0001" w:tentative="1">
+      <w:start w:val="1"/>
+      <w:numFmt w:val="bullet"/>
+      <w:lvlText w:val=""/>
+      <w:lvlJc w:val="left"/>
+      <w:pPr>
+        <w:ind w:left="2880" w:hanging="360"/>
+      </w:pPr>
+      <w:rPr>
+        <w:rFonts w:ascii="Symbol" w:hAnsi="Symbol" w:hint="default"/>
+      </w:rPr>
+    </w:lvl>
+    <w:lvl w:ilvl="4" w:tplc="040C0003" w:tentative="1">
+      <w:start w:val="1"/>
+      <w:numFmt w:val="bullet"/>
+      <w:lvlText w:val="o"/>
+      <w:lvlJc w:val="left"/>
+      <w:pPr>
+        <w:ind w:left="3600" w:hanging="360"/>
+      </w:pPr>
+      <w:rPr>
+        <w:rFonts w:ascii="Courier New" w:hAnsi="Courier New" w:cs="Courier New" w:hint="default"/>
+      </w:rPr>
+    </w:lvl>
+    <w:lvl w:ilvl="5" w:tplc="040C0005" w:tentative="1">
+      <w:start w:val="1"/>
+      <w:numFmt w:val="bullet"/>
+      <w:lvlText w:val=""/>
+      <w:lvlJc w:val="left"/>
+      <w:pPr>
+        <w:ind w:left="4320" w:hanging="360"/>
+      </w:pPr>
+      <w:rPr>
+        <w:rFonts w:ascii="Wingdings" w:hAnsi="Wingdings" w:hint="default"/>
+      </w:rPr>
+    </w:lvl>
+    <w:lvl w:ilvl="6" w:tplc="040C0001" w:tentative="1">
+      <w:start w:val="1"/>
+      <w:numFmt w:val="bullet"/>
+      <w:lvlText w:val=""/>
+      <w:lvlJc w:val="left"/>
+      <w:pPr>
+        <w:ind w:left="5040" w:hanging="360"/>
+      </w:pPr>
+      <w:rPr>
+        <w:rFonts w:ascii="Symbol" w:hAnsi="Symbol" w:hint="default"/>
+      </w:rPr>
+    </w:lvl>
+    <w:lvl w:ilvl="7" w:tplc="040C0003" w:tentative="1">
+      <w:start w:val="1"/>
+      <w:numFmt w:val="bullet"/>
+      <w:lvlText w:val="o"/>
+      <w:lvlJc w:val="left"/>
+      <w:pPr>
+        <w:ind w:left="5760" w:hanging="360"/>
+      </w:pPr>
+      <w:rPr>
+        <w:rFonts w:ascii="Courier New" w:hAnsi="Courier New" w:cs="Courier New" w:hint="default"/>
+      </w:rPr>
+    </w:lvl>
+    <w:lvl w:ilvl="8" w:tplc="040C0005" w:tentative="1">
+      <w:start w:val="1"/>
+      <w:numFmt w:val="bullet"/>
+      <w:lvlText w:val=""/>
+      <w:lvlJc w:val="left"/>
+      <w:pPr>
+        <w:ind w:left="6480" w:hanging="360"/>
+      </w:pPr>
+      <w:rPr>
+        <w:rFonts w:ascii="Wingdings" w:hAnsi="Wingdings" w:hint="default"/>
+      </w:rPr>
+    </w:lvl>
+  </w:abstractNum>
+  <w:abstractNum w:abstractNumId="6" w15:restartNumberingAfterBreak="0">
     <w:nsid w:val="48CE5D28"/>
     <w:multiLevelType w:val="hybridMultilevel"/>
     <w:tmpl w:val="1376DB46"/>
@@ -2546,7 +4176,7 @@
       </w:rPr>
     </w:lvl>
   </w:abstractNum>
-  <w:abstractNum w:abstractNumId="6" w15:restartNumberingAfterBreak="0">
+  <w:abstractNum w:abstractNumId="7" w15:restartNumberingAfterBreak="0">
     <w:nsid w:val="4B71651B"/>
     <w:multiLevelType w:val="hybridMultilevel"/>
     <w:tmpl w:val="14D0BCEC"/>
@@ -2659,7 +4289,7 @@
       </w:rPr>
     </w:lvl>
   </w:abstractNum>
-  <w:abstractNum w:abstractNumId="7" w15:restartNumberingAfterBreak="0">
+  <w:abstractNum w:abstractNumId="8" w15:restartNumberingAfterBreak="0">
     <w:nsid w:val="4BEF41B9"/>
     <w:multiLevelType w:val="hybridMultilevel"/>
     <w:tmpl w:val="44E0C2B4"/>
@@ -2772,7 +4402,7 @@
       </w:rPr>
     </w:lvl>
   </w:abstractNum>
-  <w:abstractNum w:abstractNumId="8" w15:restartNumberingAfterBreak="0">
+  <w:abstractNum w:abstractNumId="9" w15:restartNumberingAfterBreak="0">
     <w:nsid w:val="528A321C"/>
     <w:multiLevelType w:val="hybridMultilevel"/>
     <w:tmpl w:val="0F7EB190"/>
@@ -2885,10 +4515,10 @@
       </w:rPr>
     </w:lvl>
   </w:abstractNum>
-  <w:abstractNum w:abstractNumId="9" w15:restartNumberingAfterBreak="0">
+  <w:abstractNum w:abstractNumId="10" w15:restartNumberingAfterBreak="0">
     <w:nsid w:val="63283DCF"/>
     <w:multiLevelType w:val="hybridMultilevel"/>
-    <w:tmpl w:val="D676206A"/>
+    <w:tmpl w:val="6B66C2EE"/>
     <w:lvl w:ilvl="0" w:tplc="040C0001">
       <w:start w:val="1"/>
       <w:numFmt w:val="bullet"/>
@@ -2998,7 +4628,7 @@
       </w:rPr>
     </w:lvl>
   </w:abstractNum>
-  <w:abstractNum w:abstractNumId="10" w15:restartNumberingAfterBreak="0">
+  <w:abstractNum w:abstractNumId="11" w15:restartNumberingAfterBreak="0">
     <w:nsid w:val="7090094B"/>
     <w:multiLevelType w:val="hybridMultilevel"/>
     <w:tmpl w:val="77C64F22"/>
@@ -3118,31 +4748,34 @@
     <w:abstractNumId w:val="3"/>
   </w:num>
   <w:num w:numId="3">
-    <w:abstractNumId w:val="5"/>
+    <w:abstractNumId w:val="6"/>
   </w:num>
   <w:num w:numId="4">
     <w:abstractNumId w:val="2"/>
   </w:num>
   <w:num w:numId="5">
-    <w:abstractNumId w:val="7"/>
+    <w:abstractNumId w:val="8"/>
   </w:num>
   <w:num w:numId="6">
-    <w:abstractNumId w:val="10"/>
+    <w:abstractNumId w:val="11"/>
   </w:num>
   <w:num w:numId="7">
-    <w:abstractNumId w:val="9"/>
+    <w:abstractNumId w:val="10"/>
   </w:num>
   <w:num w:numId="8">
     <w:abstractNumId w:val="0"/>
   </w:num>
   <w:num w:numId="9">
-    <w:abstractNumId w:val="6"/>
+    <w:abstractNumId w:val="7"/>
   </w:num>
   <w:num w:numId="10">
-    <w:abstractNumId w:val="8"/>
+    <w:abstractNumId w:val="9"/>
   </w:num>
   <w:num w:numId="11">
     <w:abstractNumId w:val="1"/>
+  </w:num>
+  <w:num w:numId="12">
+    <w:abstractNumId w:val="5"/>
   </w:num>
 </w:numbering>
 </file>

</xml_diff>